<commit_message>
draft sent to young lab that includes literature comparision but not cca
</commit_message>
<xml_diff>
--- a/Drafts/Miller-terKuile_DNAdiet_Jan27.docx
+++ b/Drafts/Miller-terKuile_DNAdiet_Jan27.docx
@@ -104,11 +104,19 @@
         </w:rPr>
         <w:t xml:space="preserve">, </w:t>
       </w:r>
-      <w:r>
-        <w:rPr>
-          <w:rFonts w:ascii="Times New Roman" w:hAnsi="Times New Roman" w:cs="Times New Roman"/>
-        </w:rPr>
-        <w:t xml:space="preserve">An Bui, </w:t>
+      <w:proofErr w:type="gramStart"/>
+      <w:r>
+        <w:rPr>
+          <w:rFonts w:ascii="Times New Roman" w:hAnsi="Times New Roman" w:cs="Times New Roman"/>
+        </w:rPr>
+        <w:t>An</w:t>
+      </w:r>
+      <w:proofErr w:type="gramEnd"/>
+      <w:r>
+        <w:rPr>
+          <w:rFonts w:ascii="Times New Roman" w:hAnsi="Times New Roman" w:cs="Times New Roman"/>
+        </w:rPr>
+        <w:t xml:space="preserve"> Bui, </w:t>
       </w:r>
       <w:r>
         <w:rPr>
@@ -513,7 +521,19 @@
         <w:rPr>
           <w:rFonts w:ascii="Times New Roman" w:hAnsi="Times New Roman" w:cs="Times New Roman"/>
         </w:rPr>
-        <w:t>. Predator body size determines the range of prey a predator can consume, often with larger predators feeding on larger prey and a wider range of prey sizes due to optimal foraging (</w:t>
+        <w:t xml:space="preserve">. Predator body size determines the </w:t>
+      </w:r>
+      <w:r>
+        <w:rPr>
+          <w:rFonts w:ascii="Times New Roman" w:hAnsi="Times New Roman" w:cs="Times New Roman"/>
+        </w:rPr>
+        <w:t>rate and r</w:t>
+      </w:r>
+      <w:r>
+        <w:rPr>
+          <w:rFonts w:ascii="Times New Roman" w:hAnsi="Times New Roman" w:cs="Times New Roman"/>
+        </w:rPr>
+        <w:t>ange of prey a predator can consume, often with larger predators feeding on larger prey and a wider range of prey sizes (</w:t>
       </w:r>
       <w:proofErr w:type="spellStart"/>
       <w:r>
@@ -826,7 +846,13 @@
         <w:rPr>
           <w:rFonts w:ascii="Times New Roman" w:hAnsi="Times New Roman" w:cs="Times New Roman"/>
         </w:rPr>
-        <w:t xml:space="preserve"> based on species traits</w:t>
+        <w:t xml:space="preserve"> based on </w:t>
+      </w:r>
+      <w:r>
+        <w:rPr>
+          <w:rFonts w:ascii="Times New Roman" w:hAnsi="Times New Roman" w:cs="Times New Roman"/>
+        </w:rPr>
+        <w:t>general rules</w:t>
       </w:r>
       <w:r>
         <w:rPr>
@@ -894,13 +920,37 @@
         <w:rPr>
           <w:rFonts w:ascii="Times New Roman" w:hAnsi="Times New Roman" w:cs="Times New Roman"/>
         </w:rPr>
+        <w:t xml:space="preserve"> Because these are the very patterns we are aiming to extrapolate from these datasets, then, without empirical data it is unclear whether any patterns that occur for these consumers related to body size, species traits, or phylogeny are real ecological patterns or artefacts of the non-empirical diet assignment methods used to compile them.</w:t>
+      </w:r>
+      <w:r>
+        <w:rPr>
+          <w:rFonts w:ascii="Times New Roman" w:hAnsi="Times New Roman" w:cs="Times New Roman"/>
+        </w:rPr>
         <w:t xml:space="preserve"> </w:t>
       </w:r>
       <w:r>
         <w:rPr>
           <w:rFonts w:ascii="Times New Roman" w:hAnsi="Times New Roman" w:cs="Times New Roman"/>
         </w:rPr>
-        <w:t>Because these are the very patterns we are aiming to extrapolate from these datasets, then, without empirical data it is unclear whether any patterns that occur for these consumers related to body size, species traits, or phylogeny are real ecological patterns or artefacts of the non-empirical diet assignment methods used to compile them.</w:t>
+        <w:t>Beyond a better representation of food webs across environments and consumer groups, o</w:t>
+      </w:r>
+      <w:r>
+        <w:rPr>
+          <w:rFonts w:ascii="Times New Roman" w:hAnsi="Times New Roman" w:cs="Times New Roman"/>
+        </w:rPr>
+        <w:t>verlooking food web patterns that govern small-bodied terrestrial invertebrates is not inconsequential to global ecosystem processes; s</w:t>
+      </w:r>
+      <w:r>
+        <w:rPr>
+          <w:rFonts w:ascii="Times New Roman" w:hAnsi="Times New Roman" w:cs="Times New Roman"/>
+        </w:rPr>
+        <w:t>mall</w:t>
+      </w:r>
+      <w:r>
+        <w:rPr>
+          <w:rFonts w:ascii="Times New Roman" w:hAnsi="Times New Roman" w:cs="Times New Roman"/>
+        </w:rPr>
+        <w:t>-bodied terrestrial invertebrates</w:t>
       </w:r>
       <w:r>
         <w:rPr>
@@ -912,36 +962,6 @@
         <w:rPr>
           <w:rFonts w:ascii="Times New Roman" w:hAnsi="Times New Roman" w:cs="Times New Roman"/>
         </w:rPr>
-        <w:t>Beyond a better representation of food webs across environments and consumer groups, o</w:t>
-      </w:r>
-      <w:r>
-        <w:rPr>
-          <w:rFonts w:ascii="Times New Roman" w:hAnsi="Times New Roman" w:cs="Times New Roman"/>
-        </w:rPr>
-        <w:t>verlooking food web patterns that govern small-bodied terrestrial invertebrates is not inconsequential to global ecosystem processes; s</w:t>
-      </w:r>
-      <w:r>
-        <w:rPr>
-          <w:rFonts w:ascii="Times New Roman" w:hAnsi="Times New Roman" w:cs="Times New Roman"/>
-        </w:rPr>
-        <w:t>mall</w:t>
-      </w:r>
-      <w:r>
-        <w:rPr>
-          <w:rFonts w:ascii="Times New Roman" w:hAnsi="Times New Roman" w:cs="Times New Roman"/>
-        </w:rPr>
-        <w:t>-bodied terrestrial invertebrates</w:t>
-      </w:r>
-      <w:r>
-        <w:rPr>
-          <w:rFonts w:ascii="Times New Roman" w:hAnsi="Times New Roman" w:cs="Times New Roman"/>
-        </w:rPr>
-        <w:t xml:space="preserve"> </w:t>
-      </w:r>
-      <w:r>
-        <w:rPr>
-          <w:rFonts w:ascii="Times New Roman" w:hAnsi="Times New Roman" w:cs="Times New Roman"/>
-        </w:rPr>
         <w:t>comprise 50% of the earth’s animal biomass</w:t>
       </w:r>
       <w:r>
@@ -972,7 +992,7 @@
         <w:rPr>
           <w:rFonts w:ascii="Times New Roman" w:hAnsi="Times New Roman" w:cs="Times New Roman"/>
         </w:rPr>
-        <w:t xml:space="preserve">. As such, understanding food web patterns for this consumers group is </w:t>
+        <w:t xml:space="preserve">. As such, understanding food web patterns for this consumer group is </w:t>
       </w:r>
       <w:r>
         <w:rPr>
@@ -3335,1421 +3355,1655 @@
           <w:i/>
           <w:iCs/>
         </w:rPr>
-        <w:t>Statistical analyses</w:t>
-      </w:r>
-    </w:p>
-    <w:p>
-      <w:pPr>
-        <w:rPr>
-          <w:rFonts w:ascii="Times New Roman" w:hAnsi="Times New Roman" w:cs="Times New Roman"/>
-        </w:rPr>
-      </w:pPr>
-      <w:r>
-        <w:rPr>
-          <w:rFonts w:ascii="Times New Roman" w:hAnsi="Times New Roman" w:cs="Times New Roman"/>
-        </w:rPr>
-        <w:t>To determine whether individual predator size, species, or both predicted prey size</w:t>
-      </w:r>
-      <w:r>
-        <w:rPr>
-          <w:rFonts w:ascii="Times New Roman" w:hAnsi="Times New Roman" w:cs="Times New Roman"/>
-        </w:rPr>
-        <w:t xml:space="preserve">, </w:t>
-      </w:r>
-      <w:r>
-        <w:rPr>
-          <w:rFonts w:ascii="Times New Roman" w:hAnsi="Times New Roman" w:cs="Times New Roman"/>
-        </w:rPr>
-        <w:t xml:space="preserve">we used model selection based on </w:t>
-      </w:r>
-      <w:proofErr w:type="spellStart"/>
-      <w:r>
-        <w:rPr>
-          <w:rFonts w:ascii="Times New Roman" w:hAnsi="Times New Roman" w:cs="Times New Roman"/>
-        </w:rPr>
-        <w:t>AICc</w:t>
-      </w:r>
-      <w:proofErr w:type="spellEnd"/>
-      <w:r>
-        <w:rPr>
-          <w:rFonts w:ascii="Times New Roman" w:hAnsi="Times New Roman" w:cs="Times New Roman"/>
-        </w:rPr>
-        <w:t xml:space="preserve"> to compare a set of nested linear </w:t>
-      </w:r>
-      <w:r>
-        <w:rPr>
-          <w:rFonts w:ascii="Times New Roman" w:hAnsi="Times New Roman" w:cs="Times New Roman"/>
-        </w:rPr>
-        <w:t xml:space="preserve">models </w:t>
-      </w:r>
-      <w:r>
-        <w:rPr>
-          <w:rFonts w:ascii="Times New Roman" w:hAnsi="Times New Roman" w:cs="Times New Roman"/>
-        </w:rPr>
-        <w:t xml:space="preserve">with </w:t>
-      </w:r>
-      <w:r>
-        <w:rPr>
-          <w:rFonts w:ascii="Times New Roman" w:hAnsi="Times New Roman" w:cs="Times New Roman"/>
-        </w:rPr>
-        <w:t>the response variable of prey size.</w:t>
-      </w:r>
-      <w:r>
-        <w:rPr>
-          <w:rFonts w:ascii="Times New Roman" w:hAnsi="Times New Roman" w:cs="Times New Roman"/>
-        </w:rPr>
-        <w:t xml:space="preserve"> The full model </w:t>
-      </w:r>
-      <w:r>
-        <w:rPr>
-          <w:rFonts w:ascii="Times New Roman" w:hAnsi="Times New Roman" w:cs="Times New Roman"/>
-        </w:rPr>
-        <w:t>included the interaction between log</w:t>
-      </w:r>
-      <w:r>
-        <w:rPr>
-          <w:rFonts w:ascii="Times New Roman" w:hAnsi="Times New Roman" w:cs="Times New Roman"/>
-          <w:vertAlign w:val="subscript"/>
-        </w:rPr>
-        <w:t>10</w:t>
-      </w:r>
-      <w:r>
-        <w:rPr>
-          <w:rFonts w:ascii="Times New Roman" w:hAnsi="Times New Roman" w:cs="Times New Roman"/>
-        </w:rPr>
-        <w:t xml:space="preserve"> predator mass (in mg) and species identity, with a random effect of predator individual. We log</w:t>
-      </w:r>
-      <w:r>
-        <w:rPr>
-          <w:rFonts w:ascii="Times New Roman" w:hAnsi="Times New Roman" w:cs="Times New Roman"/>
-          <w:vertAlign w:val="subscript"/>
-        </w:rPr>
-        <w:t>10</w:t>
-      </w:r>
-      <w:r>
-        <w:rPr>
-          <w:rFonts w:ascii="Times New Roman" w:hAnsi="Times New Roman" w:cs="Times New Roman"/>
-        </w:rPr>
-        <w:t xml:space="preserve"> transformed </w:t>
-      </w:r>
-      <w:r>
-        <w:rPr>
-          <w:rFonts w:ascii="Times New Roman" w:hAnsi="Times New Roman" w:cs="Times New Roman"/>
-        </w:rPr>
-        <w:t>the</w:t>
-      </w:r>
-      <w:r>
-        <w:rPr>
-          <w:rFonts w:ascii="Times New Roman" w:hAnsi="Times New Roman" w:cs="Times New Roman"/>
-        </w:rPr>
-        <w:t xml:space="preserve"> response variable (log</w:t>
-      </w:r>
-      <w:r>
-        <w:rPr>
-          <w:rFonts w:ascii="Times New Roman" w:hAnsi="Times New Roman" w:cs="Times New Roman"/>
-          <w:vertAlign w:val="subscript"/>
-        </w:rPr>
-        <w:t>10</w:t>
-      </w:r>
-      <w:r>
-        <w:rPr>
-          <w:rFonts w:ascii="Times New Roman" w:hAnsi="Times New Roman" w:cs="Times New Roman"/>
-        </w:rPr>
-        <w:t xml:space="preserve"> prey mass </w:t>
-      </w:r>
-      <w:r>
-        <w:rPr>
-          <w:rFonts w:ascii="Times New Roman" w:hAnsi="Times New Roman" w:cs="Times New Roman"/>
-        </w:rPr>
-        <w:t>in wet</w:t>
-      </w:r>
-      <w:r>
-        <w:rPr>
-          <w:rFonts w:ascii="Times New Roman" w:hAnsi="Times New Roman" w:cs="Times New Roman"/>
-        </w:rPr>
-        <w:t xml:space="preserve"> mg). </w:t>
-      </w:r>
-      <w:r>
-        <w:rPr>
-          <w:rFonts w:ascii="Times New Roman" w:hAnsi="Times New Roman" w:cs="Times New Roman"/>
-        </w:rPr>
-        <w:t>To explore how predator traits may influence predator-prey size ratios, we divided predators based on whether or not the predator species uses webs to either capture or subdue prey (n = 5 predator species, 101 individuals that build webs; n = 4 predator species, 81 individuals that do not build webs). We determined the ratio of predator to prey size for each of these interactions (raw predator mass/prey mass) and then built a linear mixed model of this ratio (log transformed for data normality) as the response variable, web-building (binary) as a predictor, and predator individual as a random effect.</w:t>
-      </w:r>
-      <w:r>
-        <w:rPr>
-          <w:rFonts w:ascii="Times New Roman" w:hAnsi="Times New Roman" w:cs="Times New Roman"/>
-        </w:rPr>
-        <w:t xml:space="preserve"> </w:t>
-      </w:r>
-      <w:r>
-        <w:rPr>
-          <w:rFonts w:ascii="Times New Roman" w:hAnsi="Times New Roman" w:cs="Times New Roman"/>
-        </w:rPr>
-        <w:t>Finally, in order to compare our results to those from the literature, we extracted data from four invertebrate terrestrial food webs (compiled in Brose et al. 2019) on predator-prey body size relationships (not within species, so we could not examine the same species effects) to determine how the general scaling of predator-prey body size in our dataset compared to the relationship from previous food webs in which predator-prey interactions are built with a combination of literature documentation, phylogenetic relatedness, body size constraints, and some observation (</w:t>
-      </w:r>
-      <w:proofErr w:type="spellStart"/>
-      <w:r>
-        <w:rPr>
-          <w:rFonts w:ascii="Times New Roman" w:hAnsi="Times New Roman" w:cs="Times New Roman"/>
-        </w:rPr>
-        <w:t>Cattin</w:t>
-      </w:r>
-      <w:proofErr w:type="spellEnd"/>
-      <w:r>
-        <w:rPr>
-          <w:rFonts w:ascii="Times New Roman" w:hAnsi="Times New Roman" w:cs="Times New Roman"/>
-        </w:rPr>
-        <w:t xml:space="preserve"> </w:t>
-      </w:r>
-      <w:proofErr w:type="spellStart"/>
-      <w:r>
-        <w:rPr>
-          <w:rFonts w:ascii="Times New Roman" w:hAnsi="Times New Roman" w:cs="Times New Roman"/>
-        </w:rPr>
-        <w:t>Blandenier</w:t>
-      </w:r>
-      <w:proofErr w:type="spellEnd"/>
-      <w:r>
-        <w:rPr>
-          <w:rFonts w:ascii="Times New Roman" w:hAnsi="Times New Roman" w:cs="Times New Roman"/>
-        </w:rPr>
-        <w:t xml:space="preserve"> (2004)</w:t>
-      </w:r>
-      <w:r>
-        <w:rPr>
-          <w:rFonts w:ascii="Times New Roman" w:hAnsi="Times New Roman" w:cs="Times New Roman"/>
-        </w:rPr>
-        <w:t xml:space="preserve">, </w:t>
-      </w:r>
-      <w:proofErr w:type="spellStart"/>
-      <w:r>
-        <w:rPr>
-          <w:rFonts w:ascii="Times New Roman" w:hAnsi="Times New Roman" w:cs="Times New Roman"/>
-        </w:rPr>
-        <w:t>Digel</w:t>
-      </w:r>
-      <w:proofErr w:type="spellEnd"/>
-      <w:r>
-        <w:rPr>
-          <w:rFonts w:ascii="Times New Roman" w:hAnsi="Times New Roman" w:cs="Times New Roman"/>
-        </w:rPr>
-        <w:t xml:space="preserve"> et al. (2014)</w:t>
-      </w:r>
-      <w:r>
-        <w:rPr>
-          <w:rFonts w:ascii="Times New Roman" w:hAnsi="Times New Roman" w:cs="Times New Roman"/>
-        </w:rPr>
-        <w:t xml:space="preserve">, </w:t>
-      </w:r>
-      <w:r>
-        <w:rPr>
-          <w:rFonts w:ascii="Times New Roman" w:hAnsi="Times New Roman" w:cs="Times New Roman"/>
-        </w:rPr>
-        <w:t>McLaughlin et al. (2010)</w:t>
-      </w:r>
-      <w:r>
-        <w:rPr>
-          <w:rFonts w:ascii="Times New Roman" w:hAnsi="Times New Roman" w:cs="Times New Roman"/>
-        </w:rPr>
-        <w:t xml:space="preserve">, </w:t>
-      </w:r>
-      <w:proofErr w:type="spellStart"/>
-      <w:r>
-        <w:rPr>
-          <w:rFonts w:ascii="Times New Roman" w:hAnsi="Times New Roman" w:cs="Times New Roman"/>
-        </w:rPr>
-        <w:t>Piechnik</w:t>
-      </w:r>
-      <w:proofErr w:type="spellEnd"/>
-      <w:r>
-        <w:rPr>
-          <w:rFonts w:ascii="Times New Roman" w:hAnsi="Times New Roman" w:cs="Times New Roman"/>
-        </w:rPr>
-        <w:t xml:space="preserve"> et al. (2008), </w:t>
-      </w:r>
-      <w:proofErr w:type="spellStart"/>
-      <w:r>
-        <w:rPr>
-          <w:rFonts w:ascii="Times New Roman" w:hAnsi="Times New Roman" w:cs="Times New Roman"/>
-        </w:rPr>
-        <w:t>Simberloff</w:t>
-      </w:r>
-      <w:proofErr w:type="spellEnd"/>
-      <w:r>
-        <w:rPr>
-          <w:rFonts w:ascii="Times New Roman" w:hAnsi="Times New Roman" w:cs="Times New Roman"/>
-        </w:rPr>
-        <w:t xml:space="preserve"> and Wilson (1969)</w:t>
-      </w:r>
-      <w:r>
-        <w:rPr>
-          <w:rFonts w:ascii="Times New Roman" w:hAnsi="Times New Roman" w:cs="Times New Roman"/>
-        </w:rPr>
-        <w:t>). For this model, we created a full model of log</w:t>
-      </w:r>
-      <w:r>
-        <w:rPr>
-          <w:rFonts w:ascii="Times New Roman" w:hAnsi="Times New Roman" w:cs="Times New Roman"/>
-          <w:vertAlign w:val="subscript"/>
-        </w:rPr>
-        <w:t>10</w:t>
-      </w:r>
-      <w:r>
-        <w:rPr>
-          <w:rFonts w:ascii="Times New Roman" w:hAnsi="Times New Roman" w:cs="Times New Roman"/>
-        </w:rPr>
-        <w:t xml:space="preserve"> prey mass predicted by the interaction between log</w:t>
-      </w:r>
-      <w:r>
-        <w:rPr>
-          <w:rFonts w:ascii="Times New Roman" w:hAnsi="Times New Roman" w:cs="Times New Roman"/>
-          <w:vertAlign w:val="subscript"/>
-        </w:rPr>
-        <w:t xml:space="preserve">10 </w:t>
-      </w:r>
-      <w:r>
-        <w:rPr>
-          <w:rFonts w:ascii="Times New Roman" w:hAnsi="Times New Roman" w:cs="Times New Roman"/>
-        </w:rPr>
-        <w:t>predator mass and web type (DNA versus literature) with a random effect of food web identity, since data were drawn from a collection of food webs. Because our question was whether the scaling relationship was the same or different between our web and that from the literature webs (ANCOVA), we compared a model with and without the interaction between fixed effects (log</w:t>
-      </w:r>
-      <w:r>
-        <w:rPr>
-          <w:rFonts w:ascii="Times New Roman" w:hAnsi="Times New Roman" w:cs="Times New Roman"/>
-          <w:vertAlign w:val="subscript"/>
-        </w:rPr>
-        <w:t>10</w:t>
-      </w:r>
-      <w:r>
-        <w:rPr>
-          <w:rFonts w:ascii="Times New Roman" w:hAnsi="Times New Roman" w:cs="Times New Roman"/>
-        </w:rPr>
-        <w:t xml:space="preserve"> predator mass and web type) to one without the interaction. </w:t>
-      </w:r>
-      <w:r>
-        <w:rPr>
-          <w:rFonts w:ascii="Times New Roman" w:hAnsi="Times New Roman" w:cs="Times New Roman"/>
-        </w:rPr>
-        <w:t>For each question, we</w:t>
-      </w:r>
-      <w:r>
-        <w:rPr>
-          <w:rFonts w:ascii="Times New Roman" w:hAnsi="Times New Roman" w:cs="Times New Roman"/>
-        </w:rPr>
-        <w:t xml:space="preserve"> perform</w:t>
-      </w:r>
-      <w:r>
-        <w:rPr>
-          <w:rFonts w:ascii="Times New Roman" w:hAnsi="Times New Roman" w:cs="Times New Roman"/>
-        </w:rPr>
-        <w:t>ed</w:t>
-      </w:r>
-      <w:r>
-        <w:rPr>
-          <w:rFonts w:ascii="Times New Roman" w:hAnsi="Times New Roman" w:cs="Times New Roman"/>
-        </w:rPr>
-        <w:t xml:space="preserve"> model selection, </w:t>
-      </w:r>
-      <w:r>
-        <w:rPr>
-          <w:rFonts w:ascii="Times New Roman" w:hAnsi="Times New Roman" w:cs="Times New Roman"/>
-        </w:rPr>
-        <w:t>using the</w:t>
-      </w:r>
-      <w:r>
-        <w:rPr>
-          <w:rFonts w:ascii="Times New Roman" w:hAnsi="Times New Roman" w:cs="Times New Roman"/>
-        </w:rPr>
-        <w:t xml:space="preserve"> </w:t>
-      </w:r>
-      <w:proofErr w:type="gramStart"/>
-      <w:r>
-        <w:rPr>
-          <w:rFonts w:ascii="Times New Roman" w:hAnsi="Times New Roman" w:cs="Times New Roman"/>
-        </w:rPr>
-        <w:t>dredge(</w:t>
-      </w:r>
-      <w:proofErr w:type="gramEnd"/>
-      <w:r>
-        <w:rPr>
-          <w:rFonts w:ascii="Times New Roman" w:hAnsi="Times New Roman" w:cs="Times New Roman"/>
-        </w:rPr>
-        <w:t xml:space="preserve">) function in the </w:t>
-      </w:r>
-      <w:proofErr w:type="spellStart"/>
-      <w:r>
-        <w:rPr>
-          <w:rFonts w:ascii="Times New Roman" w:hAnsi="Times New Roman" w:cs="Times New Roman"/>
-        </w:rPr>
-        <w:t>MuMIn</w:t>
-      </w:r>
-      <w:proofErr w:type="spellEnd"/>
-      <w:r>
-        <w:rPr>
-          <w:rFonts w:ascii="Times New Roman" w:hAnsi="Times New Roman" w:cs="Times New Roman"/>
-        </w:rPr>
-        <w:t xml:space="preserve"> package in R (Versions, citations) to compare nested models</w:t>
-      </w:r>
-      <w:r>
-        <w:rPr>
-          <w:rFonts w:ascii="Times New Roman" w:hAnsi="Times New Roman" w:cs="Times New Roman"/>
-        </w:rPr>
-        <w:t xml:space="preserve"> </w:t>
-      </w:r>
-      <w:r>
-        <w:rPr>
-          <w:rFonts w:ascii="Times New Roman" w:hAnsi="Times New Roman" w:cs="Times New Roman"/>
-        </w:rPr>
-        <w:t xml:space="preserve">and chose the model with the lowest </w:t>
-      </w:r>
-      <w:proofErr w:type="spellStart"/>
-      <w:r>
-        <w:rPr>
-          <w:rFonts w:ascii="Times New Roman" w:hAnsi="Times New Roman" w:cs="Times New Roman"/>
-        </w:rPr>
-        <w:t>AICc</w:t>
-      </w:r>
-      <w:proofErr w:type="spellEnd"/>
-      <w:r>
-        <w:rPr>
-          <w:rFonts w:ascii="Times New Roman" w:hAnsi="Times New Roman" w:cs="Times New Roman"/>
-        </w:rPr>
-        <w:t xml:space="preserve"> value. We verified model assumptions</w:t>
-      </w:r>
-      <w:r>
-        <w:rPr>
-          <w:rFonts w:ascii="Times New Roman" w:hAnsi="Times New Roman" w:cs="Times New Roman"/>
-        </w:rPr>
-        <w:t xml:space="preserve"> for best-fitting models</w:t>
-      </w:r>
-      <w:r>
-        <w:rPr>
-          <w:rFonts w:ascii="Times New Roman" w:hAnsi="Times New Roman" w:cs="Times New Roman"/>
-        </w:rPr>
-        <w:t xml:space="preserve"> using the </w:t>
-      </w:r>
-      <w:proofErr w:type="spellStart"/>
-      <w:r>
-        <w:rPr>
-          <w:rFonts w:ascii="Times New Roman" w:hAnsi="Times New Roman" w:cs="Times New Roman"/>
-        </w:rPr>
-        <w:t>DHARMa</w:t>
-      </w:r>
-      <w:proofErr w:type="spellEnd"/>
-      <w:r>
-        <w:rPr>
-          <w:rFonts w:ascii="Times New Roman" w:hAnsi="Times New Roman" w:cs="Times New Roman"/>
-        </w:rPr>
-        <w:t xml:space="preserve"> package in R (versions). </w:t>
-      </w:r>
-      <w:r>
-        <w:rPr>
-          <w:rFonts w:ascii="Times New Roman" w:hAnsi="Times New Roman" w:cs="Times New Roman"/>
-        </w:rPr>
-        <w:t xml:space="preserve">All figures </w:t>
-      </w:r>
-      <w:r>
-        <w:rPr>
-          <w:rFonts w:ascii="Times New Roman" w:hAnsi="Times New Roman" w:cs="Times New Roman"/>
-        </w:rPr>
-        <w:t xml:space="preserve">illustrating results </w:t>
-      </w:r>
-      <w:r>
-        <w:rPr>
-          <w:rFonts w:ascii="Times New Roman" w:hAnsi="Times New Roman" w:cs="Times New Roman"/>
-        </w:rPr>
-        <w:t xml:space="preserve">were created in ggplot2 with color palettes from the </w:t>
-      </w:r>
-      <w:proofErr w:type="spellStart"/>
-      <w:r>
-        <w:rPr>
-          <w:rFonts w:ascii="Times New Roman" w:hAnsi="Times New Roman" w:cs="Times New Roman"/>
-        </w:rPr>
-        <w:t>calecopal</w:t>
-      </w:r>
-      <w:proofErr w:type="spellEnd"/>
-      <w:r>
-        <w:rPr>
-          <w:rFonts w:ascii="Times New Roman" w:hAnsi="Times New Roman" w:cs="Times New Roman"/>
-        </w:rPr>
-        <w:t xml:space="preserve"> package (CITE). </w:t>
-      </w:r>
-    </w:p>
-    <w:p>
-      <w:pPr>
-        <w:rPr>
-          <w:rFonts w:ascii="Times New Roman" w:hAnsi="Times New Roman" w:cs="Times New Roman"/>
-          <w:b/>
-        </w:rPr>
-      </w:pPr>
-    </w:p>
-    <w:p>
-      <w:pPr>
-        <w:rPr>
-          <w:rFonts w:ascii="Times New Roman" w:hAnsi="Times New Roman" w:cs="Times New Roman"/>
-          <w:b/>
-        </w:rPr>
-      </w:pPr>
-      <w:r>
-        <w:rPr>
-          <w:rFonts w:ascii="Times New Roman" w:hAnsi="Times New Roman" w:cs="Times New Roman"/>
-          <w:b/>
-        </w:rPr>
-        <w:t>Results</w:t>
-      </w:r>
-    </w:p>
-    <w:p>
-      <w:pPr>
-        <w:rPr>
-          <w:rFonts w:ascii="Times New Roman" w:hAnsi="Times New Roman" w:cs="Times New Roman"/>
-          <w:bCs/>
-        </w:rPr>
-      </w:pPr>
-      <w:r>
-        <w:rPr>
-          <w:rFonts w:ascii="Times New Roman" w:hAnsi="Times New Roman" w:cs="Times New Roman"/>
-          <w:bCs/>
+        <w:t xml:space="preserve">Statistical </w:t>
+      </w:r>
+      <w:r>
+        <w:rPr>
+          <w:rFonts w:ascii="Times New Roman" w:hAnsi="Times New Roman" w:cs="Times New Roman"/>
           <w:i/>
           <w:iCs/>
         </w:rPr>
-        <w:t>DNA extraction</w:t>
-      </w:r>
-      <w:r>
-        <w:rPr>
-          <w:rFonts w:ascii="Times New Roman" w:hAnsi="Times New Roman" w:cs="Times New Roman"/>
-          <w:bCs/>
+        <w:t>models</w:t>
+      </w:r>
+    </w:p>
+    <w:p>
+      <w:pPr>
+        <w:rPr>
+          <w:rFonts w:ascii="Times New Roman" w:hAnsi="Times New Roman" w:cs="Times New Roman"/>
+        </w:rPr>
+      </w:pPr>
+      <w:r>
+        <w:rPr>
+          <w:rFonts w:ascii="Times New Roman" w:hAnsi="Times New Roman" w:cs="Times New Roman"/>
+        </w:rPr>
+        <w:t>To determine whether individual predator size, species, or both predicted prey size</w:t>
+      </w:r>
+      <w:r>
+        <w:rPr>
+          <w:rFonts w:ascii="Times New Roman" w:hAnsi="Times New Roman" w:cs="Times New Roman"/>
+        </w:rPr>
+        <w:t xml:space="preserve">, </w:t>
+      </w:r>
+      <w:r>
+        <w:rPr>
+          <w:rFonts w:ascii="Times New Roman" w:hAnsi="Times New Roman" w:cs="Times New Roman"/>
+        </w:rPr>
+        <w:t xml:space="preserve">we </w:t>
+      </w:r>
+      <w:r>
+        <w:rPr>
+          <w:rFonts w:ascii="Times New Roman" w:hAnsi="Times New Roman" w:cs="Times New Roman"/>
+        </w:rPr>
+        <w:t>fit a</w:t>
+      </w:r>
+      <w:r>
+        <w:rPr>
+          <w:rFonts w:ascii="Times New Roman" w:hAnsi="Times New Roman" w:cs="Times New Roman"/>
+        </w:rPr>
+        <w:t xml:space="preserve"> </w:t>
+      </w:r>
+      <w:r>
+        <w:rPr>
+          <w:rFonts w:ascii="Times New Roman" w:hAnsi="Times New Roman" w:cs="Times New Roman"/>
+        </w:rPr>
+        <w:t xml:space="preserve">linear mixed effects model </w:t>
+      </w:r>
+      <w:r>
+        <w:rPr>
+          <w:rFonts w:ascii="Times New Roman" w:hAnsi="Times New Roman" w:cs="Times New Roman"/>
+        </w:rPr>
+        <w:t xml:space="preserve">with </w:t>
+      </w:r>
+      <w:r>
+        <w:rPr>
+          <w:rFonts w:ascii="Times New Roman" w:hAnsi="Times New Roman" w:cs="Times New Roman"/>
+        </w:rPr>
+        <w:t xml:space="preserve">the response variable of </w:t>
+      </w:r>
+      <w:r>
+        <w:rPr>
+          <w:rFonts w:ascii="Times New Roman" w:hAnsi="Times New Roman" w:cs="Times New Roman"/>
+        </w:rPr>
+        <w:t>log</w:t>
+      </w:r>
+      <w:r>
+        <w:rPr>
+          <w:rFonts w:ascii="Times New Roman" w:hAnsi="Times New Roman" w:cs="Times New Roman"/>
+          <w:vertAlign w:val="subscript"/>
+        </w:rPr>
+        <w:t>10</w:t>
+      </w:r>
+      <w:r>
+        <w:rPr>
+          <w:rFonts w:ascii="Times New Roman" w:hAnsi="Times New Roman" w:cs="Times New Roman"/>
+        </w:rPr>
+        <w:t xml:space="preserve"> </w:t>
+      </w:r>
+      <w:r>
+        <w:rPr>
+          <w:rFonts w:ascii="Times New Roman" w:hAnsi="Times New Roman" w:cs="Times New Roman"/>
+        </w:rPr>
+        <w:t xml:space="preserve">prey </w:t>
+      </w:r>
+      <w:r>
+        <w:rPr>
+          <w:rFonts w:ascii="Times New Roman" w:hAnsi="Times New Roman" w:cs="Times New Roman"/>
+        </w:rPr>
+        <w:t xml:space="preserve">mass (in mg) and predictor variables of </w:t>
+      </w:r>
+      <w:r>
+        <w:rPr>
+          <w:rFonts w:ascii="Times New Roman" w:hAnsi="Times New Roman" w:cs="Times New Roman"/>
+        </w:rPr>
+        <w:t>log</w:t>
+      </w:r>
+      <w:r>
+        <w:rPr>
+          <w:rFonts w:ascii="Times New Roman" w:hAnsi="Times New Roman" w:cs="Times New Roman"/>
+          <w:vertAlign w:val="subscript"/>
+        </w:rPr>
+        <w:t>10</w:t>
+      </w:r>
+      <w:r>
+        <w:rPr>
+          <w:rFonts w:ascii="Times New Roman" w:hAnsi="Times New Roman" w:cs="Times New Roman"/>
+        </w:rPr>
+        <w:t xml:space="preserve"> predator mass (in mg)</w:t>
+      </w:r>
+      <w:r>
+        <w:rPr>
+          <w:rFonts w:ascii="Times New Roman" w:hAnsi="Times New Roman" w:cs="Times New Roman"/>
+        </w:rPr>
+        <w:t>,</w:t>
+      </w:r>
+      <w:r>
+        <w:rPr>
+          <w:rFonts w:ascii="Times New Roman" w:hAnsi="Times New Roman" w:cs="Times New Roman"/>
+        </w:rPr>
+        <w:t xml:space="preserve"> species identity</w:t>
+      </w:r>
+      <w:r>
+        <w:rPr>
+          <w:rFonts w:ascii="Times New Roman" w:hAnsi="Times New Roman" w:cs="Times New Roman"/>
+        </w:rPr>
+        <w:t>, and their interaction</w:t>
+      </w:r>
+      <w:r>
+        <w:rPr>
+          <w:rFonts w:ascii="Times New Roman" w:hAnsi="Times New Roman" w:cs="Times New Roman"/>
+        </w:rPr>
+        <w:t xml:space="preserve">, with a random effect of predator individual. </w:t>
+      </w:r>
+      <w:r>
+        <w:rPr>
+          <w:rFonts w:ascii="Times New Roman" w:hAnsi="Times New Roman" w:cs="Times New Roman"/>
+        </w:rPr>
+        <w:t>To explore how predator traits may influence predator-prey size ratios, we divided predators based on whether or not the predator species uses webs to either capture or subdue prey (n = 5 predator species, 101 individuals that build webs; n = 4 predator species, 81 individuals that do not build webs). We determined the ratio of predator to prey size for each of these interactions (raw predator mass/prey mass) and then built a linear mixed model of this ratio (log transformed for data normality) as the response variable, web-building (binary) as a predictor, and predator individual as a random effect. Finally, in order to compare our results to those from the literature, we extracted data from four invertebrate terrestrial food webs (compiled in Brose et al. 2019) on predator-prey body size relationships (not within species, so we could not examine the same species effects) to determine how the general scaling of predator-prey body size in our dataset compared to the relationship</w:t>
+      </w:r>
+      <w:r>
+        <w:rPr>
+          <w:rFonts w:ascii="Times New Roman" w:hAnsi="Times New Roman" w:cs="Times New Roman"/>
+        </w:rPr>
+        <w:t>s</w:t>
+      </w:r>
+      <w:r>
+        <w:rPr>
+          <w:rFonts w:ascii="Times New Roman" w:hAnsi="Times New Roman" w:cs="Times New Roman"/>
+        </w:rPr>
+        <w:t xml:space="preserve"> from previous food webs in which predator-prey interactions are built with a combination of literature documentation, phylogenetic relatedness, body size constraints, and some observation (</w:t>
+      </w:r>
+      <w:proofErr w:type="spellStart"/>
+      <w:r>
+        <w:rPr>
+          <w:rFonts w:ascii="Times New Roman" w:hAnsi="Times New Roman" w:cs="Times New Roman"/>
+        </w:rPr>
+        <w:t>Cattin</w:t>
+      </w:r>
+      <w:proofErr w:type="spellEnd"/>
+      <w:r>
+        <w:rPr>
+          <w:rFonts w:ascii="Times New Roman" w:hAnsi="Times New Roman" w:cs="Times New Roman"/>
+        </w:rPr>
+        <w:t xml:space="preserve"> </w:t>
+      </w:r>
+      <w:proofErr w:type="spellStart"/>
+      <w:r>
+        <w:rPr>
+          <w:rFonts w:ascii="Times New Roman" w:hAnsi="Times New Roman" w:cs="Times New Roman"/>
+        </w:rPr>
+        <w:t>Blandenier</w:t>
+      </w:r>
+      <w:proofErr w:type="spellEnd"/>
+      <w:r>
+        <w:rPr>
+          <w:rFonts w:ascii="Times New Roman" w:hAnsi="Times New Roman" w:cs="Times New Roman"/>
+        </w:rPr>
+        <w:t xml:space="preserve"> (2004)</w:t>
+      </w:r>
+      <w:r>
+        <w:rPr>
+          <w:rFonts w:ascii="Times New Roman" w:hAnsi="Times New Roman" w:cs="Times New Roman"/>
+        </w:rPr>
+        <w:t xml:space="preserve">, </w:t>
+      </w:r>
+      <w:proofErr w:type="spellStart"/>
+      <w:r>
+        <w:rPr>
+          <w:rFonts w:ascii="Times New Roman" w:hAnsi="Times New Roman" w:cs="Times New Roman"/>
+        </w:rPr>
+        <w:t>Digel</w:t>
+      </w:r>
+      <w:proofErr w:type="spellEnd"/>
+      <w:r>
+        <w:rPr>
+          <w:rFonts w:ascii="Times New Roman" w:hAnsi="Times New Roman" w:cs="Times New Roman"/>
+        </w:rPr>
+        <w:t xml:space="preserve"> et al. (2014)</w:t>
+      </w:r>
+      <w:r>
+        <w:rPr>
+          <w:rFonts w:ascii="Times New Roman" w:hAnsi="Times New Roman" w:cs="Times New Roman"/>
+        </w:rPr>
+        <w:t xml:space="preserve">, </w:t>
+      </w:r>
+      <w:r>
+        <w:rPr>
+          <w:rFonts w:ascii="Times New Roman" w:hAnsi="Times New Roman" w:cs="Times New Roman"/>
+        </w:rPr>
+        <w:t>McLaughlin et al. (2010)</w:t>
+      </w:r>
+      <w:r>
+        <w:rPr>
+          <w:rFonts w:ascii="Times New Roman" w:hAnsi="Times New Roman" w:cs="Times New Roman"/>
+        </w:rPr>
+        <w:t xml:space="preserve">, </w:t>
+      </w:r>
+      <w:proofErr w:type="spellStart"/>
+      <w:r>
+        <w:rPr>
+          <w:rFonts w:ascii="Times New Roman" w:hAnsi="Times New Roman" w:cs="Times New Roman"/>
+        </w:rPr>
+        <w:t>Piechnik</w:t>
+      </w:r>
+      <w:proofErr w:type="spellEnd"/>
+      <w:r>
+        <w:rPr>
+          <w:rFonts w:ascii="Times New Roman" w:hAnsi="Times New Roman" w:cs="Times New Roman"/>
+        </w:rPr>
+        <w:t xml:space="preserve"> et al. (2008), </w:t>
+      </w:r>
+      <w:proofErr w:type="spellStart"/>
+      <w:r>
+        <w:rPr>
+          <w:rFonts w:ascii="Times New Roman" w:hAnsi="Times New Roman" w:cs="Times New Roman"/>
+        </w:rPr>
+        <w:t>Simberloff</w:t>
+      </w:r>
+      <w:proofErr w:type="spellEnd"/>
+      <w:r>
+        <w:rPr>
+          <w:rFonts w:ascii="Times New Roman" w:hAnsi="Times New Roman" w:cs="Times New Roman"/>
+        </w:rPr>
+        <w:t xml:space="preserve"> and Wilson (1969)</w:t>
+      </w:r>
+      <w:r>
+        <w:rPr>
+          <w:rFonts w:ascii="Times New Roman" w:hAnsi="Times New Roman" w:cs="Times New Roman"/>
+        </w:rPr>
+        <w:t>). For this model, we created a full model of log</w:t>
+      </w:r>
+      <w:r>
+        <w:rPr>
+          <w:rFonts w:ascii="Times New Roman" w:hAnsi="Times New Roman" w:cs="Times New Roman"/>
+          <w:vertAlign w:val="subscript"/>
+        </w:rPr>
+        <w:t>10</w:t>
+      </w:r>
+      <w:r>
+        <w:rPr>
+          <w:rFonts w:ascii="Times New Roman" w:hAnsi="Times New Roman" w:cs="Times New Roman"/>
+        </w:rPr>
+        <w:t xml:space="preserve"> prey mass predicted by the interaction between log</w:t>
+      </w:r>
+      <w:r>
+        <w:rPr>
+          <w:rFonts w:ascii="Times New Roman" w:hAnsi="Times New Roman" w:cs="Times New Roman"/>
+          <w:vertAlign w:val="subscript"/>
+        </w:rPr>
+        <w:t xml:space="preserve">10 </w:t>
+      </w:r>
+      <w:r>
+        <w:rPr>
+          <w:rFonts w:ascii="Times New Roman" w:hAnsi="Times New Roman" w:cs="Times New Roman"/>
+        </w:rPr>
+        <w:t xml:space="preserve">predator mass and </w:t>
+      </w:r>
+      <w:r>
+        <w:rPr>
+          <w:rFonts w:ascii="Times New Roman" w:hAnsi="Times New Roman" w:cs="Times New Roman"/>
+        </w:rPr>
+        <w:t>food web source</w:t>
+      </w:r>
+      <w:r>
+        <w:rPr>
+          <w:rFonts w:ascii="Times New Roman" w:hAnsi="Times New Roman" w:cs="Times New Roman"/>
+        </w:rPr>
+        <w:t xml:space="preserve"> with a random effect of food web identity, since </w:t>
+      </w:r>
+      <w:r>
+        <w:rPr>
+          <w:rFonts w:ascii="Times New Roman" w:hAnsi="Times New Roman" w:cs="Times New Roman"/>
+        </w:rPr>
+        <w:t>several of the literature sources comprise food webs for multiple different environments (</w:t>
+      </w:r>
+      <w:proofErr w:type="gramStart"/>
+      <w:r>
+        <w:rPr>
+          <w:rFonts w:ascii="Times New Roman" w:hAnsi="Times New Roman" w:cs="Times New Roman"/>
+        </w:rPr>
+        <w:t>e.g.</w:t>
+      </w:r>
+      <w:proofErr w:type="gramEnd"/>
+      <w:r>
+        <w:rPr>
+          <w:rFonts w:ascii="Times New Roman" w:hAnsi="Times New Roman" w:cs="Times New Roman"/>
+        </w:rPr>
+        <w:t xml:space="preserve"> different islands, marshes or grassland sites). </w:t>
+      </w:r>
+    </w:p>
+    <w:p>
+      <w:pPr>
+        <w:rPr>
+          <w:rFonts w:ascii="Times New Roman" w:hAnsi="Times New Roman" w:cs="Times New Roman"/>
+        </w:rPr>
+      </w:pPr>
+    </w:p>
+    <w:p>
+      <w:pPr>
+        <w:rPr>
+          <w:rFonts w:ascii="Times New Roman" w:hAnsi="Times New Roman" w:cs="Times New Roman"/>
           <w:i/>
           <w:iCs/>
         </w:rPr>
-        <w:t>, PCR amplification, library preparation, sequencing, denoising</w:t>
-      </w:r>
-      <w:r>
-        <w:rPr>
-          <w:rFonts w:ascii="Times New Roman" w:hAnsi="Times New Roman" w:cs="Times New Roman"/>
-          <w:bCs/>
+      </w:pPr>
+      <w:r>
+        <w:rPr>
+          <w:rFonts w:ascii="Times New Roman" w:hAnsi="Times New Roman" w:cs="Times New Roman"/>
           <w:i/>
           <w:iCs/>
         </w:rPr>
-        <w:t>, and ASV taxonomy</w:t>
-      </w:r>
-    </w:p>
-    <w:p>
-      <w:pPr>
-        <w:rPr>
-          <w:rFonts w:ascii="Times New Roman" w:hAnsi="Times New Roman" w:cs="Times New Roman"/>
-          <w:bCs/>
-        </w:rPr>
-      </w:pPr>
-      <w:r>
-        <w:rPr>
-          <w:rFonts w:ascii="Times New Roman" w:hAnsi="Times New Roman" w:cs="Times New Roman"/>
-          <w:bCs/>
-        </w:rPr>
-        <w:t>Complete r</w:t>
-      </w:r>
-      <w:r>
-        <w:rPr>
-          <w:rFonts w:ascii="Times New Roman" w:hAnsi="Times New Roman" w:cs="Times New Roman"/>
-          <w:bCs/>
-        </w:rPr>
-        <w:t xml:space="preserve">esults and QC for each step of the DNA sequencing protocol can be found in the Supplementary Information. </w:t>
-      </w:r>
-    </w:p>
-    <w:p>
-      <w:pPr>
-        <w:rPr>
-          <w:rFonts w:ascii="Times New Roman" w:hAnsi="Times New Roman" w:cs="Times New Roman"/>
-          <w:bCs/>
-        </w:rPr>
-      </w:pPr>
-    </w:p>
-    <w:p>
-      <w:pPr>
-        <w:rPr>
-          <w:rFonts w:ascii="Times New Roman" w:hAnsi="Times New Roman" w:cs="Times New Roman"/>
-          <w:bCs/>
-        </w:rPr>
-      </w:pPr>
-      <w:r>
-        <w:rPr>
-          <w:rFonts w:ascii="Times New Roman" w:hAnsi="Times New Roman" w:cs="Times New Roman"/>
-          <w:bCs/>
-        </w:rPr>
-        <w:t xml:space="preserve">Our final analyses were performed on a total of 182 predator individuals of nine species. Each predator had consumed 1 </w:t>
-      </w:r>
-      <w:r>
-        <w:rPr>
-          <w:rFonts w:ascii="Times New Roman" w:hAnsi="Times New Roman" w:cs="Times New Roman"/>
-          <w:bCs/>
-        </w:rPr>
-        <w:t>–</w:t>
-      </w:r>
-      <w:r>
-        <w:rPr>
-          <w:rFonts w:ascii="Times New Roman" w:hAnsi="Times New Roman" w:cs="Times New Roman"/>
-          <w:bCs/>
+        <w:t>Statistical model selection</w:t>
+      </w:r>
+    </w:p>
+    <w:p>
+      <w:pPr>
+        <w:rPr>
+          <w:rFonts w:ascii="Times New Roman" w:hAnsi="Times New Roman" w:cs="Times New Roman"/>
+        </w:rPr>
+      </w:pPr>
+      <w:r>
+        <w:rPr>
+          <w:rFonts w:ascii="Times New Roman" w:hAnsi="Times New Roman" w:cs="Times New Roman"/>
+        </w:rPr>
+        <w:t xml:space="preserve">For </w:t>
+      </w:r>
+      <w:r>
+        <w:rPr>
+          <w:rFonts w:ascii="Times New Roman" w:hAnsi="Times New Roman" w:cs="Times New Roman"/>
+        </w:rPr>
+        <w:t>the models examining size, species identity, and species traits in just the DNA dataset</w:t>
+      </w:r>
+      <w:r>
+        <w:rPr>
+          <w:rFonts w:ascii="Times New Roman" w:hAnsi="Times New Roman" w:cs="Times New Roman"/>
+        </w:rPr>
+        <w:t>, we</w:t>
+      </w:r>
+      <w:r>
+        <w:rPr>
+          <w:rFonts w:ascii="Times New Roman" w:hAnsi="Times New Roman" w:cs="Times New Roman"/>
+        </w:rPr>
+        <w:t xml:space="preserve"> perform</w:t>
+      </w:r>
+      <w:r>
+        <w:rPr>
+          <w:rFonts w:ascii="Times New Roman" w:hAnsi="Times New Roman" w:cs="Times New Roman"/>
+        </w:rPr>
+        <w:t>ed</w:t>
+      </w:r>
+      <w:r>
+        <w:rPr>
+          <w:rFonts w:ascii="Times New Roman" w:hAnsi="Times New Roman" w:cs="Times New Roman"/>
+        </w:rPr>
+        <w:t xml:space="preserve"> model selection</w:t>
+      </w:r>
+      <w:r>
+        <w:rPr>
+          <w:rFonts w:ascii="Times New Roman" w:hAnsi="Times New Roman" w:cs="Times New Roman"/>
         </w:rPr>
         <w:t xml:space="preserve"> </w:t>
       </w:r>
       <w:r>
         <w:rPr>
           <w:rFonts w:ascii="Times New Roman" w:hAnsi="Times New Roman" w:cs="Times New Roman"/>
-          <w:bCs/>
-        </w:rPr>
-        <w:t>7 (average 1.86 ± 1.21 SD)</w:t>
-      </w:r>
-      <w:r>
-        <w:rPr>
-          <w:rFonts w:ascii="Times New Roman" w:hAnsi="Times New Roman" w:cs="Times New Roman"/>
-          <w:bCs/>
-        </w:rPr>
-        <w:t xml:space="preserve"> prey families. </w:t>
-      </w:r>
-      <w:r>
-        <w:rPr>
-          <w:rFonts w:ascii="Times New Roman" w:hAnsi="Times New Roman" w:cs="Times New Roman"/>
-          <w:bCs/>
-        </w:rPr>
-        <w:t>Thirty percent (n = 524</w:t>
-      </w:r>
-      <w:r>
-        <w:rPr>
-          <w:rFonts w:ascii="Times New Roman" w:hAnsi="Times New Roman" w:cs="Times New Roman"/>
-          <w:bCs/>
-        </w:rPr>
-        <w:t xml:space="preserve"> of 1,738 total ASVs</w:t>
-      </w:r>
-      <w:r>
-        <w:rPr>
-          <w:rFonts w:ascii="Times New Roman" w:hAnsi="Times New Roman" w:cs="Times New Roman"/>
-          <w:bCs/>
-        </w:rPr>
-        <w:t>) of the</w:t>
-      </w:r>
-      <w:r>
-        <w:rPr>
-          <w:rFonts w:ascii="Times New Roman" w:hAnsi="Times New Roman" w:cs="Times New Roman"/>
-          <w:bCs/>
-        </w:rPr>
-        <w:t xml:space="preserve"> total ASVs found in samples received</w:t>
-      </w:r>
-      <w:r>
-        <w:rPr>
-          <w:rFonts w:ascii="Times New Roman" w:hAnsi="Times New Roman" w:cs="Times New Roman"/>
-          <w:bCs/>
-        </w:rPr>
-        <w:t xml:space="preserve"> taxonomic assignments </w:t>
-      </w:r>
-      <w:r>
-        <w:rPr>
-          <w:rFonts w:ascii="Times New Roman" w:hAnsi="Times New Roman" w:cs="Times New Roman"/>
-          <w:bCs/>
-        </w:rPr>
-        <w:t xml:space="preserve">from </w:t>
-      </w:r>
-      <w:r>
-        <w:rPr>
-          <w:rFonts w:ascii="Times New Roman" w:hAnsi="Times New Roman" w:cs="Times New Roman"/>
-          <w:bCs/>
-        </w:rPr>
-        <w:lastRenderedPageBreak/>
-        <w:t xml:space="preserve">GenBank and BOLD </w:t>
-      </w:r>
-      <w:r>
-        <w:rPr>
-          <w:rFonts w:ascii="Times New Roman" w:hAnsi="Times New Roman" w:cs="Times New Roman"/>
-          <w:bCs/>
-        </w:rPr>
-        <w:t>correspond</w:t>
-      </w:r>
-      <w:r>
-        <w:rPr>
-          <w:rFonts w:ascii="Times New Roman" w:hAnsi="Times New Roman" w:cs="Times New Roman"/>
-          <w:bCs/>
-        </w:rPr>
-        <w:t xml:space="preserve">ing </w:t>
-      </w:r>
-      <w:r>
-        <w:rPr>
-          <w:rFonts w:ascii="Times New Roman" w:hAnsi="Times New Roman" w:cs="Times New Roman"/>
-          <w:bCs/>
-        </w:rPr>
-        <w:t xml:space="preserve">to prey items at the family level or lower and so were used in analyses. </w:t>
-      </w:r>
-      <w:r>
-        <w:rPr>
-          <w:rFonts w:ascii="Times New Roman" w:hAnsi="Times New Roman" w:cs="Times New Roman"/>
-          <w:bCs/>
-        </w:rPr>
-        <w:t xml:space="preserve">These corresponded to 57 prey families (SUPP table). </w:t>
-      </w:r>
-    </w:p>
-    <w:p>
-      <w:pPr>
-        <w:rPr>
-          <w:rFonts w:ascii="Times New Roman" w:hAnsi="Times New Roman" w:cs="Times New Roman"/>
-          <w:bCs/>
-        </w:rPr>
-      </w:pPr>
-      <w:r>
-        <w:rPr>
-          <w:rFonts w:ascii="Times New Roman" w:hAnsi="Times New Roman" w:cs="Times New Roman"/>
-          <w:bCs/>
+        </w:rPr>
+        <w:t>using the</w:t>
+      </w:r>
+      <w:r>
+        <w:rPr>
+          <w:rFonts w:ascii="Times New Roman" w:hAnsi="Times New Roman" w:cs="Times New Roman"/>
         </w:rPr>
         <w:t xml:space="preserve"> </w:t>
       </w:r>
-    </w:p>
-    <w:p>
-      <w:pPr>
-        <w:rPr>
-          <w:rFonts w:ascii="Times New Roman" w:hAnsi="Times New Roman" w:cs="Times New Roman"/>
+      <w:proofErr w:type="gramStart"/>
+      <w:r>
+        <w:rPr>
+          <w:rFonts w:ascii="Times New Roman" w:hAnsi="Times New Roman" w:cs="Times New Roman"/>
+        </w:rPr>
+        <w:t>dredge(</w:t>
+      </w:r>
+      <w:proofErr w:type="gramEnd"/>
+      <w:r>
+        <w:rPr>
+          <w:rFonts w:ascii="Times New Roman" w:hAnsi="Times New Roman" w:cs="Times New Roman"/>
+        </w:rPr>
+        <w:t xml:space="preserve">) function in the </w:t>
+      </w:r>
+      <w:proofErr w:type="spellStart"/>
+      <w:r>
+        <w:rPr>
+          <w:rFonts w:ascii="Times New Roman" w:hAnsi="Times New Roman" w:cs="Times New Roman"/>
+        </w:rPr>
+        <w:t>MuMIn</w:t>
+      </w:r>
+      <w:proofErr w:type="spellEnd"/>
+      <w:r>
+        <w:rPr>
+          <w:rFonts w:ascii="Times New Roman" w:hAnsi="Times New Roman" w:cs="Times New Roman"/>
+        </w:rPr>
+        <w:t xml:space="preserve"> package in R (Versions, citations) to compare nested models</w:t>
+      </w:r>
+      <w:r>
+        <w:rPr>
+          <w:rFonts w:ascii="Times New Roman" w:hAnsi="Times New Roman" w:cs="Times New Roman"/>
+        </w:rPr>
+        <w:t xml:space="preserve"> </w:t>
+      </w:r>
+      <w:r>
+        <w:rPr>
+          <w:rFonts w:ascii="Times New Roman" w:hAnsi="Times New Roman" w:cs="Times New Roman"/>
+        </w:rPr>
+        <w:t xml:space="preserve">and chose the model with the lowest </w:t>
+      </w:r>
+      <w:proofErr w:type="spellStart"/>
+      <w:r>
+        <w:rPr>
+          <w:rFonts w:ascii="Times New Roman" w:hAnsi="Times New Roman" w:cs="Times New Roman"/>
+        </w:rPr>
+        <w:t>AICc</w:t>
+      </w:r>
+      <w:proofErr w:type="spellEnd"/>
+      <w:r>
+        <w:rPr>
+          <w:rFonts w:ascii="Times New Roman" w:hAnsi="Times New Roman" w:cs="Times New Roman"/>
+        </w:rPr>
+        <w:t xml:space="preserve"> value.</w:t>
+      </w:r>
+      <w:r>
+        <w:rPr>
+          <w:rFonts w:ascii="Times New Roman" w:hAnsi="Times New Roman" w:cs="Times New Roman"/>
+        </w:rPr>
+        <w:t xml:space="preserve"> For the model comparing our food web body size scaling relationship to that from </w:t>
+      </w:r>
+      <w:proofErr w:type="gramStart"/>
+      <w:r>
+        <w:rPr>
+          <w:rFonts w:ascii="Times New Roman" w:hAnsi="Times New Roman" w:cs="Times New Roman"/>
+        </w:rPr>
+        <w:t>previously-published</w:t>
+      </w:r>
+      <w:proofErr w:type="gramEnd"/>
+      <w:r>
+        <w:rPr>
+          <w:rFonts w:ascii="Times New Roman" w:hAnsi="Times New Roman" w:cs="Times New Roman"/>
+        </w:rPr>
+        <w:t xml:space="preserve"> datasets, because our question was whether the scaling relationship was the same or different between our web and that from the literature webs (ANCOVA), we compared only a model with the interaction between fixed effects (log</w:t>
+      </w:r>
+      <w:r>
+        <w:rPr>
+          <w:rFonts w:ascii="Times New Roman" w:hAnsi="Times New Roman" w:cs="Times New Roman"/>
+          <w:vertAlign w:val="subscript"/>
+        </w:rPr>
+        <w:t>10</w:t>
+      </w:r>
+      <w:r>
+        <w:rPr>
+          <w:rFonts w:ascii="Times New Roman" w:hAnsi="Times New Roman" w:cs="Times New Roman"/>
+        </w:rPr>
+        <w:t xml:space="preserve"> predator mass and web type) to one without the interaction. For all models, w</w:t>
+      </w:r>
+      <w:r>
+        <w:rPr>
+          <w:rFonts w:ascii="Times New Roman" w:hAnsi="Times New Roman" w:cs="Times New Roman"/>
+        </w:rPr>
+        <w:t>e verified model assumptions</w:t>
+      </w:r>
+      <w:r>
+        <w:rPr>
+          <w:rFonts w:ascii="Times New Roman" w:hAnsi="Times New Roman" w:cs="Times New Roman"/>
+        </w:rPr>
+        <w:t xml:space="preserve"> for best-fitting models</w:t>
+      </w:r>
+      <w:r>
+        <w:rPr>
+          <w:rFonts w:ascii="Times New Roman" w:hAnsi="Times New Roman" w:cs="Times New Roman"/>
+        </w:rPr>
+        <w:t xml:space="preserve"> using the </w:t>
+      </w:r>
+      <w:proofErr w:type="spellStart"/>
+      <w:r>
+        <w:rPr>
+          <w:rFonts w:ascii="Times New Roman" w:hAnsi="Times New Roman" w:cs="Times New Roman"/>
+        </w:rPr>
+        <w:t>DHARMa</w:t>
+      </w:r>
+      <w:proofErr w:type="spellEnd"/>
+      <w:r>
+        <w:rPr>
+          <w:rFonts w:ascii="Times New Roman" w:hAnsi="Times New Roman" w:cs="Times New Roman"/>
+        </w:rPr>
+        <w:t xml:space="preserve"> package in R (versions). </w:t>
+      </w:r>
+      <w:r>
+        <w:rPr>
+          <w:rFonts w:ascii="Times New Roman" w:hAnsi="Times New Roman" w:cs="Times New Roman"/>
+        </w:rPr>
+        <w:t xml:space="preserve">All figures </w:t>
+      </w:r>
+      <w:r>
+        <w:rPr>
+          <w:rFonts w:ascii="Times New Roman" w:hAnsi="Times New Roman" w:cs="Times New Roman"/>
+        </w:rPr>
+        <w:t xml:space="preserve">illustrating results </w:t>
+      </w:r>
+      <w:r>
+        <w:rPr>
+          <w:rFonts w:ascii="Times New Roman" w:hAnsi="Times New Roman" w:cs="Times New Roman"/>
+        </w:rPr>
+        <w:t xml:space="preserve">were created in ggplot2 with color palettes from the </w:t>
+      </w:r>
+      <w:proofErr w:type="spellStart"/>
+      <w:r>
+        <w:rPr>
+          <w:rFonts w:ascii="Times New Roman" w:hAnsi="Times New Roman" w:cs="Times New Roman"/>
+        </w:rPr>
+        <w:t>calecopal</w:t>
+      </w:r>
+      <w:proofErr w:type="spellEnd"/>
+      <w:r>
+        <w:rPr>
+          <w:rFonts w:ascii="Times New Roman" w:hAnsi="Times New Roman" w:cs="Times New Roman"/>
+        </w:rPr>
+        <w:t xml:space="preserve"> package (CITE). </w:t>
+      </w:r>
+    </w:p>
+    <w:p>
+      <w:pPr>
+        <w:rPr>
+          <w:rFonts w:ascii="Times New Roman" w:hAnsi="Times New Roman" w:cs="Times New Roman"/>
+          <w:b/>
+        </w:rPr>
+      </w:pPr>
+    </w:p>
+    <w:p>
+      <w:pPr>
+        <w:rPr>
+          <w:rFonts w:ascii="Times New Roman" w:hAnsi="Times New Roman" w:cs="Times New Roman"/>
+          <w:b/>
+        </w:rPr>
+      </w:pPr>
+      <w:r>
+        <w:rPr>
+          <w:rFonts w:ascii="Times New Roman" w:hAnsi="Times New Roman" w:cs="Times New Roman"/>
+          <w:b/>
+        </w:rPr>
+        <w:t>Results</w:t>
+      </w:r>
+    </w:p>
+    <w:p>
+      <w:pPr>
+        <w:rPr>
+          <w:rFonts w:ascii="Times New Roman" w:hAnsi="Times New Roman" w:cs="Times New Roman"/>
+          <w:bCs/>
+        </w:rPr>
+      </w:pPr>
+      <w:r>
+        <w:rPr>
+          <w:rFonts w:ascii="Times New Roman" w:hAnsi="Times New Roman" w:cs="Times New Roman"/>
+          <w:bCs/>
           <w:i/>
           <w:iCs/>
         </w:rPr>
-      </w:pPr>
-      <w:r>
-        <w:rPr>
-          <w:rFonts w:ascii="Times New Roman" w:hAnsi="Times New Roman" w:cs="Times New Roman"/>
+        <w:t>DNA extraction</w:t>
+      </w:r>
+      <w:r>
+        <w:rPr>
+          <w:rFonts w:ascii="Times New Roman" w:hAnsi="Times New Roman" w:cs="Times New Roman"/>
+          <w:bCs/>
           <w:i/>
           <w:iCs/>
         </w:rPr>
-        <w:t>Statistical results</w:t>
-      </w:r>
-    </w:p>
-    <w:p>
-      <w:pPr>
-        <w:rPr>
-          <w:rFonts w:ascii="Times New Roman" w:hAnsi="Times New Roman" w:cs="Times New Roman"/>
-        </w:rPr>
-      </w:pPr>
-      <w:r>
-        <w:rPr>
-          <w:rFonts w:ascii="Times New Roman" w:hAnsi="Times New Roman" w:cs="Times New Roman"/>
-        </w:rPr>
-        <w:t>The best model predicting prey size included the terms of predator mass and predator species identity, but not the interaction between these two terms. (</w:t>
-      </w:r>
-      <w:r>
-        <w:rPr>
-          <w:rFonts w:ascii="Times New Roman" w:hAnsi="Times New Roman" w:cs="Times New Roman"/>
-        </w:rPr>
-        <w:t>log</w:t>
-      </w:r>
-      <w:r>
-        <w:rPr>
-          <w:rFonts w:ascii="Times New Roman" w:hAnsi="Times New Roman" w:cs="Times New Roman"/>
-          <w:vertAlign w:val="subscript"/>
-        </w:rPr>
-        <w:t>10</w:t>
-      </w:r>
-      <w:r>
-        <w:rPr>
-          <w:rFonts w:ascii="Times New Roman" w:hAnsi="Times New Roman" w:cs="Times New Roman"/>
-        </w:rPr>
-        <w:t>(prey mass) = 0.41*log</w:t>
-      </w:r>
-      <w:r>
-        <w:rPr>
-          <w:rFonts w:ascii="Times New Roman" w:hAnsi="Times New Roman" w:cs="Times New Roman"/>
-          <w:vertAlign w:val="subscript"/>
-        </w:rPr>
-        <w:t>10</w:t>
-      </w:r>
-      <w:r>
-        <w:rPr>
-          <w:rFonts w:ascii="Times New Roman" w:hAnsi="Times New Roman" w:cs="Times New Roman"/>
-        </w:rPr>
-        <w:t>(predator mass)</w:t>
-      </w:r>
-      <w:r>
-        <w:rPr>
-          <w:rFonts w:ascii="Times New Roman" w:hAnsi="Times New Roman" w:cs="Times New Roman"/>
-        </w:rPr>
-        <w:t>, R</w:t>
-      </w:r>
-      <w:r>
-        <w:rPr>
-          <w:rFonts w:ascii="Times New Roman" w:hAnsi="Times New Roman" w:cs="Times New Roman"/>
-          <w:vertAlign w:val="superscript"/>
-        </w:rPr>
-        <w:t>2</w:t>
-      </w:r>
-      <w:r>
-        <w:rPr>
-          <w:rFonts w:ascii="Times New Roman" w:hAnsi="Times New Roman" w:cs="Times New Roman"/>
-          <w:vertAlign w:val="subscript"/>
-        </w:rPr>
-        <w:t xml:space="preserve">m </w:t>
-      </w:r>
-      <w:r>
-        <w:rPr>
-          <w:rFonts w:ascii="Times New Roman" w:hAnsi="Times New Roman" w:cs="Times New Roman"/>
-        </w:rPr>
-        <w:t>= 0.30, R</w:t>
-      </w:r>
-      <w:r>
-        <w:rPr>
-          <w:rFonts w:ascii="Times New Roman" w:hAnsi="Times New Roman" w:cs="Times New Roman"/>
-          <w:vertAlign w:val="superscript"/>
-        </w:rPr>
-        <w:t>2</w:t>
-      </w:r>
-      <w:r>
-        <w:rPr>
-          <w:rFonts w:ascii="Times New Roman" w:hAnsi="Times New Roman" w:cs="Times New Roman"/>
-          <w:vertAlign w:val="subscript"/>
-        </w:rPr>
-        <w:t>c</w:t>
-      </w:r>
-      <w:r>
-        <w:rPr>
-          <w:rFonts w:ascii="Times New Roman" w:hAnsi="Times New Roman" w:cs="Times New Roman"/>
-        </w:rPr>
-        <w:t xml:space="preserve"> = 0.35, with significant variation in by-species intercepts</w:t>
-      </w:r>
-      <w:r>
-        <w:rPr>
-          <w:rFonts w:ascii="Times New Roman" w:hAnsi="Times New Roman" w:cs="Times New Roman"/>
-        </w:rPr>
-        <w:t xml:space="preserve">, </w:t>
-      </w:r>
-      <w:r>
-        <w:rPr>
-          <w:rFonts w:ascii="Times New Roman" w:hAnsi="Times New Roman" w:cs="Times New Roman"/>
-        </w:rPr>
-        <w:t xml:space="preserve">Figure, </w:t>
-      </w:r>
-      <w:r>
-        <w:rPr>
-          <w:rFonts w:ascii="Times New Roman" w:hAnsi="Times New Roman" w:cs="Times New Roman"/>
-        </w:rPr>
-        <w:t xml:space="preserve">SI </w:t>
-      </w:r>
-      <w:r>
-        <w:rPr>
-          <w:rFonts w:ascii="Times New Roman" w:hAnsi="Times New Roman" w:cs="Times New Roman"/>
-        </w:rPr>
-        <w:t>Table 3</w:t>
-      </w:r>
-      <w:r>
-        <w:rPr>
-          <w:rFonts w:ascii="Times New Roman" w:hAnsi="Times New Roman" w:cs="Times New Roman"/>
-        </w:rPr>
-        <w:t>)</w:t>
-      </w:r>
-      <w:r>
-        <w:rPr>
-          <w:rFonts w:ascii="Times New Roman" w:hAnsi="Times New Roman" w:cs="Times New Roman"/>
-        </w:rPr>
-        <w:t xml:space="preserve">. </w:t>
-      </w:r>
-      <w:r>
-        <w:rPr>
-          <w:rFonts w:ascii="Times New Roman" w:hAnsi="Times New Roman" w:cs="Times New Roman"/>
-        </w:rPr>
-        <w:t>Though we did not collect our dataset in order to elucidate what traits might drive patterns in terrestrial invertebrate food webs, we did observe that those species that use webs either to capture or subdue prey (five arachnid species) had a greater proportion of prey items closer to them in size than did predators without web-use traits. (</w:t>
-      </w:r>
-      <w:r>
-        <w:rPr>
-          <w:rFonts w:ascii="Times New Roman" w:hAnsi="Times New Roman" w:cs="Times New Roman"/>
-        </w:rPr>
-        <w:t xml:space="preserve">give some means ± SE; </w:t>
-      </w:r>
-      <w:r>
-        <w:rPr>
-          <w:rFonts w:ascii="Times New Roman" w:hAnsi="Times New Roman" w:cs="Times New Roman"/>
-        </w:rPr>
-        <w:t xml:space="preserve">p-value = 0.05, β = 1.25, </w:t>
-      </w:r>
-      <w:r>
-        <w:rPr>
-          <w:rFonts w:ascii="Times New Roman" w:hAnsi="Times New Roman" w:cs="Times New Roman"/>
-        </w:rPr>
-        <w:t>Figure</w:t>
-      </w:r>
-      <w:r>
-        <w:rPr>
-          <w:rFonts w:ascii="Times New Roman" w:hAnsi="Times New Roman" w:cs="Times New Roman"/>
-        </w:rPr>
-        <w:t>).</w:t>
-      </w:r>
-      <w:r>
-        <w:rPr>
-          <w:rFonts w:ascii="Times New Roman" w:hAnsi="Times New Roman" w:cs="Times New Roman"/>
-        </w:rPr>
-        <w:t xml:space="preserve"> </w:t>
-      </w:r>
-      <w:r>
-        <w:rPr>
-          <w:rFonts w:ascii="Times New Roman" w:hAnsi="Times New Roman" w:cs="Times New Roman"/>
-        </w:rPr>
-        <w:t>The predator-prey mass scaling relationship for our dataset was significantly shallower than the relationship compiled for four terrestrial invertebrate food webs from the literature (log</w:t>
-      </w:r>
-      <w:r>
-        <w:rPr>
-          <w:rFonts w:ascii="Times New Roman" w:hAnsi="Times New Roman" w:cs="Times New Roman"/>
-          <w:vertAlign w:val="subscript"/>
-        </w:rPr>
-        <w:t>10</w:t>
-      </w:r>
-      <w:r>
-        <w:rPr>
-          <w:rFonts w:ascii="Times New Roman" w:hAnsi="Times New Roman" w:cs="Times New Roman"/>
-        </w:rPr>
-        <w:t>(prey mass) = 0.26*log</w:t>
-      </w:r>
-      <w:r>
-        <w:rPr>
-          <w:rFonts w:ascii="Times New Roman" w:hAnsi="Times New Roman" w:cs="Times New Roman"/>
-          <w:vertAlign w:val="subscript"/>
-        </w:rPr>
-        <w:t>10</w:t>
-      </w:r>
-      <w:r>
-        <w:rPr>
-          <w:rFonts w:ascii="Times New Roman" w:hAnsi="Times New Roman" w:cs="Times New Roman"/>
-        </w:rPr>
-        <w:t>(predator mass) for our food web versus log</w:t>
-      </w:r>
-      <w:r>
-        <w:rPr>
-          <w:rFonts w:ascii="Times New Roman" w:hAnsi="Times New Roman" w:cs="Times New Roman"/>
-          <w:vertAlign w:val="subscript"/>
-        </w:rPr>
-        <w:t>10</w:t>
-      </w:r>
-      <w:r>
-        <w:rPr>
-          <w:rFonts w:ascii="Times New Roman" w:hAnsi="Times New Roman" w:cs="Times New Roman"/>
-        </w:rPr>
-        <w:t>(prey mass) = 0.64*log</w:t>
-      </w:r>
-      <w:r>
-        <w:rPr>
-          <w:rFonts w:ascii="Times New Roman" w:hAnsi="Times New Roman" w:cs="Times New Roman"/>
-          <w:vertAlign w:val="subscript"/>
-        </w:rPr>
-        <w:t>10</w:t>
-      </w:r>
-      <w:r>
-        <w:rPr>
-          <w:rFonts w:ascii="Times New Roman" w:hAnsi="Times New Roman" w:cs="Times New Roman"/>
-        </w:rPr>
-        <w:t>(predator mass) for the four published food webs (ANCOVA p-value &lt; 0.001</w:t>
-      </w:r>
-      <w:r>
-        <w:rPr>
-          <w:rFonts w:ascii="Times New Roman" w:hAnsi="Times New Roman" w:cs="Times New Roman"/>
-        </w:rPr>
-        <w:t>, Figure</w:t>
-      </w:r>
-      <w:r>
-        <w:rPr>
-          <w:rFonts w:ascii="Times New Roman" w:hAnsi="Times New Roman" w:cs="Times New Roman"/>
-        </w:rPr>
-        <w:t xml:space="preserve">). </w:t>
-      </w:r>
-    </w:p>
-    <w:p>
-      <w:pPr>
-        <w:rPr>
-          <w:rFonts w:ascii="Times New Roman" w:hAnsi="Times New Roman" w:cs="Times New Roman"/>
-        </w:rPr>
-      </w:pPr>
-    </w:p>
-    <w:p>
-      <w:pPr>
-        <w:rPr>
-          <w:rFonts w:ascii="Times New Roman" w:hAnsi="Times New Roman" w:cs="Times New Roman"/>
-          <w:b/>
-          <w:bCs/>
-        </w:rPr>
-      </w:pPr>
-      <w:commentRangeStart w:id="1"/>
-      <w:r>
-        <w:rPr>
-          <w:rFonts w:ascii="Times New Roman" w:hAnsi="Times New Roman" w:cs="Times New Roman"/>
-          <w:b/>
-          <w:bCs/>
-        </w:rPr>
-        <w:t>Discussion</w:t>
-      </w:r>
-      <w:commentRangeEnd w:id="1"/>
-      <w:r>
-        <w:rPr>
-          <w:rStyle w:val="CommentReference"/>
-        </w:rPr>
-        <w:commentReference w:id="1"/>
-      </w:r>
-    </w:p>
-    <w:p>
-      <w:pPr>
-        <w:rPr>
-          <w:rFonts w:ascii="Times New Roman" w:hAnsi="Times New Roman" w:cs="Times New Roman"/>
-        </w:rPr>
-      </w:pPr>
-      <w:r>
-        <w:rPr>
-          <w:rFonts w:ascii="Times New Roman" w:hAnsi="Times New Roman" w:cs="Times New Roman"/>
-        </w:rPr>
-        <w:t>For terrestrial invertebrate predators like the ones in our study, comprehensive diet analyses have been nearly impossible</w:t>
-      </w:r>
-      <w:r>
-        <w:rPr>
-          <w:rFonts w:ascii="Times New Roman" w:hAnsi="Times New Roman" w:cs="Times New Roman"/>
-        </w:rPr>
-        <w:t xml:space="preserve"> or time-prohibitive (</w:t>
-      </w:r>
-      <w:proofErr w:type="gramStart"/>
-      <w:r>
-        <w:rPr>
-          <w:rFonts w:ascii="Times New Roman" w:hAnsi="Times New Roman" w:cs="Times New Roman"/>
-        </w:rPr>
-        <w:t>e.g.</w:t>
-      </w:r>
-      <w:proofErr w:type="gramEnd"/>
-      <w:r>
-        <w:rPr>
-          <w:rFonts w:ascii="Times New Roman" w:hAnsi="Times New Roman" w:cs="Times New Roman"/>
-        </w:rPr>
-        <w:t xml:space="preserve"> Polis 1991</w:t>
-      </w:r>
-      <w:r>
-        <w:rPr>
-          <w:rFonts w:ascii="Times New Roman" w:hAnsi="Times New Roman" w:cs="Times New Roman"/>
-        </w:rPr>
-        <w:t>, McLaughlin et al. 2010</w:t>
-      </w:r>
-      <w:r>
-        <w:rPr>
-          <w:rFonts w:ascii="Times New Roman" w:hAnsi="Times New Roman" w:cs="Times New Roman"/>
-        </w:rPr>
-        <w:t>)</w:t>
-      </w:r>
-      <w:r>
-        <w:rPr>
-          <w:rFonts w:ascii="Times New Roman" w:hAnsi="Times New Roman" w:cs="Times New Roman"/>
-        </w:rPr>
-        <w:t xml:space="preserve"> without genetic methods</w:t>
-      </w:r>
-      <w:r>
-        <w:rPr>
-          <w:rFonts w:ascii="Times New Roman" w:hAnsi="Times New Roman" w:cs="Times New Roman"/>
-        </w:rPr>
-        <w:t xml:space="preserve">, so these data provide </w:t>
-      </w:r>
-      <w:r>
-        <w:rPr>
-          <w:rFonts w:ascii="Times New Roman" w:hAnsi="Times New Roman" w:cs="Times New Roman"/>
-        </w:rPr>
-        <w:t xml:space="preserve">important </w:t>
-      </w:r>
-      <w:r>
-        <w:rPr>
-          <w:rFonts w:ascii="Times New Roman" w:hAnsi="Times New Roman" w:cs="Times New Roman"/>
-        </w:rPr>
-        <w:t>empirical examination of food web patterns for these consumers</w:t>
-      </w:r>
-      <w:r>
-        <w:rPr>
-          <w:rFonts w:ascii="Times New Roman" w:hAnsi="Times New Roman" w:cs="Times New Roman"/>
-        </w:rPr>
-        <w:t xml:space="preserve">. </w:t>
-      </w:r>
-      <w:r>
-        <w:rPr>
-          <w:rFonts w:ascii="Times New Roman" w:hAnsi="Times New Roman" w:cs="Times New Roman"/>
-        </w:rPr>
-        <w:t>We found that b</w:t>
-      </w:r>
-      <w:r>
-        <w:rPr>
-          <w:rFonts w:ascii="Times New Roman" w:hAnsi="Times New Roman" w:cs="Times New Roman"/>
-        </w:rPr>
-        <w:t xml:space="preserve">oth predator mass and predator species identity are important drivers of prey selection. </w:t>
-      </w:r>
-      <w:r>
-        <w:rPr>
-          <w:rFonts w:ascii="Times New Roman" w:hAnsi="Times New Roman" w:cs="Times New Roman"/>
-        </w:rPr>
-        <w:t>Specifically, 1) we found that l</w:t>
-      </w:r>
-      <w:r>
-        <w:rPr>
-          <w:rFonts w:ascii="Times New Roman" w:hAnsi="Times New Roman" w:cs="Times New Roman"/>
-        </w:rPr>
-        <w:t>arger predator</w:t>
-      </w:r>
-      <w:r>
-        <w:rPr>
-          <w:rFonts w:ascii="Times New Roman" w:hAnsi="Times New Roman" w:cs="Times New Roman"/>
-        </w:rPr>
-        <w:t xml:space="preserve"> individuals</w:t>
-      </w:r>
-      <w:r>
-        <w:rPr>
-          <w:rFonts w:ascii="Times New Roman" w:hAnsi="Times New Roman" w:cs="Times New Roman"/>
-        </w:rPr>
-        <w:t xml:space="preserve"> do eat larger prey, however, </w:t>
-      </w:r>
-      <w:r>
-        <w:rPr>
-          <w:rFonts w:ascii="Times New Roman" w:hAnsi="Times New Roman" w:cs="Times New Roman"/>
-        </w:rPr>
-        <w:t xml:space="preserve">individuals of </w:t>
-      </w:r>
-      <w:r>
-        <w:rPr>
-          <w:rFonts w:ascii="Times New Roman" w:hAnsi="Times New Roman" w:cs="Times New Roman"/>
-        </w:rPr>
-        <w:t xml:space="preserve">some predator species eat proportionally smaller or larger prey than would be expected by one </w:t>
-      </w:r>
-      <w:r>
-        <w:rPr>
-          <w:rFonts w:ascii="Times New Roman" w:hAnsi="Times New Roman" w:cs="Times New Roman"/>
-        </w:rPr>
-        <w:t xml:space="preserve">general </w:t>
-      </w:r>
-      <w:r>
-        <w:rPr>
-          <w:rFonts w:ascii="Times New Roman" w:hAnsi="Times New Roman" w:cs="Times New Roman"/>
-        </w:rPr>
-        <w:t xml:space="preserve">cross-species relationship. </w:t>
-      </w:r>
-      <w:r>
-        <w:rPr>
-          <w:rFonts w:ascii="Times New Roman" w:hAnsi="Times New Roman" w:cs="Times New Roman"/>
-        </w:rPr>
-        <w:t>Broadening this relationship to predict deviations from predator-prey feeding interactions based on species feeding traits, we demonstrate</w:t>
-      </w:r>
-      <w:r>
-        <w:rPr>
-          <w:rFonts w:ascii="Times New Roman" w:hAnsi="Times New Roman" w:cs="Times New Roman"/>
-        </w:rPr>
-        <w:t xml:space="preserve"> </w:t>
-      </w:r>
-      <w:proofErr w:type="spellStart"/>
-      <w:r>
-        <w:rPr>
-          <w:rFonts w:ascii="Times New Roman" w:hAnsi="Times New Roman" w:cs="Times New Roman"/>
-        </w:rPr>
-        <w:t>demonstrate</w:t>
-      </w:r>
-      <w:proofErr w:type="spellEnd"/>
-      <w:r>
-        <w:rPr>
-          <w:rFonts w:ascii="Times New Roman" w:hAnsi="Times New Roman" w:cs="Times New Roman"/>
-        </w:rPr>
-        <w:t xml:space="preserve"> that 2) the predator trait of web use</w:t>
-      </w:r>
-      <w:r>
-        <w:rPr>
-          <w:rFonts w:ascii="Times New Roman" w:hAnsi="Times New Roman" w:cs="Times New Roman"/>
-        </w:rPr>
-        <w:t>,</w:t>
-      </w:r>
-      <w:r>
-        <w:rPr>
-          <w:rFonts w:ascii="Times New Roman" w:hAnsi="Times New Roman" w:cs="Times New Roman"/>
-        </w:rPr>
-        <w:t xml:space="preserve"> whether in capturing or subduing prey, enables some predator species</w:t>
-      </w:r>
-      <w:r>
-        <w:rPr>
-          <w:rFonts w:ascii="Times New Roman" w:hAnsi="Times New Roman" w:cs="Times New Roman"/>
-        </w:rPr>
-        <w:t xml:space="preserve"> </w:t>
-      </w:r>
-      <w:r>
-        <w:rPr>
-          <w:rFonts w:ascii="Times New Roman" w:hAnsi="Times New Roman" w:cs="Times New Roman"/>
-        </w:rPr>
-        <w:t xml:space="preserve">to eat proportionally larger prey items. </w:t>
-      </w:r>
-      <w:r>
-        <w:rPr>
-          <w:rFonts w:ascii="Times New Roman" w:hAnsi="Times New Roman" w:cs="Times New Roman"/>
-        </w:rPr>
-        <w:t xml:space="preserve">Finally, </w:t>
-      </w:r>
-      <w:r>
-        <w:rPr>
-          <w:rFonts w:ascii="Times New Roman" w:hAnsi="Times New Roman" w:cs="Times New Roman"/>
-        </w:rPr>
-        <w:t>3</w:t>
-      </w:r>
-      <w:r>
-        <w:rPr>
-          <w:rFonts w:ascii="Times New Roman" w:hAnsi="Times New Roman" w:cs="Times New Roman"/>
-        </w:rPr>
-        <w:t>) when we compared the general predator-prey body size scaling relationship in our dataset to the patterns gathered from four literature food webs for similar consumers, we observed that our DNA diet metabarcoding data</w:t>
-      </w:r>
-      <w:r>
-        <w:rPr>
-          <w:rFonts w:ascii="Times New Roman" w:hAnsi="Times New Roman" w:cs="Times New Roman"/>
-        </w:rPr>
-        <w:t xml:space="preserve"> scaling relationship</w:t>
-      </w:r>
-      <w:r>
-        <w:rPr>
-          <w:rFonts w:ascii="Times New Roman" w:hAnsi="Times New Roman" w:cs="Times New Roman"/>
-        </w:rPr>
-        <w:t xml:space="preserve"> is significantly shallower than the relationship found in four food webs in the literature (CITE), suggesting that this general cross-food web relationship would overestimate the size of prey for larger individuals in our dataset and underestimate the size of prey for smaller individuals in our dataset. </w:t>
-      </w:r>
-      <w:r>
-        <w:rPr>
-          <w:rFonts w:ascii="Times New Roman" w:hAnsi="Times New Roman" w:cs="Times New Roman"/>
-        </w:rPr>
-        <w:t>These results highlight tha</w:t>
-      </w:r>
-      <w:r>
-        <w:rPr>
-          <w:rFonts w:ascii="Times New Roman" w:hAnsi="Times New Roman" w:cs="Times New Roman"/>
-        </w:rPr>
-        <w:t xml:space="preserve">t many food web patterns in small, terrestrial, invertebrate predator-prey interactions </w:t>
-      </w:r>
-      <w:r>
-        <w:rPr>
-          <w:rFonts w:ascii="Times New Roman" w:hAnsi="Times New Roman" w:cs="Times New Roman"/>
-        </w:rPr>
-        <w:t xml:space="preserve">may </w:t>
-      </w:r>
-      <w:r>
-        <w:rPr>
-          <w:rFonts w:ascii="Times New Roman" w:hAnsi="Times New Roman" w:cs="Times New Roman"/>
-        </w:rPr>
-        <w:t xml:space="preserve">be explained by a combination of body size and predator </w:t>
-      </w:r>
-      <w:r>
-        <w:rPr>
-          <w:rFonts w:ascii="Times New Roman" w:hAnsi="Times New Roman" w:cs="Times New Roman"/>
-        </w:rPr>
-        <w:t xml:space="preserve">traits that are conserved among </w:t>
-      </w:r>
-      <w:proofErr w:type="gramStart"/>
-      <w:r>
-        <w:rPr>
-          <w:rFonts w:ascii="Times New Roman" w:hAnsi="Times New Roman" w:cs="Times New Roman"/>
-        </w:rPr>
-        <w:t>phylogenetically-similar</w:t>
-      </w:r>
-      <w:proofErr w:type="gramEnd"/>
-      <w:r>
-        <w:rPr>
-          <w:rFonts w:ascii="Times New Roman" w:hAnsi="Times New Roman" w:cs="Times New Roman"/>
-        </w:rPr>
-        <w:t xml:space="preserve"> predator species</w:t>
-      </w:r>
-      <w:r>
-        <w:rPr>
-          <w:rFonts w:ascii="Times New Roman" w:hAnsi="Times New Roman" w:cs="Times New Roman"/>
-        </w:rPr>
-        <w:t xml:space="preserve">, </w:t>
-      </w:r>
-      <w:r>
-        <w:rPr>
-          <w:rFonts w:ascii="Times New Roman" w:hAnsi="Times New Roman" w:cs="Times New Roman"/>
-        </w:rPr>
-        <w:t xml:space="preserve">lending empirical evidence to the approaches used in the field. </w:t>
-      </w:r>
-      <w:r>
-        <w:rPr>
-          <w:rFonts w:ascii="Times New Roman" w:hAnsi="Times New Roman" w:cs="Times New Roman"/>
-        </w:rPr>
-        <w:t xml:space="preserve">Building comprehensive datasets for small-bodied predators will help to build more robust empirical datasets with which to continue to refine these general rules. </w:t>
-      </w:r>
-      <w:r>
-        <w:rPr>
-          <w:rFonts w:ascii="Times New Roman" w:hAnsi="Times New Roman" w:cs="Times New Roman"/>
-        </w:rPr>
-        <w:t xml:space="preserve"> </w:t>
-      </w:r>
-    </w:p>
-    <w:p>
-      <w:pPr>
-        <w:rPr>
-          <w:rFonts w:ascii="Times New Roman" w:hAnsi="Times New Roman" w:cs="Times New Roman"/>
-        </w:rPr>
-      </w:pPr>
-    </w:p>
-    <w:p>
-      <w:pPr>
-        <w:rPr>
-          <w:rFonts w:ascii="Times New Roman" w:hAnsi="Times New Roman" w:cs="Times New Roman"/>
-        </w:rPr>
-      </w:pPr>
-      <w:r>
-        <w:rPr>
-          <w:rFonts w:ascii="Times New Roman" w:hAnsi="Times New Roman" w:cs="Times New Roman"/>
-        </w:rPr>
-        <w:t>[predator-prey size relationships]</w:t>
-      </w:r>
-    </w:p>
-    <w:p>
-      <w:pPr>
-        <w:rPr>
-          <w:rFonts w:ascii="Times New Roman" w:hAnsi="Times New Roman" w:cs="Times New Roman"/>
-        </w:rPr>
-      </w:pPr>
-      <w:r>
-        <w:rPr>
-          <w:rFonts w:ascii="Times New Roman" w:hAnsi="Times New Roman" w:cs="Times New Roman"/>
-        </w:rPr>
-        <w:t>There is continued recognition in the field that food web patterns are likely the result of a combination of body size and species- or taxon-specific traits (</w:t>
-      </w:r>
-      <w:proofErr w:type="spellStart"/>
-      <w:r>
-        <w:rPr>
-          <w:rFonts w:ascii="Times New Roman" w:hAnsi="Times New Roman" w:cs="Times New Roman"/>
-        </w:rPr>
-        <w:t>Raffaieli</w:t>
-      </w:r>
-      <w:proofErr w:type="spellEnd"/>
-      <w:r>
-        <w:rPr>
-          <w:rFonts w:ascii="Times New Roman" w:hAnsi="Times New Roman" w:cs="Times New Roman"/>
-        </w:rPr>
-        <w:t xml:space="preserve"> 2007, Rudolf et al. 2014, </w:t>
-      </w:r>
-      <w:proofErr w:type="spellStart"/>
-      <w:r>
-        <w:rPr>
-          <w:rFonts w:ascii="Times New Roman" w:hAnsi="Times New Roman" w:cs="Times New Roman"/>
-        </w:rPr>
-        <w:t>Rall</w:t>
-      </w:r>
-      <w:proofErr w:type="spellEnd"/>
-      <w:r>
-        <w:rPr>
-          <w:rFonts w:ascii="Times New Roman" w:hAnsi="Times New Roman" w:cs="Times New Roman"/>
-        </w:rPr>
-        <w:t xml:space="preserve"> et al. 2011). </w:t>
-      </w:r>
-      <w:r>
-        <w:rPr>
-          <w:rFonts w:ascii="Times New Roman" w:hAnsi="Times New Roman" w:cs="Times New Roman"/>
-        </w:rPr>
-        <w:t>Our results</w:t>
-      </w:r>
-      <w:r>
-        <w:rPr>
-          <w:rFonts w:ascii="Times New Roman" w:hAnsi="Times New Roman" w:cs="Times New Roman"/>
-        </w:rPr>
-        <w:t xml:space="preserve"> strengthen the need for </w:t>
-      </w:r>
-      <w:r>
-        <w:rPr>
-          <w:rFonts w:ascii="Times New Roman" w:hAnsi="Times New Roman" w:cs="Times New Roman"/>
-        </w:rPr>
-        <w:t>combining body size with species identity</w:t>
-      </w:r>
-      <w:r>
-        <w:rPr>
-          <w:rFonts w:ascii="Times New Roman" w:hAnsi="Times New Roman" w:cs="Times New Roman"/>
-        </w:rPr>
-        <w:t xml:space="preserve"> </w:t>
-      </w:r>
-      <w:r>
-        <w:rPr>
-          <w:rFonts w:ascii="Times New Roman" w:hAnsi="Times New Roman" w:cs="Times New Roman"/>
-        </w:rPr>
-        <w:t xml:space="preserve">or feeding traits </w:t>
-      </w:r>
-      <w:r>
-        <w:rPr>
-          <w:rFonts w:ascii="Times New Roman" w:hAnsi="Times New Roman" w:cs="Times New Roman"/>
-        </w:rPr>
-        <w:t>for explaining and predicting food web patterns</w:t>
-      </w:r>
-      <w:r>
-        <w:rPr>
-          <w:rFonts w:ascii="Times New Roman" w:hAnsi="Times New Roman" w:cs="Times New Roman"/>
-        </w:rPr>
-        <w:t>, since predator species significantly influenced predator-prey size scaling relationships</w:t>
-      </w:r>
-      <w:r>
-        <w:rPr>
-          <w:rFonts w:ascii="Times New Roman" w:hAnsi="Times New Roman" w:cs="Times New Roman"/>
-        </w:rPr>
-        <w:t xml:space="preserve">. </w:t>
-      </w:r>
-      <w:r>
-        <w:rPr>
-          <w:rFonts w:ascii="Times New Roman" w:hAnsi="Times New Roman" w:cs="Times New Roman"/>
-        </w:rPr>
-        <w:t>In</w:t>
-      </w:r>
-      <w:r>
-        <w:rPr>
-          <w:rFonts w:ascii="Times New Roman" w:hAnsi="Times New Roman" w:cs="Times New Roman"/>
-        </w:rPr>
-        <w:t xml:space="preserve"> our results, predator</w:t>
-      </w:r>
-      <w:r>
-        <w:rPr>
-          <w:rFonts w:ascii="Times New Roman" w:hAnsi="Times New Roman" w:cs="Times New Roman"/>
-        </w:rPr>
-        <w:t xml:space="preserve"> species</w:t>
-      </w:r>
-      <w:r>
-        <w:rPr>
-          <w:rFonts w:ascii="Times New Roman" w:hAnsi="Times New Roman" w:cs="Times New Roman"/>
-        </w:rPr>
-        <w:t xml:space="preserve"> </w:t>
-      </w:r>
-      <w:r>
-        <w:rPr>
-          <w:rFonts w:ascii="Times New Roman" w:hAnsi="Times New Roman" w:cs="Times New Roman"/>
-        </w:rPr>
-        <w:lastRenderedPageBreak/>
-        <w:t>that may be more gape-limited (</w:t>
-      </w:r>
-      <w:proofErr w:type="gramStart"/>
-      <w:r>
-        <w:rPr>
-          <w:rFonts w:ascii="Times New Roman" w:hAnsi="Times New Roman" w:cs="Times New Roman"/>
-        </w:rPr>
-        <w:t>e.g.</w:t>
-      </w:r>
-      <w:proofErr w:type="gramEnd"/>
-      <w:r>
-        <w:rPr>
-          <w:rFonts w:ascii="Times New Roman" w:hAnsi="Times New Roman" w:cs="Times New Roman"/>
-        </w:rPr>
-        <w:t xml:space="preserve"> </w:t>
-      </w:r>
-      <w:proofErr w:type="spellStart"/>
-      <w:r>
-        <w:rPr>
-          <w:rFonts w:ascii="Times New Roman" w:hAnsi="Times New Roman" w:cs="Times New Roman"/>
+        <w:t>, PCR amplification, library preparation, sequencing, denoising</w:t>
+      </w:r>
+      <w:r>
+        <w:rPr>
+          <w:rFonts w:ascii="Times New Roman" w:hAnsi="Times New Roman" w:cs="Times New Roman"/>
+          <w:bCs/>
           <w:i/>
           <w:iCs/>
         </w:rPr>
-        <w:t>Pantala</w:t>
-      </w:r>
-      <w:proofErr w:type="spellEnd"/>
-      <w:r>
+        <w:t>, and ASV taxonomy</w:t>
+      </w:r>
+    </w:p>
+    <w:p>
+      <w:pPr>
+        <w:rPr>
+          <w:rFonts w:ascii="Times New Roman" w:hAnsi="Times New Roman" w:cs="Times New Roman"/>
+          <w:bCs/>
+        </w:rPr>
+      </w:pPr>
+      <w:r>
+        <w:rPr>
+          <w:rFonts w:ascii="Times New Roman" w:hAnsi="Times New Roman" w:cs="Times New Roman"/>
+          <w:bCs/>
+        </w:rPr>
+        <w:t>Complete r</w:t>
+      </w:r>
+      <w:r>
+        <w:rPr>
+          <w:rFonts w:ascii="Times New Roman" w:hAnsi="Times New Roman" w:cs="Times New Roman"/>
+          <w:bCs/>
+        </w:rPr>
+        <w:t xml:space="preserve">esults and QC for each step of the DNA sequencing protocol can be found in the Supplementary Information. </w:t>
+      </w:r>
+    </w:p>
+    <w:p>
+      <w:pPr>
+        <w:rPr>
+          <w:rFonts w:ascii="Times New Roman" w:hAnsi="Times New Roman" w:cs="Times New Roman"/>
+          <w:bCs/>
+        </w:rPr>
+      </w:pPr>
+    </w:p>
+    <w:p>
+      <w:pPr>
+        <w:rPr>
+          <w:rFonts w:ascii="Times New Roman" w:hAnsi="Times New Roman" w:cs="Times New Roman"/>
+          <w:bCs/>
+        </w:rPr>
+      </w:pPr>
+      <w:r>
+        <w:rPr>
+          <w:rFonts w:ascii="Times New Roman" w:hAnsi="Times New Roman" w:cs="Times New Roman"/>
+          <w:bCs/>
+        </w:rPr>
+        <w:t xml:space="preserve">Our final analyses were performed on a total of 182 predator individuals of nine species. Each predator had consumed 1 </w:t>
+      </w:r>
+      <w:r>
+        <w:rPr>
+          <w:rFonts w:ascii="Times New Roman" w:hAnsi="Times New Roman" w:cs="Times New Roman"/>
+          <w:bCs/>
+        </w:rPr>
+        <w:t>–</w:t>
+      </w:r>
+      <w:r>
+        <w:rPr>
+          <w:rFonts w:ascii="Times New Roman" w:hAnsi="Times New Roman" w:cs="Times New Roman"/>
+          <w:bCs/>
+        </w:rPr>
+        <w:t xml:space="preserve"> </w:t>
+      </w:r>
+      <w:r>
+        <w:rPr>
+          <w:rFonts w:ascii="Times New Roman" w:hAnsi="Times New Roman" w:cs="Times New Roman"/>
+          <w:bCs/>
+        </w:rPr>
+        <w:t>7 (average 1.86 ± 1.21 SD)</w:t>
+      </w:r>
+      <w:r>
+        <w:rPr>
+          <w:rFonts w:ascii="Times New Roman" w:hAnsi="Times New Roman" w:cs="Times New Roman"/>
+          <w:bCs/>
+        </w:rPr>
+        <w:t xml:space="preserve"> prey families. </w:t>
+      </w:r>
+      <w:r>
+        <w:rPr>
+          <w:rFonts w:ascii="Times New Roman" w:hAnsi="Times New Roman" w:cs="Times New Roman"/>
+          <w:bCs/>
+        </w:rPr>
+        <w:t>Thirty percent (n = 524</w:t>
+      </w:r>
+      <w:r>
+        <w:rPr>
+          <w:rFonts w:ascii="Times New Roman" w:hAnsi="Times New Roman" w:cs="Times New Roman"/>
+          <w:bCs/>
+        </w:rPr>
+        <w:t xml:space="preserve"> of 1,738 total ASVs</w:t>
+      </w:r>
+      <w:r>
+        <w:rPr>
+          <w:rFonts w:ascii="Times New Roman" w:hAnsi="Times New Roman" w:cs="Times New Roman"/>
+          <w:bCs/>
+        </w:rPr>
+        <w:t>) of the</w:t>
+      </w:r>
+      <w:r>
+        <w:rPr>
+          <w:rFonts w:ascii="Times New Roman" w:hAnsi="Times New Roman" w:cs="Times New Roman"/>
+          <w:bCs/>
+        </w:rPr>
+        <w:t xml:space="preserve"> total ASVs found in samples received</w:t>
+      </w:r>
+      <w:r>
+        <w:rPr>
+          <w:rFonts w:ascii="Times New Roman" w:hAnsi="Times New Roman" w:cs="Times New Roman"/>
+          <w:bCs/>
+        </w:rPr>
+        <w:t xml:space="preserve"> taxonomic assignments </w:t>
+      </w:r>
+      <w:r>
+        <w:rPr>
+          <w:rFonts w:ascii="Times New Roman" w:hAnsi="Times New Roman" w:cs="Times New Roman"/>
+          <w:bCs/>
+        </w:rPr>
+        <w:t xml:space="preserve">from GenBank and BOLD </w:t>
+      </w:r>
+      <w:r>
+        <w:rPr>
+          <w:rFonts w:ascii="Times New Roman" w:hAnsi="Times New Roman" w:cs="Times New Roman"/>
+          <w:bCs/>
+        </w:rPr>
+        <w:t>correspond</w:t>
+      </w:r>
+      <w:r>
+        <w:rPr>
+          <w:rFonts w:ascii="Times New Roman" w:hAnsi="Times New Roman" w:cs="Times New Roman"/>
+          <w:bCs/>
+        </w:rPr>
+        <w:t xml:space="preserve">ing </w:t>
+      </w:r>
+      <w:r>
+        <w:rPr>
+          <w:rFonts w:ascii="Times New Roman" w:hAnsi="Times New Roman" w:cs="Times New Roman"/>
+          <w:bCs/>
+        </w:rPr>
+        <w:t xml:space="preserve">to prey items at the family level or lower and so were used in analyses. </w:t>
+      </w:r>
+      <w:r>
+        <w:rPr>
+          <w:rFonts w:ascii="Times New Roman" w:hAnsi="Times New Roman" w:cs="Times New Roman"/>
+          <w:bCs/>
+        </w:rPr>
+        <w:t xml:space="preserve">These corresponded to 57 prey families (SUPP table). </w:t>
+      </w:r>
+    </w:p>
+    <w:p>
+      <w:pPr>
+        <w:rPr>
+          <w:rFonts w:ascii="Times New Roman" w:hAnsi="Times New Roman" w:cs="Times New Roman"/>
+          <w:bCs/>
+        </w:rPr>
+      </w:pPr>
+      <w:r>
+        <w:rPr>
+          <w:rFonts w:ascii="Times New Roman" w:hAnsi="Times New Roman" w:cs="Times New Roman"/>
+          <w:bCs/>
+        </w:rPr>
+        <w:t xml:space="preserve"> </w:t>
+      </w:r>
+    </w:p>
+    <w:p>
+      <w:pPr>
         <w:rPr>
           <w:rFonts w:ascii="Times New Roman" w:hAnsi="Times New Roman" w:cs="Times New Roman"/>
           <w:i/>
           <w:iCs/>
         </w:rPr>
-        <w:t xml:space="preserve"> </w:t>
-      </w:r>
-      <w:proofErr w:type="spellStart"/>
+      </w:pPr>
       <w:r>
         <w:rPr>
           <w:rFonts w:ascii="Times New Roman" w:hAnsi="Times New Roman" w:cs="Times New Roman"/>
           <w:i/>
           <w:iCs/>
         </w:rPr>
-        <w:t>flavescens</w:t>
-      </w:r>
-      <w:proofErr w:type="spellEnd"/>
-      <w:r>
-        <w:rPr>
-          <w:rFonts w:ascii="Times New Roman" w:hAnsi="Times New Roman" w:cs="Times New Roman"/>
-        </w:rPr>
-        <w:t xml:space="preserve"> and </w:t>
+        <w:t>Statistical results</w:t>
+      </w:r>
+    </w:p>
+    <w:p>
+      <w:pPr>
+        <w:rPr>
+          <w:rFonts w:ascii="Times New Roman" w:hAnsi="Times New Roman" w:cs="Times New Roman"/>
+        </w:rPr>
+      </w:pPr>
+      <w:r>
+        <w:rPr>
+          <w:rFonts w:ascii="Times New Roman" w:hAnsi="Times New Roman" w:cs="Times New Roman"/>
+        </w:rPr>
+        <w:t>The best model predicting prey size included the terms of predator mass and predator species identity, but not the interaction between these two terms. (</w:t>
+      </w:r>
+      <w:r>
+        <w:rPr>
+          <w:rFonts w:ascii="Times New Roman" w:hAnsi="Times New Roman" w:cs="Times New Roman"/>
+        </w:rPr>
+        <w:t>log</w:t>
+      </w:r>
+      <w:r>
+        <w:rPr>
+          <w:rFonts w:ascii="Times New Roman" w:hAnsi="Times New Roman" w:cs="Times New Roman"/>
+          <w:vertAlign w:val="subscript"/>
+        </w:rPr>
+        <w:t>10</w:t>
+      </w:r>
+      <w:r>
+        <w:rPr>
+          <w:rFonts w:ascii="Times New Roman" w:hAnsi="Times New Roman" w:cs="Times New Roman"/>
+        </w:rPr>
+        <w:t>(prey mass) = 0.41*log</w:t>
+      </w:r>
+      <w:r>
+        <w:rPr>
+          <w:rFonts w:ascii="Times New Roman" w:hAnsi="Times New Roman" w:cs="Times New Roman"/>
+          <w:vertAlign w:val="subscript"/>
+        </w:rPr>
+        <w:t>10</w:t>
+      </w:r>
+      <w:r>
+        <w:rPr>
+          <w:rFonts w:ascii="Times New Roman" w:hAnsi="Times New Roman" w:cs="Times New Roman"/>
+        </w:rPr>
+        <w:t>(predator mass)</w:t>
+      </w:r>
+      <w:r>
+        <w:rPr>
+          <w:rFonts w:ascii="Times New Roman" w:hAnsi="Times New Roman" w:cs="Times New Roman"/>
+        </w:rPr>
+        <w:t>, R</w:t>
+      </w:r>
+      <w:r>
+        <w:rPr>
+          <w:rFonts w:ascii="Times New Roman" w:hAnsi="Times New Roman" w:cs="Times New Roman"/>
+          <w:vertAlign w:val="superscript"/>
+        </w:rPr>
+        <w:t>2</w:t>
+      </w:r>
+      <w:r>
+        <w:rPr>
+          <w:rFonts w:ascii="Times New Roman" w:hAnsi="Times New Roman" w:cs="Times New Roman"/>
+          <w:vertAlign w:val="subscript"/>
+        </w:rPr>
+        <w:t xml:space="preserve">m </w:t>
+      </w:r>
+      <w:r>
+        <w:rPr>
+          <w:rFonts w:ascii="Times New Roman" w:hAnsi="Times New Roman" w:cs="Times New Roman"/>
+        </w:rPr>
+        <w:t>= 0.30, R</w:t>
+      </w:r>
+      <w:r>
+        <w:rPr>
+          <w:rFonts w:ascii="Times New Roman" w:hAnsi="Times New Roman" w:cs="Times New Roman"/>
+          <w:vertAlign w:val="superscript"/>
+        </w:rPr>
+        <w:t>2</w:t>
+      </w:r>
+      <w:r>
+        <w:rPr>
+          <w:rFonts w:ascii="Times New Roman" w:hAnsi="Times New Roman" w:cs="Times New Roman"/>
+          <w:vertAlign w:val="subscript"/>
+        </w:rPr>
+        <w:t>c</w:t>
+      </w:r>
+      <w:r>
+        <w:rPr>
+          <w:rFonts w:ascii="Times New Roman" w:hAnsi="Times New Roman" w:cs="Times New Roman"/>
+        </w:rPr>
+        <w:t xml:space="preserve"> = 0.35, with significant variation in by-species intercepts</w:t>
+      </w:r>
+      <w:r>
+        <w:rPr>
+          <w:rFonts w:ascii="Times New Roman" w:hAnsi="Times New Roman" w:cs="Times New Roman"/>
+        </w:rPr>
+        <w:t xml:space="preserve">, </w:t>
+      </w:r>
+      <w:r>
+        <w:rPr>
+          <w:rFonts w:ascii="Times New Roman" w:hAnsi="Times New Roman" w:cs="Times New Roman"/>
+        </w:rPr>
+        <w:t xml:space="preserve">Figure, </w:t>
+      </w:r>
+      <w:r>
+        <w:rPr>
+          <w:rFonts w:ascii="Times New Roman" w:hAnsi="Times New Roman" w:cs="Times New Roman"/>
+        </w:rPr>
+        <w:t xml:space="preserve">SI </w:t>
+      </w:r>
+      <w:r>
+        <w:rPr>
+          <w:rFonts w:ascii="Times New Roman" w:hAnsi="Times New Roman" w:cs="Times New Roman"/>
+        </w:rPr>
+        <w:t>Table 3</w:t>
+      </w:r>
+      <w:r>
+        <w:rPr>
+          <w:rFonts w:ascii="Times New Roman" w:hAnsi="Times New Roman" w:cs="Times New Roman"/>
+        </w:rPr>
+        <w:t>)</w:t>
+      </w:r>
+      <w:r>
+        <w:rPr>
+          <w:rFonts w:ascii="Times New Roman" w:hAnsi="Times New Roman" w:cs="Times New Roman"/>
+        </w:rPr>
+        <w:t xml:space="preserve">. </w:t>
+      </w:r>
+      <w:r>
+        <w:rPr>
+          <w:rFonts w:ascii="Times New Roman" w:hAnsi="Times New Roman" w:cs="Times New Roman"/>
+        </w:rPr>
+        <w:t>S</w:t>
+      </w:r>
+      <w:r>
+        <w:rPr>
+          <w:rFonts w:ascii="Times New Roman" w:hAnsi="Times New Roman" w:cs="Times New Roman"/>
+        </w:rPr>
+        <w:t xml:space="preserve">pecies that use webs either to capture or subdue prey (five arachnid species) </w:t>
+      </w:r>
+      <w:r>
+        <w:rPr>
+          <w:rFonts w:ascii="Times New Roman" w:hAnsi="Times New Roman" w:cs="Times New Roman"/>
+        </w:rPr>
+        <w:t xml:space="preserve">had significantly larger prey relative to individual predator size than </w:t>
+      </w:r>
+      <w:r>
+        <w:rPr>
+          <w:rFonts w:ascii="Times New Roman" w:hAnsi="Times New Roman" w:cs="Times New Roman"/>
+        </w:rPr>
+        <w:t>predators without web-use traits. (</w:t>
+      </w:r>
+      <w:r>
+        <w:rPr>
+          <w:rFonts w:ascii="Times New Roman" w:hAnsi="Times New Roman" w:cs="Times New Roman"/>
+        </w:rPr>
+        <w:t xml:space="preserve">give some means ± SE; </w:t>
+      </w:r>
+      <w:r>
+        <w:rPr>
+          <w:rFonts w:ascii="Times New Roman" w:hAnsi="Times New Roman" w:cs="Times New Roman"/>
+        </w:rPr>
+        <w:t xml:space="preserve">p-value = 0.05, β = 1.25, </w:t>
+      </w:r>
+      <w:r>
+        <w:rPr>
+          <w:rFonts w:ascii="Times New Roman" w:hAnsi="Times New Roman" w:cs="Times New Roman"/>
+        </w:rPr>
+        <w:t>Figure</w:t>
+      </w:r>
+      <w:r>
+        <w:rPr>
+          <w:rFonts w:ascii="Times New Roman" w:hAnsi="Times New Roman" w:cs="Times New Roman"/>
+        </w:rPr>
+        <w:t>).</w:t>
+      </w:r>
+      <w:r>
+        <w:rPr>
+          <w:rFonts w:ascii="Times New Roman" w:hAnsi="Times New Roman" w:cs="Times New Roman"/>
+        </w:rPr>
+        <w:t xml:space="preserve"> The best fit model for predator-prey mass scaling relationships across food web sources included the interaction between predator mass and food web source (</w:t>
+      </w:r>
+      <w:r>
+        <w:rPr>
+          <w:rFonts w:ascii="Times New Roman" w:hAnsi="Times New Roman" w:cs="Times New Roman"/>
+        </w:rPr>
+        <w:t>SI TABLE</w:t>
+      </w:r>
+      <w:r>
+        <w:rPr>
+          <w:rFonts w:ascii="Times New Roman" w:hAnsi="Times New Roman" w:cs="Times New Roman"/>
+        </w:rPr>
+        <w:t>). Post-hoc comparisons showed a significant dif</w:t>
+      </w:r>
+      <w:r>
+        <w:rPr>
+          <w:rFonts w:ascii="Times New Roman" w:hAnsi="Times New Roman" w:cs="Times New Roman"/>
+        </w:rPr>
+        <w:t>fe</w:t>
+      </w:r>
+      <w:r>
+        <w:rPr>
+          <w:rFonts w:ascii="Times New Roman" w:hAnsi="Times New Roman" w:cs="Times New Roman"/>
+        </w:rPr>
+        <w:t xml:space="preserve">rence in the scaling relationship between </w:t>
+      </w:r>
+      <w:r>
+        <w:rPr>
+          <w:rFonts w:ascii="Times New Roman" w:hAnsi="Times New Roman" w:cs="Times New Roman"/>
+        </w:rPr>
+        <w:t>the DNA-based predator-prey scaling and all other food webs, and a significantly different scaling relationship between all other food webs except one pair (</w:t>
+      </w:r>
+      <w:proofErr w:type="spellStart"/>
+      <w:r>
+        <w:rPr>
+          <w:rFonts w:ascii="Times New Roman" w:hAnsi="Times New Roman" w:cs="Times New Roman"/>
+        </w:rPr>
+        <w:t>Cattin</w:t>
+      </w:r>
+      <w:proofErr w:type="spellEnd"/>
+      <w:r>
+        <w:rPr>
+          <w:rFonts w:ascii="Times New Roman" w:hAnsi="Times New Roman" w:cs="Times New Roman"/>
+        </w:rPr>
+        <w:t xml:space="preserve"> </w:t>
+      </w:r>
+      <w:proofErr w:type="spellStart"/>
+      <w:r>
+        <w:rPr>
+          <w:rFonts w:ascii="Times New Roman" w:hAnsi="Times New Roman" w:cs="Times New Roman"/>
+        </w:rPr>
+        <w:t>Bladenir</w:t>
+      </w:r>
+      <w:proofErr w:type="spellEnd"/>
+      <w:r>
+        <w:rPr>
+          <w:rFonts w:ascii="Times New Roman" w:hAnsi="Times New Roman" w:cs="Times New Roman"/>
+        </w:rPr>
+        <w:t xml:space="preserve"> 2004 and McLaughlin et al. 2010, SI TABLE). </w:t>
+      </w:r>
+    </w:p>
+    <w:p>
+      <w:pPr>
+        <w:rPr>
+          <w:rFonts w:ascii="Times New Roman" w:hAnsi="Times New Roman" w:cs="Times New Roman"/>
+        </w:rPr>
+      </w:pPr>
+    </w:p>
+    <w:p>
+      <w:pPr>
+        <w:rPr>
+          <w:rFonts w:ascii="Times New Roman" w:hAnsi="Times New Roman" w:cs="Times New Roman"/>
+        </w:rPr>
+      </w:pPr>
+      <w:r>
+        <w:rPr>
+          <w:rFonts w:ascii="Times New Roman" w:hAnsi="Times New Roman" w:cs="Times New Roman"/>
+        </w:rPr>
+        <w:t xml:space="preserve"> model with the interaction between predator mass and food web source Predator-prey mass scaling relationships significantly changed across food web sources (MODEL SUMMARIES). Post-hoc comparisons showed a significant difference in the scaling relationship between ___ and ___.</w:t>
+      </w:r>
+    </w:p>
+    <w:p>
+      <w:pPr>
+        <w:rPr>
+          <w:rFonts w:ascii="Times New Roman" w:hAnsi="Times New Roman" w:cs="Times New Roman"/>
+        </w:rPr>
+      </w:pPr>
+    </w:p>
+    <w:p>
+      <w:pPr>
+        <w:rPr>
+          <w:rFonts w:ascii="Times New Roman" w:hAnsi="Times New Roman" w:cs="Times New Roman"/>
+        </w:rPr>
+      </w:pPr>
+      <w:r>
+        <w:rPr>
+          <w:rFonts w:ascii="Times New Roman" w:hAnsi="Times New Roman" w:cs="Times New Roman"/>
+        </w:rPr>
+        <w:t xml:space="preserve"> </w:t>
+      </w:r>
+      <w:commentRangeStart w:id="1"/>
+      <w:r>
+        <w:rPr>
+          <w:rFonts w:ascii="Times New Roman" w:hAnsi="Times New Roman" w:cs="Times New Roman"/>
+        </w:rPr>
+        <w:t>The</w:t>
+      </w:r>
+      <w:commentRangeEnd w:id="1"/>
+      <w:r>
+        <w:rPr>
+          <w:rStyle w:val="CommentReference"/>
+        </w:rPr>
+        <w:commentReference w:id="1"/>
+      </w:r>
+      <w:r>
+        <w:rPr>
+          <w:rFonts w:ascii="Times New Roman" w:hAnsi="Times New Roman" w:cs="Times New Roman"/>
+        </w:rPr>
+        <w:t xml:space="preserve"> predator-prey mass scaling relationship for our dataset was significantly shallower than the relationship compiled for four terrestrial invertebrate food webs from the literature (log</w:t>
+      </w:r>
+      <w:r>
+        <w:rPr>
+          <w:rFonts w:ascii="Times New Roman" w:hAnsi="Times New Roman" w:cs="Times New Roman"/>
+          <w:vertAlign w:val="subscript"/>
+        </w:rPr>
+        <w:t>10</w:t>
+      </w:r>
+      <w:r>
+        <w:rPr>
+          <w:rFonts w:ascii="Times New Roman" w:hAnsi="Times New Roman" w:cs="Times New Roman"/>
+        </w:rPr>
+        <w:t>(prey mass) = 0.26*log</w:t>
+      </w:r>
+      <w:r>
+        <w:rPr>
+          <w:rFonts w:ascii="Times New Roman" w:hAnsi="Times New Roman" w:cs="Times New Roman"/>
+          <w:vertAlign w:val="subscript"/>
+        </w:rPr>
+        <w:t>10</w:t>
+      </w:r>
+      <w:r>
+        <w:rPr>
+          <w:rFonts w:ascii="Times New Roman" w:hAnsi="Times New Roman" w:cs="Times New Roman"/>
+        </w:rPr>
+        <w:t>(predator mass) for our food web versus log</w:t>
+      </w:r>
+      <w:r>
+        <w:rPr>
+          <w:rFonts w:ascii="Times New Roman" w:hAnsi="Times New Roman" w:cs="Times New Roman"/>
+          <w:vertAlign w:val="subscript"/>
+        </w:rPr>
+        <w:t>10</w:t>
+      </w:r>
+      <w:r>
+        <w:rPr>
+          <w:rFonts w:ascii="Times New Roman" w:hAnsi="Times New Roman" w:cs="Times New Roman"/>
+        </w:rPr>
+        <w:t>(prey mass) = 0.64*log</w:t>
+      </w:r>
+      <w:r>
+        <w:rPr>
+          <w:rFonts w:ascii="Times New Roman" w:hAnsi="Times New Roman" w:cs="Times New Roman"/>
+          <w:vertAlign w:val="subscript"/>
+        </w:rPr>
+        <w:t>10</w:t>
+      </w:r>
+      <w:r>
+        <w:rPr>
+          <w:rFonts w:ascii="Times New Roman" w:hAnsi="Times New Roman" w:cs="Times New Roman"/>
+        </w:rPr>
+        <w:t>(predator mass) for the four published food webs (ANCOVA p-value &lt; 0.001</w:t>
+      </w:r>
+      <w:r>
+        <w:rPr>
+          <w:rFonts w:ascii="Times New Roman" w:hAnsi="Times New Roman" w:cs="Times New Roman"/>
+        </w:rPr>
+        <w:t>, Figure</w:t>
+      </w:r>
+      <w:r>
+        <w:rPr>
+          <w:rFonts w:ascii="Times New Roman" w:hAnsi="Times New Roman" w:cs="Times New Roman"/>
+        </w:rPr>
+        <w:t xml:space="preserve">). </w:t>
+      </w:r>
+    </w:p>
+    <w:p>
+      <w:pPr>
+        <w:rPr>
+          <w:rFonts w:ascii="Times New Roman" w:hAnsi="Times New Roman" w:cs="Times New Roman"/>
+        </w:rPr>
+      </w:pPr>
+    </w:p>
+    <w:p>
+      <w:pPr>
+        <w:rPr>
+          <w:rFonts w:ascii="Times New Roman" w:hAnsi="Times New Roman" w:cs="Times New Roman"/>
+          <w:b/>
+          <w:bCs/>
+        </w:rPr>
+      </w:pPr>
+      <w:commentRangeStart w:id="2"/>
+      <w:r>
+        <w:rPr>
+          <w:rFonts w:ascii="Times New Roman" w:hAnsi="Times New Roman" w:cs="Times New Roman"/>
+          <w:b/>
+          <w:bCs/>
+        </w:rPr>
+        <w:t>Discussion</w:t>
+      </w:r>
+      <w:commentRangeEnd w:id="2"/>
+      <w:r>
+        <w:rPr>
+          <w:rStyle w:val="CommentReference"/>
+        </w:rPr>
+        <w:commentReference w:id="2"/>
+      </w:r>
+    </w:p>
+    <w:p>
+      <w:pPr>
+        <w:rPr>
+          <w:rFonts w:ascii="Times New Roman" w:hAnsi="Times New Roman" w:cs="Times New Roman"/>
+        </w:rPr>
+      </w:pPr>
+      <w:r>
+        <w:rPr>
+          <w:rFonts w:ascii="Times New Roman" w:hAnsi="Times New Roman" w:cs="Times New Roman"/>
+        </w:rPr>
+        <w:t>For terrestrial invertebrate predators like the ones in our study, comprehensive diet analyses have been nearly impossible</w:t>
+      </w:r>
+      <w:r>
+        <w:rPr>
+          <w:rFonts w:ascii="Times New Roman" w:hAnsi="Times New Roman" w:cs="Times New Roman"/>
+        </w:rPr>
+        <w:t xml:space="preserve"> or time-prohibitive (</w:t>
+      </w:r>
+      <w:proofErr w:type="gramStart"/>
+      <w:r>
+        <w:rPr>
+          <w:rFonts w:ascii="Times New Roman" w:hAnsi="Times New Roman" w:cs="Times New Roman"/>
+        </w:rPr>
+        <w:t>e.g.</w:t>
+      </w:r>
+      <w:proofErr w:type="gramEnd"/>
+      <w:r>
+        <w:rPr>
+          <w:rFonts w:ascii="Times New Roman" w:hAnsi="Times New Roman" w:cs="Times New Roman"/>
+        </w:rPr>
+        <w:t xml:space="preserve"> Polis 1991</w:t>
+      </w:r>
+      <w:r>
+        <w:rPr>
+          <w:rFonts w:ascii="Times New Roman" w:hAnsi="Times New Roman" w:cs="Times New Roman"/>
+        </w:rPr>
+        <w:t>, McLaughlin et al. 2010</w:t>
+      </w:r>
+      <w:r>
+        <w:rPr>
+          <w:rFonts w:ascii="Times New Roman" w:hAnsi="Times New Roman" w:cs="Times New Roman"/>
+        </w:rPr>
+        <w:t>)</w:t>
+      </w:r>
+      <w:r>
+        <w:rPr>
+          <w:rFonts w:ascii="Times New Roman" w:hAnsi="Times New Roman" w:cs="Times New Roman"/>
+        </w:rPr>
+        <w:t xml:space="preserve"> without genetic methods</w:t>
+      </w:r>
+      <w:r>
+        <w:rPr>
+          <w:rFonts w:ascii="Times New Roman" w:hAnsi="Times New Roman" w:cs="Times New Roman"/>
+        </w:rPr>
+        <w:t xml:space="preserve">, so these data provide </w:t>
+      </w:r>
+      <w:r>
+        <w:rPr>
+          <w:rFonts w:ascii="Times New Roman" w:hAnsi="Times New Roman" w:cs="Times New Roman"/>
+        </w:rPr>
+        <w:t xml:space="preserve">important </w:t>
+      </w:r>
+      <w:r>
+        <w:rPr>
+          <w:rFonts w:ascii="Times New Roman" w:hAnsi="Times New Roman" w:cs="Times New Roman"/>
+        </w:rPr>
+        <w:t>empirical examination of food web patterns for these consumers</w:t>
+      </w:r>
+      <w:r>
+        <w:rPr>
+          <w:rFonts w:ascii="Times New Roman" w:hAnsi="Times New Roman" w:cs="Times New Roman"/>
+        </w:rPr>
+        <w:t xml:space="preserve">. </w:t>
+      </w:r>
+      <w:r>
+        <w:rPr>
+          <w:rFonts w:ascii="Times New Roman" w:hAnsi="Times New Roman" w:cs="Times New Roman"/>
+        </w:rPr>
+        <w:t>We found that b</w:t>
+      </w:r>
+      <w:r>
+        <w:rPr>
+          <w:rFonts w:ascii="Times New Roman" w:hAnsi="Times New Roman" w:cs="Times New Roman"/>
+        </w:rPr>
+        <w:t xml:space="preserve">oth predator mass and predator species identity are important drivers of prey selection. </w:t>
+      </w:r>
+      <w:r>
+        <w:rPr>
+          <w:rFonts w:ascii="Times New Roman" w:hAnsi="Times New Roman" w:cs="Times New Roman"/>
+        </w:rPr>
+        <w:t>Specifically, 1) we found that l</w:t>
+      </w:r>
+      <w:r>
+        <w:rPr>
+          <w:rFonts w:ascii="Times New Roman" w:hAnsi="Times New Roman" w:cs="Times New Roman"/>
+        </w:rPr>
+        <w:t>arger predator</w:t>
+      </w:r>
+      <w:r>
+        <w:rPr>
+          <w:rFonts w:ascii="Times New Roman" w:hAnsi="Times New Roman" w:cs="Times New Roman"/>
+        </w:rPr>
+        <w:t xml:space="preserve"> individuals</w:t>
+      </w:r>
+      <w:r>
+        <w:rPr>
+          <w:rFonts w:ascii="Times New Roman" w:hAnsi="Times New Roman" w:cs="Times New Roman"/>
+        </w:rPr>
+        <w:t xml:space="preserve"> do eat larger prey, however, </w:t>
+      </w:r>
+      <w:r>
+        <w:rPr>
+          <w:rFonts w:ascii="Times New Roman" w:hAnsi="Times New Roman" w:cs="Times New Roman"/>
+        </w:rPr>
+        <w:t xml:space="preserve">individuals of </w:t>
+      </w:r>
+      <w:r>
+        <w:rPr>
+          <w:rFonts w:ascii="Times New Roman" w:hAnsi="Times New Roman" w:cs="Times New Roman"/>
+        </w:rPr>
+        <w:t xml:space="preserve">some predator species eat proportionally smaller or larger prey than would be expected by one </w:t>
+      </w:r>
+      <w:r>
+        <w:rPr>
+          <w:rFonts w:ascii="Times New Roman" w:hAnsi="Times New Roman" w:cs="Times New Roman"/>
+        </w:rPr>
+        <w:t xml:space="preserve">general </w:t>
+      </w:r>
+      <w:r>
+        <w:rPr>
+          <w:rFonts w:ascii="Times New Roman" w:hAnsi="Times New Roman" w:cs="Times New Roman"/>
+        </w:rPr>
+        <w:t xml:space="preserve">cross-species relationship. </w:t>
+      </w:r>
+      <w:r>
+        <w:rPr>
+          <w:rFonts w:ascii="Times New Roman" w:hAnsi="Times New Roman" w:cs="Times New Roman"/>
+        </w:rPr>
+        <w:t>Broadening this relationship to predict deviations from predator-prey feeding interactions based on species feeding traits, we demonstrate</w:t>
+      </w:r>
+      <w:r>
+        <w:rPr>
+          <w:rFonts w:ascii="Times New Roman" w:hAnsi="Times New Roman" w:cs="Times New Roman"/>
+        </w:rPr>
+        <w:t xml:space="preserve"> </w:t>
+      </w:r>
+      <w:proofErr w:type="spellStart"/>
+      <w:r>
+        <w:rPr>
+          <w:rFonts w:ascii="Times New Roman" w:hAnsi="Times New Roman" w:cs="Times New Roman"/>
+        </w:rPr>
+        <w:t>demonstrate</w:t>
+      </w:r>
+      <w:proofErr w:type="spellEnd"/>
+      <w:r>
+        <w:rPr>
+          <w:rFonts w:ascii="Times New Roman" w:hAnsi="Times New Roman" w:cs="Times New Roman"/>
+        </w:rPr>
+        <w:t xml:space="preserve"> that 2) the predator trait of web use</w:t>
+      </w:r>
+      <w:r>
+        <w:rPr>
+          <w:rFonts w:ascii="Times New Roman" w:hAnsi="Times New Roman" w:cs="Times New Roman"/>
+        </w:rPr>
+        <w:t>,</w:t>
+      </w:r>
+      <w:r>
+        <w:rPr>
+          <w:rFonts w:ascii="Times New Roman" w:hAnsi="Times New Roman" w:cs="Times New Roman"/>
+        </w:rPr>
+        <w:t xml:space="preserve"> whether in capturing or subduing prey, enables some predator species</w:t>
+      </w:r>
+      <w:r>
+        <w:rPr>
+          <w:rFonts w:ascii="Times New Roman" w:hAnsi="Times New Roman" w:cs="Times New Roman"/>
+        </w:rPr>
+        <w:t xml:space="preserve"> </w:t>
+      </w:r>
+      <w:r>
+        <w:rPr>
+          <w:rFonts w:ascii="Times New Roman" w:hAnsi="Times New Roman" w:cs="Times New Roman"/>
+        </w:rPr>
+        <w:t xml:space="preserve">to eat proportionally larger prey items. </w:t>
+      </w:r>
+      <w:r>
+        <w:rPr>
+          <w:rFonts w:ascii="Times New Roman" w:hAnsi="Times New Roman" w:cs="Times New Roman"/>
+        </w:rPr>
+        <w:t xml:space="preserve">Finally, </w:t>
+      </w:r>
+      <w:r>
+        <w:rPr>
+          <w:rFonts w:ascii="Times New Roman" w:hAnsi="Times New Roman" w:cs="Times New Roman"/>
+        </w:rPr>
+        <w:t>3</w:t>
+      </w:r>
+      <w:r>
+        <w:rPr>
+          <w:rFonts w:ascii="Times New Roman" w:hAnsi="Times New Roman" w:cs="Times New Roman"/>
+        </w:rPr>
+        <w:t>) when we compared the general predator-prey body size scaling relationship in our dataset to the patterns gathered from four literature food webs for similar consumers, we observed that our DNA diet metabarcoding data</w:t>
+      </w:r>
+      <w:r>
+        <w:rPr>
+          <w:rFonts w:ascii="Times New Roman" w:hAnsi="Times New Roman" w:cs="Times New Roman"/>
+        </w:rPr>
+        <w:t xml:space="preserve"> scaling relationship</w:t>
+      </w:r>
+      <w:r>
+        <w:rPr>
+          <w:rFonts w:ascii="Times New Roman" w:hAnsi="Times New Roman" w:cs="Times New Roman"/>
+        </w:rPr>
+        <w:t xml:space="preserve"> is significantly shallower than the relationship found in four food webs in the literature (CITE), suggesting that this general cross-food web relationship would overestimate the size of prey for larger individuals in our dataset and underestimate the </w:t>
+      </w:r>
+      <w:r>
+        <w:rPr>
+          <w:rFonts w:ascii="Times New Roman" w:hAnsi="Times New Roman" w:cs="Times New Roman"/>
+        </w:rPr>
+        <w:lastRenderedPageBreak/>
+        <w:t xml:space="preserve">size of prey for smaller individuals in our dataset. </w:t>
+      </w:r>
+      <w:r>
+        <w:rPr>
+          <w:rFonts w:ascii="Times New Roman" w:hAnsi="Times New Roman" w:cs="Times New Roman"/>
+        </w:rPr>
+        <w:t>These results highlight tha</w:t>
+      </w:r>
+      <w:r>
+        <w:rPr>
+          <w:rFonts w:ascii="Times New Roman" w:hAnsi="Times New Roman" w:cs="Times New Roman"/>
+        </w:rPr>
+        <w:t xml:space="preserve">t many food web patterns in small, terrestrial, invertebrate predator-prey interactions </w:t>
+      </w:r>
+      <w:r>
+        <w:rPr>
+          <w:rFonts w:ascii="Times New Roman" w:hAnsi="Times New Roman" w:cs="Times New Roman"/>
+        </w:rPr>
+        <w:t xml:space="preserve">may </w:t>
+      </w:r>
+      <w:r>
+        <w:rPr>
+          <w:rFonts w:ascii="Times New Roman" w:hAnsi="Times New Roman" w:cs="Times New Roman"/>
+        </w:rPr>
+        <w:t xml:space="preserve">be explained by a combination of body size and predator </w:t>
+      </w:r>
+      <w:r>
+        <w:rPr>
+          <w:rFonts w:ascii="Times New Roman" w:hAnsi="Times New Roman" w:cs="Times New Roman"/>
+        </w:rPr>
+        <w:t xml:space="preserve">traits that are conserved among </w:t>
+      </w:r>
+      <w:proofErr w:type="gramStart"/>
+      <w:r>
+        <w:rPr>
+          <w:rFonts w:ascii="Times New Roman" w:hAnsi="Times New Roman" w:cs="Times New Roman"/>
+        </w:rPr>
+        <w:t>phylogenetically-similar</w:t>
+      </w:r>
+      <w:proofErr w:type="gramEnd"/>
+      <w:r>
+        <w:rPr>
+          <w:rFonts w:ascii="Times New Roman" w:hAnsi="Times New Roman" w:cs="Times New Roman"/>
+        </w:rPr>
+        <w:t xml:space="preserve"> predator species</w:t>
+      </w:r>
+      <w:r>
+        <w:rPr>
+          <w:rFonts w:ascii="Times New Roman" w:hAnsi="Times New Roman" w:cs="Times New Roman"/>
+        </w:rPr>
+        <w:t xml:space="preserve">, </w:t>
+      </w:r>
+      <w:r>
+        <w:rPr>
+          <w:rFonts w:ascii="Times New Roman" w:hAnsi="Times New Roman" w:cs="Times New Roman"/>
+        </w:rPr>
+        <w:t xml:space="preserve">lending empirical evidence to the approaches used in the field. </w:t>
+      </w:r>
+      <w:r>
+        <w:rPr>
+          <w:rFonts w:ascii="Times New Roman" w:hAnsi="Times New Roman" w:cs="Times New Roman"/>
+        </w:rPr>
+        <w:t xml:space="preserve">Building comprehensive datasets for small-bodied predators will help to build more robust empirical datasets with which to continue to refine these general rules. </w:t>
+      </w:r>
+      <w:r>
+        <w:rPr>
+          <w:rFonts w:ascii="Times New Roman" w:hAnsi="Times New Roman" w:cs="Times New Roman"/>
+        </w:rPr>
+        <w:t xml:space="preserve"> </w:t>
+      </w:r>
+    </w:p>
+    <w:p>
+      <w:pPr>
+        <w:rPr>
+          <w:rFonts w:ascii="Times New Roman" w:hAnsi="Times New Roman" w:cs="Times New Roman"/>
+        </w:rPr>
+      </w:pPr>
+    </w:p>
+    <w:p>
+      <w:pPr>
+        <w:rPr>
+          <w:rFonts w:ascii="Times New Roman" w:hAnsi="Times New Roman" w:cs="Times New Roman"/>
+        </w:rPr>
+      </w:pPr>
+      <w:r>
+        <w:rPr>
+          <w:rFonts w:ascii="Times New Roman" w:hAnsi="Times New Roman" w:cs="Times New Roman"/>
+        </w:rPr>
+        <w:t xml:space="preserve">Small-bodied individuals of one </w:t>
+      </w:r>
+      <w:proofErr w:type="spellStart"/>
+      <w:r>
+        <w:rPr>
+          <w:rFonts w:ascii="Times New Roman" w:hAnsi="Times New Roman" w:cs="Times New Roman"/>
+        </w:rPr>
+        <w:t>speices</w:t>
+      </w:r>
+      <w:proofErr w:type="spellEnd"/>
+      <w:r>
+        <w:rPr>
+          <w:rFonts w:ascii="Times New Roman" w:hAnsi="Times New Roman" w:cs="Times New Roman"/>
+        </w:rPr>
+        <w:t xml:space="preserve"> have same constraints as large bodied-individuals of another species. Conversely, two small-bodied or large-bodied individuals of different species may face different constraints based on feeding strategy. (Give examples)</w:t>
+      </w:r>
+    </w:p>
+    <w:p>
+      <w:pPr>
+        <w:rPr>
+          <w:rFonts w:ascii="Times New Roman" w:hAnsi="Times New Roman" w:cs="Times New Roman"/>
+        </w:rPr>
+      </w:pPr>
+    </w:p>
+    <w:p>
+      <w:pPr>
+        <w:rPr>
+          <w:rFonts w:ascii="Times New Roman" w:hAnsi="Times New Roman" w:cs="Times New Roman"/>
+        </w:rPr>
+      </w:pPr>
+      <w:r>
+        <w:rPr>
+          <w:rFonts w:ascii="Times New Roman" w:hAnsi="Times New Roman" w:cs="Times New Roman"/>
+        </w:rPr>
+        <w:t>[predator-prey size relationships]</w:t>
+      </w:r>
+    </w:p>
+    <w:p>
+      <w:pPr>
+        <w:rPr>
+          <w:rFonts w:ascii="Times New Roman" w:hAnsi="Times New Roman" w:cs="Times New Roman"/>
+        </w:rPr>
+      </w:pPr>
+      <w:r>
+        <w:rPr>
+          <w:rFonts w:ascii="Times New Roman" w:hAnsi="Times New Roman" w:cs="Times New Roman"/>
+        </w:rPr>
+        <w:t>There is continued recognition in the field that food web patterns are likely the result of a combination of body size and species- or taxon-specific traits (</w:t>
+      </w:r>
+      <w:proofErr w:type="spellStart"/>
+      <w:r>
+        <w:rPr>
+          <w:rFonts w:ascii="Times New Roman" w:hAnsi="Times New Roman" w:cs="Times New Roman"/>
+        </w:rPr>
+        <w:t>Raffaieli</w:t>
+      </w:r>
+      <w:proofErr w:type="spellEnd"/>
+      <w:r>
+        <w:rPr>
+          <w:rFonts w:ascii="Times New Roman" w:hAnsi="Times New Roman" w:cs="Times New Roman"/>
+        </w:rPr>
+        <w:t xml:space="preserve"> 2007, Rudolf et al. 2014, </w:t>
+      </w:r>
+      <w:proofErr w:type="spellStart"/>
+      <w:r>
+        <w:rPr>
+          <w:rFonts w:ascii="Times New Roman" w:hAnsi="Times New Roman" w:cs="Times New Roman"/>
+        </w:rPr>
+        <w:t>Rall</w:t>
+      </w:r>
+      <w:proofErr w:type="spellEnd"/>
+      <w:r>
+        <w:rPr>
+          <w:rFonts w:ascii="Times New Roman" w:hAnsi="Times New Roman" w:cs="Times New Roman"/>
+        </w:rPr>
+        <w:t xml:space="preserve"> et al. 2011). </w:t>
+      </w:r>
+      <w:r>
+        <w:rPr>
+          <w:rFonts w:ascii="Times New Roman" w:hAnsi="Times New Roman" w:cs="Times New Roman"/>
+        </w:rPr>
+        <w:t>Our results</w:t>
+      </w:r>
+      <w:r>
+        <w:rPr>
+          <w:rFonts w:ascii="Times New Roman" w:hAnsi="Times New Roman" w:cs="Times New Roman"/>
+        </w:rPr>
+        <w:t xml:space="preserve"> strengthen the need for </w:t>
+      </w:r>
+      <w:r>
+        <w:rPr>
+          <w:rFonts w:ascii="Times New Roman" w:hAnsi="Times New Roman" w:cs="Times New Roman"/>
+        </w:rPr>
+        <w:t>combining body size with species identity</w:t>
+      </w:r>
+      <w:r>
+        <w:rPr>
+          <w:rFonts w:ascii="Times New Roman" w:hAnsi="Times New Roman" w:cs="Times New Roman"/>
+        </w:rPr>
+        <w:t xml:space="preserve"> </w:t>
+      </w:r>
+      <w:r>
+        <w:rPr>
+          <w:rFonts w:ascii="Times New Roman" w:hAnsi="Times New Roman" w:cs="Times New Roman"/>
+        </w:rPr>
+        <w:t xml:space="preserve">or feeding traits </w:t>
+      </w:r>
+      <w:r>
+        <w:rPr>
+          <w:rFonts w:ascii="Times New Roman" w:hAnsi="Times New Roman" w:cs="Times New Roman"/>
+        </w:rPr>
+        <w:t>for explaining and predicting food web patterns</w:t>
+      </w:r>
+      <w:r>
+        <w:rPr>
+          <w:rFonts w:ascii="Times New Roman" w:hAnsi="Times New Roman" w:cs="Times New Roman"/>
+        </w:rPr>
+        <w:t>, since predator species significantly influenced predator-prey size scaling relationships</w:t>
+      </w:r>
+      <w:r>
+        <w:rPr>
+          <w:rFonts w:ascii="Times New Roman" w:hAnsi="Times New Roman" w:cs="Times New Roman"/>
+        </w:rPr>
+        <w:t xml:space="preserve">. </w:t>
+      </w:r>
+      <w:r>
+        <w:rPr>
+          <w:rFonts w:ascii="Times New Roman" w:hAnsi="Times New Roman" w:cs="Times New Roman"/>
+        </w:rPr>
+        <w:t>In</w:t>
+      </w:r>
+      <w:r>
+        <w:rPr>
+          <w:rFonts w:ascii="Times New Roman" w:hAnsi="Times New Roman" w:cs="Times New Roman"/>
+        </w:rPr>
+        <w:t xml:space="preserve"> our results, predator</w:t>
+      </w:r>
+      <w:r>
+        <w:rPr>
+          <w:rFonts w:ascii="Times New Roman" w:hAnsi="Times New Roman" w:cs="Times New Roman"/>
+        </w:rPr>
+        <w:t xml:space="preserve"> species</w:t>
+      </w:r>
+      <w:r>
+        <w:rPr>
+          <w:rFonts w:ascii="Times New Roman" w:hAnsi="Times New Roman" w:cs="Times New Roman"/>
+        </w:rPr>
+        <w:t xml:space="preserve"> that may be more gape-limited (</w:t>
+      </w:r>
+      <w:proofErr w:type="gramStart"/>
+      <w:r>
+        <w:rPr>
+          <w:rFonts w:ascii="Times New Roman" w:hAnsi="Times New Roman" w:cs="Times New Roman"/>
+        </w:rPr>
+        <w:t>e.g.</w:t>
+      </w:r>
+      <w:proofErr w:type="gramEnd"/>
+      <w:r>
+        <w:rPr>
+          <w:rFonts w:ascii="Times New Roman" w:hAnsi="Times New Roman" w:cs="Times New Roman"/>
+        </w:rPr>
+        <w:t xml:space="preserve"> </w:t>
       </w:r>
       <w:proofErr w:type="spellStart"/>
       <w:r>
@@ -4758,7 +5012,7 @@
           <w:i/>
           <w:iCs/>
         </w:rPr>
-        <w:t>Geophilomorpha</w:t>
+        <w:t>Pantala</w:t>
       </w:r>
       <w:proofErr w:type="spellEnd"/>
       <w:r>
@@ -4769,314 +5023,21 @@
         </w:rPr>
         <w:t xml:space="preserve"> </w:t>
       </w:r>
-      <w:r>
-        <w:rPr>
-          <w:rFonts w:ascii="Times New Roman" w:hAnsi="Times New Roman" w:cs="Times New Roman"/>
-        </w:rPr>
-        <w:t xml:space="preserve">sp.) </w:t>
-      </w:r>
-      <w:r>
-        <w:rPr>
-          <w:rFonts w:ascii="Times New Roman" w:hAnsi="Times New Roman" w:cs="Times New Roman"/>
-        </w:rPr>
-        <w:t>have smaller prey items on average compared to predators of similar, or even, smaller size of other species</w:t>
-      </w:r>
-      <w:r>
-        <w:rPr>
-          <w:rFonts w:ascii="Times New Roman" w:hAnsi="Times New Roman" w:cs="Times New Roman"/>
-        </w:rPr>
-        <w:t xml:space="preserve"> that may not be as gape limited due to “tools” such as webs (e.g. </w:t>
-      </w:r>
-      <w:proofErr w:type="spellStart"/>
-      <w:r>
-        <w:rPr>
-          <w:rFonts w:ascii="Times New Roman" w:hAnsi="Times New Roman" w:cs="Times New Roman"/>
-        </w:rPr>
-        <w:t>Oonopidae</w:t>
-      </w:r>
-      <w:proofErr w:type="spellEnd"/>
-      <w:r>
-        <w:rPr>
-          <w:rFonts w:ascii="Times New Roman" w:hAnsi="Times New Roman" w:cs="Times New Roman"/>
-        </w:rPr>
-        <w:t xml:space="preserve"> </w:t>
-      </w:r>
-      <w:proofErr w:type="spellStart"/>
-      <w:r>
-        <w:rPr>
-          <w:rFonts w:ascii="Times New Roman" w:hAnsi="Times New Roman" w:cs="Times New Roman"/>
-        </w:rPr>
-        <w:t>sp</w:t>
-      </w:r>
-      <w:proofErr w:type="spellEnd"/>
-      <w:r>
-        <w:rPr>
-          <w:rFonts w:ascii="Times New Roman" w:hAnsi="Times New Roman" w:cs="Times New Roman"/>
-        </w:rPr>
-        <w:t>)</w:t>
-      </w:r>
-      <w:r>
-        <w:rPr>
-          <w:rFonts w:ascii="Times New Roman" w:hAnsi="Times New Roman" w:cs="Times New Roman"/>
-        </w:rPr>
-        <w:t xml:space="preserve">. </w:t>
-      </w:r>
-      <w:r>
-        <w:rPr>
-          <w:rFonts w:ascii="Times New Roman" w:hAnsi="Times New Roman" w:cs="Times New Roman"/>
-        </w:rPr>
-        <w:t>Some traits that limit prey size selection may be phylogenetically conserved (</w:t>
-      </w:r>
-      <w:proofErr w:type="gramStart"/>
-      <w:r>
-        <w:rPr>
-          <w:rFonts w:ascii="Times New Roman" w:hAnsi="Times New Roman" w:cs="Times New Roman"/>
-        </w:rPr>
-        <w:t>e.g.</w:t>
-      </w:r>
-      <w:proofErr w:type="gramEnd"/>
-      <w:r>
-        <w:rPr>
-          <w:rFonts w:ascii="Times New Roman" w:hAnsi="Times New Roman" w:cs="Times New Roman"/>
-        </w:rPr>
-        <w:t xml:space="preserve"> mandible morphology), </w:t>
-      </w:r>
-      <w:r>
-        <w:rPr>
-          <w:rFonts w:ascii="Times New Roman" w:hAnsi="Times New Roman" w:cs="Times New Roman"/>
-        </w:rPr>
-        <w:t>suggesting that approaching these food webs similarly to e.g. Grey at al. (DATE) with phylogenetic filters could explain variation not explained by the trait of body size alone.</w:t>
-      </w:r>
-      <w:r>
-        <w:rPr>
-          <w:rFonts w:ascii="Times New Roman" w:hAnsi="Times New Roman" w:cs="Times New Roman"/>
-        </w:rPr>
-        <w:t xml:space="preserve"> </w:t>
-      </w:r>
-    </w:p>
-    <w:p>
-      <w:pPr>
-        <w:rPr>
-          <w:rFonts w:ascii="Times New Roman" w:hAnsi="Times New Roman" w:cs="Times New Roman"/>
-        </w:rPr>
-      </w:pPr>
-    </w:p>
-    <w:p>
-      <w:pPr>
-        <w:rPr>
-          <w:rFonts w:ascii="Times New Roman" w:hAnsi="Times New Roman" w:cs="Times New Roman"/>
-        </w:rPr>
-      </w:pPr>
-      <w:r>
-        <w:rPr>
-          <w:rFonts w:ascii="Times New Roman" w:hAnsi="Times New Roman" w:cs="Times New Roman"/>
-        </w:rPr>
-        <w:t>[trait stuff]</w:t>
-      </w:r>
-    </w:p>
-    <w:p>
-      <w:pPr>
-        <w:rPr>
-          <w:rFonts w:ascii="Times New Roman" w:hAnsi="Times New Roman" w:cs="Times New Roman"/>
-        </w:rPr>
-      </w:pPr>
-      <w:r>
-        <w:rPr>
-          <w:rFonts w:ascii="Times New Roman" w:hAnsi="Times New Roman" w:cs="Times New Roman"/>
-        </w:rPr>
-        <w:t xml:space="preserve">Our results also highlight that it </w:t>
-      </w:r>
-      <w:r>
-        <w:rPr>
-          <w:rFonts w:ascii="Times New Roman" w:hAnsi="Times New Roman" w:cs="Times New Roman"/>
-        </w:rPr>
-        <w:t xml:space="preserve">may be </w:t>
-      </w:r>
-      <w:r>
-        <w:rPr>
-          <w:rFonts w:ascii="Times New Roman" w:hAnsi="Times New Roman" w:cs="Times New Roman"/>
-        </w:rPr>
-        <w:t xml:space="preserve">that </w:t>
-      </w:r>
-      <w:r>
-        <w:rPr>
-          <w:rFonts w:ascii="Times New Roman" w:hAnsi="Times New Roman" w:cs="Times New Roman"/>
-        </w:rPr>
-        <w:t xml:space="preserve">approaching food web construction more generally than phylogeny, and rather using broad traits in addition to body size </w:t>
-      </w:r>
-      <w:r>
-        <w:rPr>
-          <w:rFonts w:ascii="Times New Roman" w:hAnsi="Times New Roman" w:cs="Times New Roman"/>
-        </w:rPr>
-        <w:t>might be key to observed food web patterns (</w:t>
-      </w:r>
-      <w:proofErr w:type="gramStart"/>
-      <w:r>
-        <w:rPr>
-          <w:rFonts w:ascii="Times New Roman" w:hAnsi="Times New Roman" w:cs="Times New Roman"/>
-        </w:rPr>
-        <w:t>e.g.</w:t>
-      </w:r>
-      <w:proofErr w:type="gramEnd"/>
-      <w:r>
-        <w:rPr>
-          <w:rFonts w:ascii="Times New Roman" w:hAnsi="Times New Roman" w:cs="Times New Roman"/>
-        </w:rPr>
-        <w:t xml:space="preserve"> </w:t>
-      </w:r>
-      <w:proofErr w:type="spellStart"/>
-      <w:r>
-        <w:rPr>
-          <w:rFonts w:ascii="Times New Roman" w:hAnsi="Times New Roman" w:cs="Times New Roman"/>
-        </w:rPr>
-        <w:t>Laigle</w:t>
-      </w:r>
-      <w:proofErr w:type="spellEnd"/>
-      <w:r>
-        <w:rPr>
-          <w:rFonts w:ascii="Times New Roman" w:hAnsi="Times New Roman" w:cs="Times New Roman"/>
-        </w:rPr>
-        <w:t xml:space="preserve"> et al. 2017, Brose et al. 2019). </w:t>
-      </w:r>
-      <w:r>
-        <w:rPr>
-          <w:rFonts w:ascii="Times New Roman" w:hAnsi="Times New Roman" w:cs="Times New Roman"/>
-        </w:rPr>
-        <w:t xml:space="preserve">For example, Brose et al. (2019) find that traits such as locomotion strategy </w:t>
-      </w:r>
-      <w:r>
-        <w:rPr>
-          <w:rFonts w:ascii="Times New Roman" w:hAnsi="Times New Roman" w:cs="Times New Roman"/>
-        </w:rPr>
-        <w:t>or metabolism</w:t>
-      </w:r>
-      <w:r>
-        <w:rPr>
-          <w:rFonts w:ascii="Times New Roman" w:hAnsi="Times New Roman" w:cs="Times New Roman"/>
-        </w:rPr>
-        <w:t xml:space="preserve"> can explain variation in body size scaling patterns. </w:t>
-      </w:r>
-      <w:r>
-        <w:rPr>
-          <w:rFonts w:ascii="Times New Roman" w:hAnsi="Times New Roman" w:cs="Times New Roman"/>
-        </w:rPr>
-        <w:t>In our study, we found that predator individuals of five arachnid species that use webs to either catch or subdue prey had significantly larger prey proportional to predator individual body size.</w:t>
-      </w:r>
-      <w:r>
-        <w:rPr>
-          <w:rFonts w:ascii="Times New Roman" w:hAnsi="Times New Roman" w:cs="Times New Roman"/>
-        </w:rPr>
-        <w:t xml:space="preserve"> This </w:t>
-      </w:r>
-      <w:r>
-        <w:rPr>
-          <w:rFonts w:ascii="Times New Roman" w:hAnsi="Times New Roman" w:cs="Times New Roman"/>
-        </w:rPr>
-        <w:t>idea has already earned attention in terrestrial invertebrate communities (</w:t>
-      </w:r>
-      <w:proofErr w:type="spellStart"/>
-      <w:r>
-        <w:rPr>
-          <w:rFonts w:ascii="Times New Roman" w:hAnsi="Times New Roman" w:cs="Times New Roman"/>
-        </w:rPr>
-        <w:t>Laigle</w:t>
-      </w:r>
-      <w:proofErr w:type="spellEnd"/>
-      <w:r>
-        <w:rPr>
-          <w:rFonts w:ascii="Times New Roman" w:hAnsi="Times New Roman" w:cs="Times New Roman"/>
-        </w:rPr>
-        <w:t xml:space="preserve"> et al. 2017</w:t>
-      </w:r>
-      <w:r>
-        <w:rPr>
-          <w:rFonts w:ascii="Times New Roman" w:hAnsi="Times New Roman" w:cs="Times New Roman"/>
-        </w:rPr>
-        <w:t>)</w:t>
-      </w:r>
-      <w:r>
-        <w:rPr>
-          <w:rFonts w:ascii="Times New Roman" w:hAnsi="Times New Roman" w:cs="Times New Roman"/>
-        </w:rPr>
-        <w:t xml:space="preserve"> and could be further </w:t>
-      </w:r>
-      <w:r>
-        <w:rPr>
-          <w:rFonts w:ascii="Times New Roman" w:hAnsi="Times New Roman" w:cs="Times New Roman"/>
-        </w:rPr>
-        <w:t>explored</w:t>
-      </w:r>
-      <w:r>
-        <w:rPr>
-          <w:rFonts w:ascii="Times New Roman" w:hAnsi="Times New Roman" w:cs="Times New Roman"/>
-        </w:rPr>
-        <w:t xml:space="preserve"> by the use of diet DNA metabarcoding datasets to validate and add feeding interactions. </w:t>
-      </w:r>
-      <w:r>
-        <w:rPr>
-          <w:rFonts w:ascii="Times New Roman" w:hAnsi="Times New Roman" w:cs="Times New Roman"/>
-        </w:rPr>
-        <w:t xml:space="preserve">While web-using seems to alter predator-prey size relationships, one predator, the centipede </w:t>
-      </w:r>
-      <w:proofErr w:type="spellStart"/>
-      <w:r>
-        <w:rPr>
-          <w:rFonts w:ascii="Times New Roman" w:hAnsi="Times New Roman" w:cs="Times New Roman"/>
-        </w:rPr>
-        <w:t>Geophilomorpha</w:t>
-      </w:r>
-      <w:proofErr w:type="spellEnd"/>
-      <w:r>
-        <w:rPr>
-          <w:rFonts w:ascii="Times New Roman" w:hAnsi="Times New Roman" w:cs="Times New Roman"/>
-        </w:rPr>
-        <w:t xml:space="preserve"> sp., which uses venom to subdue prey, consumed proportionally smaller prey (GET AVG SIZE HERE), suggesting that not all hunting tools </w:t>
-      </w:r>
-      <w:r>
-        <w:rPr>
-          <w:rFonts w:ascii="Times New Roman" w:hAnsi="Times New Roman" w:cs="Times New Roman"/>
-        </w:rPr>
-        <w:t xml:space="preserve">always </w:t>
-      </w:r>
-      <w:r>
-        <w:rPr>
-          <w:rFonts w:ascii="Times New Roman" w:hAnsi="Times New Roman" w:cs="Times New Roman"/>
-        </w:rPr>
-        <w:t xml:space="preserve">relax body size constraints. Conversely, one predator which likely uses neither of these tools, the </w:t>
-      </w:r>
-      <w:proofErr w:type="spellStart"/>
-      <w:r>
-        <w:rPr>
-          <w:rFonts w:ascii="Times New Roman" w:hAnsi="Times New Roman" w:cs="Times New Roman"/>
-        </w:rPr>
-        <w:t>derm</w:t>
-      </w:r>
-      <w:r>
-        <w:rPr>
-          <w:rFonts w:ascii="Times New Roman" w:hAnsi="Times New Roman" w:cs="Times New Roman"/>
-        </w:rPr>
-        <w:t>ap</w:t>
-      </w:r>
-      <w:r>
-        <w:rPr>
-          <w:rFonts w:ascii="Times New Roman" w:hAnsi="Times New Roman" w:cs="Times New Roman"/>
-        </w:rPr>
-        <w:t>tera</w:t>
-      </w:r>
-      <w:proofErr w:type="spellEnd"/>
-      <w:r>
-        <w:rPr>
-          <w:rFonts w:ascii="Times New Roman" w:hAnsi="Times New Roman" w:cs="Times New Roman"/>
-        </w:rPr>
-        <w:t xml:space="preserve"> </w:t>
-      </w:r>
+      <w:proofErr w:type="spellStart"/>
       <w:r>
         <w:rPr>
           <w:rFonts w:ascii="Times New Roman" w:hAnsi="Times New Roman" w:cs="Times New Roman"/>
           <w:i/>
           <w:iCs/>
         </w:rPr>
-        <w:t xml:space="preserve">E. </w:t>
+        <w:t>flavescens</w:t>
+      </w:r>
+      <w:proofErr w:type="spellEnd"/>
+      <w:r>
+        <w:rPr>
+          <w:rFonts w:ascii="Times New Roman" w:hAnsi="Times New Roman" w:cs="Times New Roman"/>
+        </w:rPr>
+        <w:t xml:space="preserve"> and </w:t>
       </w:r>
       <w:proofErr w:type="spellStart"/>
       <w:r>
@@ -5085,7 +5046,7 @@
           <w:i/>
           <w:iCs/>
         </w:rPr>
-        <w:t>annulipes</w:t>
+        <w:t>Geophilomorpha</w:t>
       </w:r>
       <w:proofErr w:type="spellEnd"/>
       <w:r>
@@ -5094,6 +5055,333 @@
           <w:i/>
           <w:iCs/>
         </w:rPr>
+        <w:t xml:space="preserve"> </w:t>
+      </w:r>
+      <w:r>
+        <w:rPr>
+          <w:rFonts w:ascii="Times New Roman" w:hAnsi="Times New Roman" w:cs="Times New Roman"/>
+        </w:rPr>
+        <w:t xml:space="preserve">sp.) </w:t>
+      </w:r>
+      <w:r>
+        <w:rPr>
+          <w:rFonts w:ascii="Times New Roman" w:hAnsi="Times New Roman" w:cs="Times New Roman"/>
+        </w:rPr>
+        <w:t>have smaller prey items on average compared to predators of similar, or even, smaller size of other species</w:t>
+      </w:r>
+      <w:r>
+        <w:rPr>
+          <w:rFonts w:ascii="Times New Roman" w:hAnsi="Times New Roman" w:cs="Times New Roman"/>
+        </w:rPr>
+        <w:t xml:space="preserve"> that may not be as gape limited due to “tools” such as webs (e.g. </w:t>
+      </w:r>
+      <w:proofErr w:type="spellStart"/>
+      <w:r>
+        <w:rPr>
+          <w:rFonts w:ascii="Times New Roman" w:hAnsi="Times New Roman" w:cs="Times New Roman"/>
+        </w:rPr>
+        <w:t>Oonopidae</w:t>
+      </w:r>
+      <w:proofErr w:type="spellEnd"/>
+      <w:r>
+        <w:rPr>
+          <w:rFonts w:ascii="Times New Roman" w:hAnsi="Times New Roman" w:cs="Times New Roman"/>
+        </w:rPr>
+        <w:t xml:space="preserve"> </w:t>
+      </w:r>
+      <w:proofErr w:type="spellStart"/>
+      <w:r>
+        <w:rPr>
+          <w:rFonts w:ascii="Times New Roman" w:hAnsi="Times New Roman" w:cs="Times New Roman"/>
+        </w:rPr>
+        <w:t>sp</w:t>
+      </w:r>
+      <w:proofErr w:type="spellEnd"/>
+      <w:r>
+        <w:rPr>
+          <w:rFonts w:ascii="Times New Roman" w:hAnsi="Times New Roman" w:cs="Times New Roman"/>
+        </w:rPr>
+        <w:t>)</w:t>
+      </w:r>
+      <w:r>
+        <w:rPr>
+          <w:rFonts w:ascii="Times New Roman" w:hAnsi="Times New Roman" w:cs="Times New Roman"/>
+        </w:rPr>
+        <w:t xml:space="preserve">. </w:t>
+      </w:r>
+      <w:r>
+        <w:rPr>
+          <w:rFonts w:ascii="Times New Roman" w:hAnsi="Times New Roman" w:cs="Times New Roman"/>
+        </w:rPr>
+        <w:t>Some traits that limit prey size selection may be phylogenetically conserved (</w:t>
+      </w:r>
+      <w:proofErr w:type="gramStart"/>
+      <w:r>
+        <w:rPr>
+          <w:rFonts w:ascii="Times New Roman" w:hAnsi="Times New Roman" w:cs="Times New Roman"/>
+        </w:rPr>
+        <w:t>e.g.</w:t>
+      </w:r>
+      <w:proofErr w:type="gramEnd"/>
+      <w:r>
+        <w:rPr>
+          <w:rFonts w:ascii="Times New Roman" w:hAnsi="Times New Roman" w:cs="Times New Roman"/>
+        </w:rPr>
+        <w:t xml:space="preserve"> mandible morphology), </w:t>
+      </w:r>
+      <w:r>
+        <w:rPr>
+          <w:rFonts w:ascii="Times New Roman" w:hAnsi="Times New Roman" w:cs="Times New Roman"/>
+        </w:rPr>
+        <w:t>suggesting that approaching these food webs similarly to e.g. Grey at al. (DATE) with phylogenetic filters could explain variation not explained by the trait of body size alone.</w:t>
+      </w:r>
+      <w:r>
+        <w:rPr>
+          <w:rFonts w:ascii="Times New Roman" w:hAnsi="Times New Roman" w:cs="Times New Roman"/>
+        </w:rPr>
+        <w:t xml:space="preserve"> </w:t>
+      </w:r>
+    </w:p>
+    <w:p>
+      <w:pPr>
+        <w:rPr>
+          <w:rFonts w:ascii="Times New Roman" w:hAnsi="Times New Roman" w:cs="Times New Roman"/>
+        </w:rPr>
+      </w:pPr>
+    </w:p>
+    <w:p>
+      <w:pPr>
+        <w:rPr>
+          <w:rFonts w:ascii="Times New Roman" w:hAnsi="Times New Roman" w:cs="Times New Roman"/>
+        </w:rPr>
+      </w:pPr>
+      <w:r>
+        <w:rPr>
+          <w:rFonts w:ascii="Times New Roman" w:hAnsi="Times New Roman" w:cs="Times New Roman"/>
+        </w:rPr>
+        <w:t>[trait stuff]</w:t>
+      </w:r>
+    </w:p>
+    <w:p>
+      <w:pPr>
+        <w:rPr>
+          <w:rFonts w:ascii="Times New Roman" w:hAnsi="Times New Roman" w:cs="Times New Roman"/>
+        </w:rPr>
+      </w:pPr>
+      <w:r>
+        <w:rPr>
+          <w:rFonts w:ascii="Times New Roman" w:hAnsi="Times New Roman" w:cs="Times New Roman"/>
+        </w:rPr>
+        <w:t xml:space="preserve">Our results also highlight that it </w:t>
+      </w:r>
+      <w:r>
+        <w:rPr>
+          <w:rFonts w:ascii="Times New Roman" w:hAnsi="Times New Roman" w:cs="Times New Roman"/>
+        </w:rPr>
+        <w:t xml:space="preserve">may be </w:t>
+      </w:r>
+      <w:r>
+        <w:rPr>
+          <w:rFonts w:ascii="Times New Roman" w:hAnsi="Times New Roman" w:cs="Times New Roman"/>
+        </w:rPr>
+        <w:t xml:space="preserve">that </w:t>
+      </w:r>
+      <w:r>
+        <w:rPr>
+          <w:rFonts w:ascii="Times New Roman" w:hAnsi="Times New Roman" w:cs="Times New Roman"/>
+        </w:rPr>
+        <w:t xml:space="preserve">approaching food web construction more generally than phylogeny, and rather using broad traits in addition to body size </w:t>
+      </w:r>
+      <w:r>
+        <w:rPr>
+          <w:rFonts w:ascii="Times New Roman" w:hAnsi="Times New Roman" w:cs="Times New Roman"/>
+        </w:rPr>
+        <w:t>might be key to observed food web patterns (</w:t>
+      </w:r>
+      <w:proofErr w:type="gramStart"/>
+      <w:r>
+        <w:rPr>
+          <w:rFonts w:ascii="Times New Roman" w:hAnsi="Times New Roman" w:cs="Times New Roman"/>
+        </w:rPr>
+        <w:t>e.g.</w:t>
+      </w:r>
+      <w:proofErr w:type="gramEnd"/>
+      <w:r>
+        <w:rPr>
+          <w:rFonts w:ascii="Times New Roman" w:hAnsi="Times New Roman" w:cs="Times New Roman"/>
+        </w:rPr>
+        <w:t xml:space="preserve"> </w:t>
+      </w:r>
+      <w:proofErr w:type="spellStart"/>
+      <w:r>
+        <w:rPr>
+          <w:rFonts w:ascii="Times New Roman" w:hAnsi="Times New Roman" w:cs="Times New Roman"/>
+        </w:rPr>
+        <w:t>Laigle</w:t>
+      </w:r>
+      <w:proofErr w:type="spellEnd"/>
+      <w:r>
+        <w:rPr>
+          <w:rFonts w:ascii="Times New Roman" w:hAnsi="Times New Roman" w:cs="Times New Roman"/>
+        </w:rPr>
+        <w:t xml:space="preserve"> et al. 2017, Brose et al. 2019). </w:t>
+      </w:r>
+      <w:r>
+        <w:rPr>
+          <w:rFonts w:ascii="Times New Roman" w:hAnsi="Times New Roman" w:cs="Times New Roman"/>
+        </w:rPr>
+        <w:t xml:space="preserve">For example, Brose et al. (2019) find that traits such as locomotion strategy </w:t>
+      </w:r>
+      <w:r>
+        <w:rPr>
+          <w:rFonts w:ascii="Times New Roman" w:hAnsi="Times New Roman" w:cs="Times New Roman"/>
+        </w:rPr>
+        <w:t>or metabolism</w:t>
+      </w:r>
+      <w:r>
+        <w:rPr>
+          <w:rFonts w:ascii="Times New Roman" w:hAnsi="Times New Roman" w:cs="Times New Roman"/>
+        </w:rPr>
+        <w:t xml:space="preserve"> can explain variation in body size scaling patterns. </w:t>
+      </w:r>
+      <w:r>
+        <w:rPr>
+          <w:rFonts w:ascii="Times New Roman" w:hAnsi="Times New Roman" w:cs="Times New Roman"/>
+        </w:rPr>
+        <w:t>In our study, we found that predator individuals of five arachnid species that use webs to either catch or subdue prey had significantly larger prey proportional to predator individual body size.</w:t>
+      </w:r>
+      <w:r>
+        <w:rPr>
+          <w:rFonts w:ascii="Times New Roman" w:hAnsi="Times New Roman" w:cs="Times New Roman"/>
+        </w:rPr>
+        <w:t xml:space="preserve"> This </w:t>
+      </w:r>
+      <w:r>
+        <w:rPr>
+          <w:rFonts w:ascii="Times New Roman" w:hAnsi="Times New Roman" w:cs="Times New Roman"/>
+        </w:rPr>
+        <w:t>idea has already earned attention in terrestrial invertebrate communities (</w:t>
+      </w:r>
+      <w:proofErr w:type="spellStart"/>
+      <w:r>
+        <w:rPr>
+          <w:rFonts w:ascii="Times New Roman" w:hAnsi="Times New Roman" w:cs="Times New Roman"/>
+        </w:rPr>
+        <w:t>Laigle</w:t>
+      </w:r>
+      <w:proofErr w:type="spellEnd"/>
+      <w:r>
+        <w:rPr>
+          <w:rFonts w:ascii="Times New Roman" w:hAnsi="Times New Roman" w:cs="Times New Roman"/>
+        </w:rPr>
+        <w:t xml:space="preserve"> et al. 2017</w:t>
+      </w:r>
+      <w:r>
+        <w:rPr>
+          <w:rFonts w:ascii="Times New Roman" w:hAnsi="Times New Roman" w:cs="Times New Roman"/>
+        </w:rPr>
+        <w:t>)</w:t>
+      </w:r>
+      <w:r>
+        <w:rPr>
+          <w:rFonts w:ascii="Times New Roman" w:hAnsi="Times New Roman" w:cs="Times New Roman"/>
+        </w:rPr>
+        <w:t xml:space="preserve"> and could be further </w:t>
+      </w:r>
+      <w:r>
+        <w:rPr>
+          <w:rFonts w:ascii="Times New Roman" w:hAnsi="Times New Roman" w:cs="Times New Roman"/>
+        </w:rPr>
+        <w:t>explored</w:t>
+      </w:r>
+      <w:r>
+        <w:rPr>
+          <w:rFonts w:ascii="Times New Roman" w:hAnsi="Times New Roman" w:cs="Times New Roman"/>
+        </w:rPr>
+        <w:t xml:space="preserve"> by the use of diet DNA metabarcoding datasets to validate and add feeding interactions. </w:t>
+      </w:r>
+      <w:r>
+        <w:rPr>
+          <w:rFonts w:ascii="Times New Roman" w:hAnsi="Times New Roman" w:cs="Times New Roman"/>
+        </w:rPr>
+        <w:t xml:space="preserve">While web-using seems to alter predator-prey size relationships, one predator, the centipede </w:t>
+      </w:r>
+      <w:proofErr w:type="spellStart"/>
+      <w:r>
+        <w:rPr>
+          <w:rFonts w:ascii="Times New Roman" w:hAnsi="Times New Roman" w:cs="Times New Roman"/>
+        </w:rPr>
+        <w:t>Geophilomorpha</w:t>
+      </w:r>
+      <w:proofErr w:type="spellEnd"/>
+      <w:r>
+        <w:rPr>
+          <w:rFonts w:ascii="Times New Roman" w:hAnsi="Times New Roman" w:cs="Times New Roman"/>
+        </w:rPr>
+        <w:t xml:space="preserve"> sp., which uses venom to subdue prey, consumed proportionally smaller prey (GET AVG SIZE HERE), suggesting that not all hunting tools </w:t>
+      </w:r>
+      <w:r>
+        <w:rPr>
+          <w:rFonts w:ascii="Times New Roman" w:hAnsi="Times New Roman" w:cs="Times New Roman"/>
+        </w:rPr>
+        <w:t xml:space="preserve">always </w:t>
+      </w:r>
+      <w:r>
+        <w:rPr>
+          <w:rFonts w:ascii="Times New Roman" w:hAnsi="Times New Roman" w:cs="Times New Roman"/>
+        </w:rPr>
+        <w:t xml:space="preserve">relax body size constraints. Conversely, one predator which likely uses neither of these tools, the </w:t>
+      </w:r>
+      <w:proofErr w:type="spellStart"/>
+      <w:r>
+        <w:rPr>
+          <w:rFonts w:ascii="Times New Roman" w:hAnsi="Times New Roman" w:cs="Times New Roman"/>
+        </w:rPr>
+        <w:t>derm</w:t>
+      </w:r>
+      <w:r>
+        <w:rPr>
+          <w:rFonts w:ascii="Times New Roman" w:hAnsi="Times New Roman" w:cs="Times New Roman"/>
+        </w:rPr>
+        <w:t>ap</w:t>
+      </w:r>
+      <w:r>
+        <w:rPr>
+          <w:rFonts w:ascii="Times New Roman" w:hAnsi="Times New Roman" w:cs="Times New Roman"/>
+        </w:rPr>
+        <w:t>tera</w:t>
+      </w:r>
+      <w:proofErr w:type="spellEnd"/>
+      <w:r>
+        <w:rPr>
+          <w:rFonts w:ascii="Times New Roman" w:hAnsi="Times New Roman" w:cs="Times New Roman"/>
+        </w:rPr>
+        <w:t xml:space="preserve"> </w:t>
+      </w:r>
+      <w:r>
+        <w:rPr>
+          <w:rFonts w:ascii="Times New Roman" w:hAnsi="Times New Roman" w:cs="Times New Roman"/>
+          <w:i/>
+          <w:iCs/>
+        </w:rPr>
+        <w:t xml:space="preserve">E. </w:t>
+      </w:r>
+      <w:proofErr w:type="spellStart"/>
+      <w:r>
+        <w:rPr>
+          <w:rFonts w:ascii="Times New Roman" w:hAnsi="Times New Roman" w:cs="Times New Roman"/>
+          <w:i/>
+          <w:iCs/>
+        </w:rPr>
+        <w:t>annulipes</w:t>
+      </w:r>
+      <w:proofErr w:type="spellEnd"/>
+      <w:r>
+        <w:rPr>
+          <w:rFonts w:ascii="Times New Roman" w:hAnsi="Times New Roman" w:cs="Times New Roman"/>
+          <w:i/>
+          <w:iCs/>
+        </w:rPr>
         <w:t xml:space="preserve">, </w:t>
       </w:r>
       <w:r>
@@ -5165,6 +5453,7 @@
         <w:rPr>
           <w:rFonts w:ascii="Times New Roman" w:hAnsi="Times New Roman" w:cs="Times New Roman"/>
         </w:rPr>
+        <w:lastRenderedPageBreak/>
         <w:t xml:space="preserve">[WHAT WERE LITERATURE DIET METHODS to think about why ours are different]. Is this methodological or is </w:t>
       </w:r>
       <w:proofErr w:type="gramStart"/>
@@ -5399,19 +5688,19 @@
         </w:rPr>
         <w:t xml:space="preserve"> – literature. To order. Body size </w:t>
       </w:r>
-      <w:commentRangeStart w:id="2"/>
+      <w:commentRangeStart w:id="3"/>
       <w:r>
         <w:rPr>
           <w:rFonts w:ascii="Times New Roman" w:hAnsi="Times New Roman" w:cs="Times New Roman"/>
         </w:rPr>
         <w:t>ratios</w:t>
       </w:r>
-      <w:commentRangeEnd w:id="2"/>
+      <w:commentRangeEnd w:id="3"/>
       <w:r>
         <w:rPr>
           <w:rStyle w:val="CommentReference"/>
         </w:rPr>
-        <w:commentReference w:id="2"/>
+        <w:commentReference w:id="3"/>
       </w:r>
       <w:r>
         <w:rPr>
@@ -5500,279 +5789,286 @@
         <w:rPr>
           <w:rFonts w:ascii="Times New Roman" w:hAnsi="Times New Roman" w:cs="Times New Roman"/>
         </w:rPr>
+        <w:t>New benefits: within-species data demonstrates cross-species differences in scaling</w:t>
+      </w:r>
+      <w:r>
+        <w:rPr>
+          <w:rFonts w:ascii="Times New Roman" w:hAnsi="Times New Roman" w:cs="Times New Roman"/>
+        </w:rPr>
+        <w:t xml:space="preserve"> (Nakazawa and other “food webs need individual observations” papers</w:t>
+      </w:r>
+      <w:r>
+        <w:rPr>
+          <w:rFonts w:ascii="Times New Roman" w:hAnsi="Times New Roman" w:cs="Times New Roman"/>
+        </w:rPr>
+        <w:t>). Diet DNA metabarcoding dataset provides an opportunity to strengthen our understanding of predator-prey interactions for small-bodied organisms while examining these patterns at the level (individuals) at which predator-prey interactions occur, thus bridging the gap between species-level food webs and individual-level interactions (</w:t>
+      </w:r>
+      <w:proofErr w:type="gramStart"/>
+      <w:r>
+        <w:rPr>
+          <w:rFonts w:ascii="Times New Roman" w:hAnsi="Times New Roman" w:cs="Times New Roman"/>
+        </w:rPr>
+        <w:t>e.g.</w:t>
+      </w:r>
+      <w:proofErr w:type="gramEnd"/>
+      <w:r>
+        <w:rPr>
+          <w:rFonts w:ascii="Times New Roman" w:hAnsi="Times New Roman" w:cs="Times New Roman"/>
+        </w:rPr>
+        <w:t xml:space="preserve"> Nakazawa 2017, Stouffer 2010). </w:t>
+      </w:r>
+      <w:r>
+        <w:rPr>
+          <w:rFonts w:ascii="Times New Roman" w:hAnsi="Times New Roman" w:cs="Times New Roman"/>
+        </w:rPr>
+        <w:t>These</w:t>
+      </w:r>
+      <w:r>
+        <w:rPr>
+          <w:rFonts w:ascii="Times New Roman" w:hAnsi="Times New Roman" w:cs="Times New Roman"/>
+        </w:rPr>
+        <w:t xml:space="preserve"> and other datasets that describe feeding interactions at the individual level (</w:t>
+      </w:r>
+      <w:proofErr w:type="gramStart"/>
+      <w:r>
+        <w:rPr>
+          <w:rFonts w:ascii="Times New Roman" w:hAnsi="Times New Roman" w:cs="Times New Roman"/>
+        </w:rPr>
+        <w:t>e.g.</w:t>
+      </w:r>
+      <w:proofErr w:type="gramEnd"/>
+      <w:r>
+        <w:rPr>
+          <w:rFonts w:ascii="Times New Roman" w:hAnsi="Times New Roman" w:cs="Times New Roman"/>
+        </w:rPr>
+        <w:t xml:space="preserve"> Woodward and </w:t>
+      </w:r>
+      <w:proofErr w:type="spellStart"/>
+      <w:r>
+        <w:rPr>
+          <w:rFonts w:ascii="Times New Roman" w:hAnsi="Times New Roman" w:cs="Times New Roman"/>
+        </w:rPr>
+        <w:t>Hildrew</w:t>
+      </w:r>
+      <w:proofErr w:type="spellEnd"/>
+      <w:r>
+        <w:rPr>
+          <w:rFonts w:ascii="Times New Roman" w:hAnsi="Times New Roman" w:cs="Times New Roman"/>
+        </w:rPr>
+        <w:t xml:space="preserve"> 2002) for small-bodied invertebrates will link patterns that emerge at the food web level with the mechanisms that drive predator-prey interactions at the individual level (Stouffer 2005, </w:t>
+      </w:r>
+      <w:proofErr w:type="spellStart"/>
+      <w:r>
+        <w:rPr>
+          <w:rFonts w:ascii="Times New Roman" w:hAnsi="Times New Roman" w:cs="Times New Roman"/>
+        </w:rPr>
+        <w:t>Ings</w:t>
+      </w:r>
+      <w:proofErr w:type="spellEnd"/>
+      <w:r>
+        <w:rPr>
+          <w:rFonts w:ascii="Times New Roman" w:hAnsi="Times New Roman" w:cs="Times New Roman"/>
+        </w:rPr>
+        <w:t xml:space="preserve"> et al. 2009). </w:t>
+      </w:r>
+    </w:p>
+    <w:p>
+      <w:pPr>
+        <w:rPr>
+          <w:rFonts w:ascii="Times New Roman" w:hAnsi="Times New Roman" w:cs="Times New Roman"/>
+        </w:rPr>
+      </w:pPr>
+      <w:r>
+        <w:rPr>
+          <w:rFonts w:ascii="Times New Roman" w:hAnsi="Times New Roman" w:cs="Times New Roman"/>
+        </w:rPr>
+        <w:t>[</w:t>
+      </w:r>
+      <w:r>
+        <w:rPr>
+          <w:rFonts w:ascii="Times New Roman" w:hAnsi="Times New Roman" w:cs="Times New Roman"/>
+        </w:rPr>
+        <w:t xml:space="preserve">Somewhere in here contextualize </w:t>
+      </w:r>
+      <w:proofErr w:type="spellStart"/>
+      <w:r>
+        <w:rPr>
+          <w:rFonts w:ascii="Times New Roman" w:hAnsi="Times New Roman" w:cs="Times New Roman"/>
+        </w:rPr>
+        <w:t>Eitzinger</w:t>
+      </w:r>
+      <w:proofErr w:type="spellEnd"/>
+      <w:r>
+        <w:rPr>
+          <w:rFonts w:ascii="Times New Roman" w:hAnsi="Times New Roman" w:cs="Times New Roman"/>
+        </w:rPr>
+        <w:t xml:space="preserve"> et al. 2018 paper which is super cool about prey selection vs. prey availability using DNA metabarcoding</w:t>
+      </w:r>
+      <w:r>
+        <w:rPr>
+          <w:rFonts w:ascii="Times New Roman" w:hAnsi="Times New Roman" w:cs="Times New Roman"/>
+        </w:rPr>
+        <w:t>]</w:t>
+      </w:r>
+    </w:p>
+    <w:p>
+      <w:pPr>
+        <w:rPr>
+          <w:rFonts w:ascii="Times New Roman" w:hAnsi="Times New Roman" w:cs="Times New Roman"/>
+        </w:rPr>
+      </w:pPr>
+      <w:r>
+        <w:rPr>
+          <w:rFonts w:ascii="Times New Roman" w:hAnsi="Times New Roman" w:cs="Times New Roman"/>
+        </w:rPr>
+        <w:t xml:space="preserve">Downsides: prey body size data aggregated at same level as in the past. </w:t>
+      </w:r>
+      <w:r>
+        <w:rPr>
+          <w:rFonts w:ascii="Times New Roman" w:hAnsi="Times New Roman" w:cs="Times New Roman"/>
+        </w:rPr>
+        <w:t xml:space="preserve">Better data in databases online could refine these analyses in the future, suggesting they will just get better. </w:t>
+      </w:r>
+    </w:p>
+    <w:p>
+      <w:pPr>
+        <w:rPr>
+          <w:rFonts w:ascii="Times New Roman" w:hAnsi="Times New Roman" w:cs="Times New Roman"/>
+        </w:rPr>
+      </w:pPr>
+    </w:p>
+    <w:p>
+      <w:pPr>
+        <w:rPr>
+          <w:rFonts w:ascii="Times New Roman" w:hAnsi="Times New Roman" w:cs="Times New Roman"/>
+        </w:rPr>
+      </w:pPr>
+      <w:r>
+        <w:rPr>
+          <w:rFonts w:ascii="Times New Roman" w:hAnsi="Times New Roman" w:cs="Times New Roman"/>
+        </w:rPr>
+        <w:t xml:space="preserve">P: Concluding: </w:t>
+      </w:r>
+      <w:r>
+        <w:rPr>
+          <w:rFonts w:ascii="Times New Roman" w:hAnsi="Times New Roman" w:cs="Times New Roman"/>
+        </w:rPr>
+        <w:t xml:space="preserve">not body size only, not species only, individuals acting on interactions at the individual level. </w:t>
+      </w:r>
+      <w:r>
+        <w:rPr>
+          <w:rFonts w:ascii="Times New Roman" w:hAnsi="Times New Roman" w:cs="Times New Roman"/>
+        </w:rPr>
+        <w:t xml:space="preserve">A promising validation and refinement of what we already know: body size and species identity are important. </w:t>
+      </w:r>
+    </w:p>
+    <w:p>
+      <w:pPr>
+        <w:rPr>
+          <w:rFonts w:ascii="Times New Roman" w:hAnsi="Times New Roman" w:cs="Times New Roman"/>
+        </w:rPr>
+      </w:pPr>
+      <w:r>
+        <w:rPr>
+          <w:rFonts w:ascii="Times New Roman" w:hAnsi="Times New Roman" w:cs="Times New Roman"/>
+        </w:rPr>
+        <w:t>[Some rephrasing of this from intro] Small-bodied terrestrial invertebrates, including insects and spiders, comprise 50% of the earth’s animal biomass (Bar-On et al. 2018) and the majority of global animal species diversity (Mora et al. 2011 Costello et al. 2013), so understanding their trophic interactions is not only important for finding general food web patterns, but could be crucial for understanding the ecology of the world’s most dominant group of consumers shaping biomass and nutrient cycling dynamics (e.g. Bar-On et al. 2018).</w:t>
+      </w:r>
+    </w:p>
+    <w:p>
+      <w:pPr>
+        <w:rPr>
+          <w:rFonts w:ascii="Times New Roman" w:hAnsi="Times New Roman" w:cs="Times New Roman"/>
+        </w:rPr>
+      </w:pPr>
+    </w:p>
+    <w:p>
+      <w:pPr>
+        <w:rPr>
+          <w:rFonts w:ascii="Times New Roman" w:hAnsi="Times New Roman" w:cs="Times New Roman"/>
+          <w:b/>
+          <w:bCs/>
+        </w:rPr>
+      </w:pPr>
+      <w:r>
+        <w:rPr>
+          <w:rFonts w:ascii="Times New Roman" w:hAnsi="Times New Roman" w:cs="Times New Roman"/>
+          <w:b/>
+          <w:bCs/>
+        </w:rPr>
+        <w:t>Acknowledgements</w:t>
+      </w:r>
+    </w:p>
+    <w:p>
+      <w:pPr>
+        <w:rPr>
+          <w:rFonts w:ascii="Times New Roman" w:hAnsi="Times New Roman" w:cs="Times New Roman"/>
+          <w:bCs/>
+        </w:rPr>
+      </w:pPr>
+      <w:r>
+        <w:rPr>
+          <w:rFonts w:ascii="Times New Roman" w:hAnsi="Times New Roman" w:cs="Times New Roman"/>
+          <w:bCs/>
+        </w:rPr>
+        <w:t xml:space="preserve">This project was funded by the National Science Foundation (DEB </w:t>
+      </w:r>
+      <w:r>
+        <w:rPr>
+          <w:rFonts w:ascii="Times New Roman" w:hAnsi="Times New Roman" w:cs="Times New Roman"/>
+          <w:bCs/>
+        </w:rPr>
+        <w:t>#1457371</w:t>
+      </w:r>
+      <w:r>
+        <w:rPr>
+          <w:rFonts w:ascii="Times New Roman" w:hAnsi="Times New Roman" w:cs="Times New Roman"/>
+          <w:bCs/>
+        </w:rPr>
+        <w:t xml:space="preserve">), National Geographic Society, and a Faculty Research Grant from the UC Santa Barbara Academic Senate. We would like to thank field technicians </w:t>
+      </w:r>
+      <w:r>
+        <w:rPr>
+          <w:rFonts w:ascii="Times New Roman" w:hAnsi="Times New Roman" w:cs="Times New Roman"/>
+          <w:bCs/>
+        </w:rPr>
+        <w:t>[list non-authors]</w:t>
+      </w:r>
+      <w:r>
+        <w:rPr>
+          <w:rFonts w:ascii="Times New Roman" w:hAnsi="Times New Roman" w:cs="Times New Roman"/>
+          <w:bCs/>
+        </w:rPr>
+        <w:t xml:space="preserve"> and </w:t>
+      </w:r>
+      <w:r>
+        <w:rPr>
+          <w:rFonts w:ascii="Times New Roman" w:hAnsi="Times New Roman" w:cs="Times New Roman"/>
+          <w:bCs/>
+        </w:rPr>
+        <w:t>laboratory technicians Emily Lutz and Tessa Chou</w:t>
+      </w:r>
+      <w:r>
+        <w:rPr>
+          <w:rFonts w:ascii="Times New Roman" w:hAnsi="Times New Roman" w:cs="Times New Roman"/>
+          <w:bCs/>
+        </w:rPr>
+        <w:t xml:space="preserve"> [others!]</w:t>
+      </w:r>
+      <w:r>
+        <w:rPr>
+          <w:rFonts w:ascii="Times New Roman" w:hAnsi="Times New Roman" w:cs="Times New Roman"/>
+          <w:bCs/>
+        </w:rPr>
+        <w:t xml:space="preserve">. We would like to thank the U.S. Fish and Wildlife Service and Palmyra Atoll Research Consortium for supporting field work for this project. We would like to </w:t>
+      </w:r>
+      <w:r>
+        <w:rPr>
+          <w:rFonts w:ascii="Times New Roman" w:hAnsi="Times New Roman" w:cs="Times New Roman"/>
+          <w:bCs/>
+        </w:rPr>
         <w:lastRenderedPageBreak/>
-        <w:t>New benefits: within-species data demonstrates cross-species differences in scaling</w:t>
-      </w:r>
-      <w:r>
-        <w:rPr>
-          <w:rFonts w:ascii="Times New Roman" w:hAnsi="Times New Roman" w:cs="Times New Roman"/>
-        </w:rPr>
-        <w:t xml:space="preserve"> (Nakazawa and other “food webs need individual observations” papers</w:t>
-      </w:r>
-      <w:r>
-        <w:rPr>
-          <w:rFonts w:ascii="Times New Roman" w:hAnsi="Times New Roman" w:cs="Times New Roman"/>
-        </w:rPr>
-        <w:t>). Diet DNA metabarcoding dataset provides an opportunity to strengthen our understanding of predator-prey interactions for small-bodied organisms while examining these patterns at the level (individuals) at which predator-prey interactions occur, thus bridging the gap between species-level food webs and individual-level interactions (</w:t>
-      </w:r>
-      <w:proofErr w:type="gramStart"/>
-      <w:r>
-        <w:rPr>
-          <w:rFonts w:ascii="Times New Roman" w:hAnsi="Times New Roman" w:cs="Times New Roman"/>
-        </w:rPr>
-        <w:t>e.g.</w:t>
-      </w:r>
-      <w:proofErr w:type="gramEnd"/>
-      <w:r>
-        <w:rPr>
-          <w:rFonts w:ascii="Times New Roman" w:hAnsi="Times New Roman" w:cs="Times New Roman"/>
-        </w:rPr>
-        <w:t xml:space="preserve"> Nakazawa 2017, Stouffer 2010). </w:t>
-      </w:r>
-      <w:r>
-        <w:rPr>
-          <w:rFonts w:ascii="Times New Roman" w:hAnsi="Times New Roman" w:cs="Times New Roman"/>
-        </w:rPr>
-        <w:t>These</w:t>
-      </w:r>
-      <w:r>
-        <w:rPr>
-          <w:rFonts w:ascii="Times New Roman" w:hAnsi="Times New Roman" w:cs="Times New Roman"/>
-        </w:rPr>
-        <w:t xml:space="preserve"> and other datasets that describe feeding interactions at the individual level (</w:t>
-      </w:r>
-      <w:proofErr w:type="gramStart"/>
-      <w:r>
-        <w:rPr>
-          <w:rFonts w:ascii="Times New Roman" w:hAnsi="Times New Roman" w:cs="Times New Roman"/>
-        </w:rPr>
-        <w:t>e.g.</w:t>
-      </w:r>
-      <w:proofErr w:type="gramEnd"/>
-      <w:r>
-        <w:rPr>
-          <w:rFonts w:ascii="Times New Roman" w:hAnsi="Times New Roman" w:cs="Times New Roman"/>
-        </w:rPr>
-        <w:t xml:space="preserve"> Woodward and </w:t>
-      </w:r>
-      <w:proofErr w:type="spellStart"/>
-      <w:r>
-        <w:rPr>
-          <w:rFonts w:ascii="Times New Roman" w:hAnsi="Times New Roman" w:cs="Times New Roman"/>
-        </w:rPr>
-        <w:t>Hildrew</w:t>
-      </w:r>
-      <w:proofErr w:type="spellEnd"/>
-      <w:r>
-        <w:rPr>
-          <w:rFonts w:ascii="Times New Roman" w:hAnsi="Times New Roman" w:cs="Times New Roman"/>
-        </w:rPr>
-        <w:t xml:space="preserve"> 2002) for small-bodied invertebrates will link patterns that emerge at the food web level with the mechanisms that drive predator-prey interactions at the individual level (Stouffer 2005, </w:t>
-      </w:r>
-      <w:proofErr w:type="spellStart"/>
-      <w:r>
-        <w:rPr>
-          <w:rFonts w:ascii="Times New Roman" w:hAnsi="Times New Roman" w:cs="Times New Roman"/>
-        </w:rPr>
-        <w:t>Ings</w:t>
-      </w:r>
-      <w:proofErr w:type="spellEnd"/>
-      <w:r>
-        <w:rPr>
-          <w:rFonts w:ascii="Times New Roman" w:hAnsi="Times New Roman" w:cs="Times New Roman"/>
-        </w:rPr>
-        <w:t xml:space="preserve"> et al. 2009). </w:t>
-      </w:r>
-    </w:p>
-    <w:p>
-      <w:pPr>
-        <w:rPr>
-          <w:rFonts w:ascii="Times New Roman" w:hAnsi="Times New Roman" w:cs="Times New Roman"/>
-        </w:rPr>
-      </w:pPr>
-      <w:r>
-        <w:rPr>
-          <w:rFonts w:ascii="Times New Roman" w:hAnsi="Times New Roman" w:cs="Times New Roman"/>
-        </w:rPr>
-        <w:t>[</w:t>
-      </w:r>
-      <w:r>
-        <w:rPr>
-          <w:rFonts w:ascii="Times New Roman" w:hAnsi="Times New Roman" w:cs="Times New Roman"/>
-        </w:rPr>
-        <w:t xml:space="preserve">Somewhere in here contextualize </w:t>
-      </w:r>
-      <w:proofErr w:type="spellStart"/>
-      <w:r>
-        <w:rPr>
-          <w:rFonts w:ascii="Times New Roman" w:hAnsi="Times New Roman" w:cs="Times New Roman"/>
-        </w:rPr>
-        <w:t>Eitzinger</w:t>
-      </w:r>
-      <w:proofErr w:type="spellEnd"/>
-      <w:r>
-        <w:rPr>
-          <w:rFonts w:ascii="Times New Roman" w:hAnsi="Times New Roman" w:cs="Times New Roman"/>
-        </w:rPr>
-        <w:t xml:space="preserve"> et al. 2018 paper which is super cool about prey selection vs. prey availability using DNA metabarcoding</w:t>
-      </w:r>
-      <w:r>
-        <w:rPr>
-          <w:rFonts w:ascii="Times New Roman" w:hAnsi="Times New Roman" w:cs="Times New Roman"/>
-        </w:rPr>
-        <w:t>]</w:t>
-      </w:r>
-    </w:p>
-    <w:p>
-      <w:pPr>
-        <w:rPr>
-          <w:rFonts w:ascii="Times New Roman" w:hAnsi="Times New Roman" w:cs="Times New Roman"/>
-        </w:rPr>
-      </w:pPr>
-      <w:r>
-        <w:rPr>
-          <w:rFonts w:ascii="Times New Roman" w:hAnsi="Times New Roman" w:cs="Times New Roman"/>
-        </w:rPr>
-        <w:t xml:space="preserve">Downsides: prey body size data aggregated at same level as in the past. </w:t>
-      </w:r>
-      <w:r>
-        <w:rPr>
-          <w:rFonts w:ascii="Times New Roman" w:hAnsi="Times New Roman" w:cs="Times New Roman"/>
-        </w:rPr>
-        <w:t xml:space="preserve">Better data in databases online could refine these analyses in the future, suggesting they will just get better. </w:t>
-      </w:r>
-    </w:p>
-    <w:p>
-      <w:pPr>
-        <w:rPr>
-          <w:rFonts w:ascii="Times New Roman" w:hAnsi="Times New Roman" w:cs="Times New Roman"/>
-        </w:rPr>
-      </w:pPr>
-    </w:p>
-    <w:p>
-      <w:pPr>
-        <w:rPr>
-          <w:rFonts w:ascii="Times New Roman" w:hAnsi="Times New Roman" w:cs="Times New Roman"/>
-        </w:rPr>
-      </w:pPr>
-      <w:r>
-        <w:rPr>
-          <w:rFonts w:ascii="Times New Roman" w:hAnsi="Times New Roman" w:cs="Times New Roman"/>
-        </w:rPr>
-        <w:t xml:space="preserve">P: Concluding: </w:t>
-      </w:r>
-      <w:r>
-        <w:rPr>
-          <w:rFonts w:ascii="Times New Roman" w:hAnsi="Times New Roman" w:cs="Times New Roman"/>
-        </w:rPr>
-        <w:t xml:space="preserve">not body size only, not species only, individuals acting on interactions at the individual level. </w:t>
-      </w:r>
-      <w:r>
-        <w:rPr>
-          <w:rFonts w:ascii="Times New Roman" w:hAnsi="Times New Roman" w:cs="Times New Roman"/>
-        </w:rPr>
-        <w:t xml:space="preserve">A promising validation and refinement of what we already know: body size and species identity are important. </w:t>
-      </w:r>
-    </w:p>
-    <w:p>
-      <w:pPr>
-        <w:rPr>
-          <w:rFonts w:ascii="Times New Roman" w:hAnsi="Times New Roman" w:cs="Times New Roman"/>
-        </w:rPr>
-      </w:pPr>
-      <w:r>
-        <w:rPr>
-          <w:rFonts w:ascii="Times New Roman" w:hAnsi="Times New Roman" w:cs="Times New Roman"/>
-        </w:rPr>
-        <w:t>[Some rephrasing of this from intro] Small-bodied terrestrial invertebrates, including insects and spiders, comprise 50% of the earth’s animal biomass (Bar-On et al. 2018) and the majority of global animal species diversity (Mora et al. 2011 Costello et al. 2013), so understanding their trophic interactions is not only important for finding general food web patterns, but could be crucial for understanding the ecology of the world’s most dominant group of consumers shaping biomass and nutrient cycling dynamics (e.g. Bar-On et al. 2018).</w:t>
-      </w:r>
-    </w:p>
-    <w:p>
-      <w:pPr>
-        <w:rPr>
-          <w:rFonts w:ascii="Times New Roman" w:hAnsi="Times New Roman" w:cs="Times New Roman"/>
-        </w:rPr>
-      </w:pPr>
-    </w:p>
-    <w:p>
-      <w:pPr>
-        <w:rPr>
-          <w:rFonts w:ascii="Times New Roman" w:hAnsi="Times New Roman" w:cs="Times New Roman"/>
-          <w:b/>
-          <w:bCs/>
-        </w:rPr>
-      </w:pPr>
-      <w:r>
-        <w:rPr>
-          <w:rFonts w:ascii="Times New Roman" w:hAnsi="Times New Roman" w:cs="Times New Roman"/>
-          <w:b/>
-          <w:bCs/>
-        </w:rPr>
-        <w:t>Acknowledgements</w:t>
-      </w:r>
-    </w:p>
-    <w:p>
-      <w:pPr>
-        <w:rPr>
-          <w:rFonts w:ascii="Times New Roman" w:hAnsi="Times New Roman" w:cs="Times New Roman"/>
-          <w:bCs/>
-        </w:rPr>
-      </w:pPr>
-      <w:r>
-        <w:rPr>
-          <w:rFonts w:ascii="Times New Roman" w:hAnsi="Times New Roman" w:cs="Times New Roman"/>
-          <w:bCs/>
-        </w:rPr>
-        <w:t xml:space="preserve">This project was funded by the National Science Foundation (DEB </w:t>
-      </w:r>
-      <w:r>
-        <w:rPr>
-          <w:rFonts w:ascii="Times New Roman" w:hAnsi="Times New Roman" w:cs="Times New Roman"/>
-          <w:bCs/>
-        </w:rPr>
-        <w:t>#1457371</w:t>
-      </w:r>
-      <w:r>
-        <w:rPr>
-          <w:rFonts w:ascii="Times New Roman" w:hAnsi="Times New Roman" w:cs="Times New Roman"/>
-          <w:bCs/>
-        </w:rPr>
-        <w:t xml:space="preserve">), National Geographic Society, and a Faculty Research Grant from the UC Santa Barbara Academic Senate. We would like to thank field technicians </w:t>
-      </w:r>
-      <w:r>
-        <w:rPr>
-          <w:rFonts w:ascii="Times New Roman" w:hAnsi="Times New Roman" w:cs="Times New Roman"/>
-          <w:bCs/>
-        </w:rPr>
-        <w:t>[list non-authors]</w:t>
-      </w:r>
-      <w:r>
-        <w:rPr>
-          <w:rFonts w:ascii="Times New Roman" w:hAnsi="Times New Roman" w:cs="Times New Roman"/>
-          <w:bCs/>
-        </w:rPr>
-        <w:t xml:space="preserve"> and </w:t>
-      </w:r>
-      <w:r>
-        <w:rPr>
-          <w:rFonts w:ascii="Times New Roman" w:hAnsi="Times New Roman" w:cs="Times New Roman"/>
-          <w:bCs/>
-        </w:rPr>
-        <w:t>laboratory technicians Emily Lutz and Tessa Chou</w:t>
-      </w:r>
-      <w:r>
-        <w:rPr>
-          <w:rFonts w:ascii="Times New Roman" w:hAnsi="Times New Roman" w:cs="Times New Roman"/>
-          <w:bCs/>
-        </w:rPr>
-        <w:t xml:space="preserve"> [others!]</w:t>
-      </w:r>
-      <w:r>
-        <w:rPr>
-          <w:rFonts w:ascii="Times New Roman" w:hAnsi="Times New Roman" w:cs="Times New Roman"/>
-          <w:bCs/>
-        </w:rPr>
-        <w:t xml:space="preserve">. We would like to thank the U.S. Fish and Wildlife Service and Palmyra Atoll Research Consortium for supporting field work for this project. We would like to thank Dr. </w:t>
+        <w:t xml:space="preserve">thank Dr. </w:t>
       </w:r>
       <w:proofErr w:type="spellStart"/>
       <w:r>
@@ -6255,7 +6551,7 @@
           <w:rFonts w:ascii="Times New Roman" w:hAnsi="Times New Roman" w:cs="Times New Roman"/>
         </w:rPr>
       </w:pPr>
-      <w:commentRangeStart w:id="3"/>
+      <w:commentRangeStart w:id="4"/>
       <w:r>
         <w:rPr>
           <w:rFonts w:ascii="Times New Roman" w:hAnsi="Times New Roman" w:cs="Times New Roman"/>
@@ -6263,12 +6559,12 @@
         <w:lastRenderedPageBreak/>
         <w:t>Figure</w:t>
       </w:r>
-      <w:commentRangeEnd w:id="3"/>
+      <w:commentRangeEnd w:id="4"/>
       <w:r>
         <w:rPr>
           <w:rStyle w:val="CommentReference"/>
         </w:rPr>
-        <w:commentReference w:id="3"/>
+        <w:commentReference w:id="4"/>
       </w:r>
       <w:r>
         <w:rPr>
@@ -7006,7 +7302,7 @@
       </w:r>
     </w:p>
   </w:comment>
-  <w:comment w:id="1" w:author="Ana Miller-Ter Kuile" w:date="2020-12-18T14:18:00Z" w:initials="AMK">
+  <w:comment w:id="1" w:author="Ana Miller-Ter Kuile" w:date="2021-02-05T09:14:00Z" w:initials="AMK">
     <w:p>
       <w:pPr>
         <w:pStyle w:val="CommentText"/>
@@ -7018,6 +7314,22 @@
         <w:annotationRef/>
       </w:r>
       <w:r>
+        <w:t>Fix this analysis result. HOW TO SHOW A PICTURE…. GAH</w:t>
+      </w:r>
+    </w:p>
+  </w:comment>
+  <w:comment w:id="2" w:author="Ana Miller-Ter Kuile" w:date="2020-12-18T14:18:00Z" w:initials="AMK">
+    <w:p>
+      <w:pPr>
+        <w:pStyle w:val="CommentText"/>
+      </w:pPr>
+      <w:r>
+        <w:rPr>
+          <w:rStyle w:val="CommentReference"/>
+        </w:rPr>
+        <w:annotationRef/>
+      </w:r>
+      <w:r>
         <w:t>This discussion needs some work</w:t>
       </w:r>
       <w:r>
@@ -7033,7 +7345,7 @@
       </w:r>
     </w:p>
   </w:comment>
-  <w:comment w:id="2" w:author="Ana Miller-Ter Kuile" w:date="2021-01-22T10:02:00Z" w:initials="AMK">
+  <w:comment w:id="3" w:author="Ana Miller-Ter Kuile" w:date="2021-01-22T10:02:00Z" w:initials="AMK">
     <w:p>
       <w:pPr>
         <w:pStyle w:val="CommentText"/>
@@ -7072,7 +7384,7 @@
       </w:r>
     </w:p>
   </w:comment>
-  <w:comment w:id="3" w:author="Ana Miller-Ter Kuile" w:date="2021-02-04T15:39:00Z" w:initials="AMK">
+  <w:comment w:id="4" w:author="Ana Miller-Ter Kuile" w:date="2021-02-04T15:39:00Z" w:initials="AMK">
     <w:p>
       <w:pPr>
         <w:pStyle w:val="CommentText"/>
@@ -7110,6 +7422,7 @@
 <file path=word/commentsExtended.xml><?xml version="1.0" encoding="utf-8"?>
 <w15:commentsEx xmlns:wpc="http://schemas.microsoft.com/office/word/2010/wordprocessingCanvas" xmlns:cx="http://schemas.microsoft.com/office/drawing/2014/chartex" xmlns:cx1="http://schemas.microsoft.com/office/drawing/2015/9/8/chartex" xmlns:cx2="http://schemas.microsoft.com/office/drawing/2015/10/21/chartex" xmlns:cx3="http://schemas.microsoft.com/office/drawing/2016/5/9/chartex" xmlns:cx4="http://schemas.microsoft.com/office/drawing/2016/5/10/chartex" xmlns:cx5="http://schemas.microsoft.com/office/drawing/2016/5/11/chartex" xmlns:cx6="http://schemas.microsoft.com/office/drawing/2016/5/12/chartex" xmlns:cx7="http://schemas.microsoft.com/office/drawing/2016/5/13/chartex" xmlns:cx8="http://schemas.microsoft.com/office/drawing/2016/5/14/chartex" xmlns:mc="http://schemas.openxmlformats.org/markup-compatibility/2006" xmlns:aink="http://schemas.microsoft.com/office/drawing/2016/ink" xmlns:am3d="http://schemas.microsoft.com/office/drawing/2017/model3d" xmlns:o="urn:schemas-microsoft-com:office:office" xmlns:r="http://schemas.openxmlformats.org/officeDocument/2006/relationships" xmlns:m="http://schemas.openxmlformats.org/officeDocument/2006/math" xmlns:v="urn:schemas-microsoft-com:vml" xmlns:wp14="http://schemas.microsoft.com/office/word/2010/wordprocessingDrawing" xmlns:wp="http://schemas.openxmlformats.org/drawingml/2006/wordprocessingDrawing" xmlns:w10="urn:schemas-microsoft-com:office:word" xmlns:w="http://schemas.openxmlformats.org/wordprocessingml/2006/main" xmlns:w14="http://schemas.microsoft.com/office/word/2010/wordml" xmlns:w15="http://schemas.microsoft.com/office/word/2012/wordml" xmlns:w16cex="http://schemas.microsoft.com/office/word/2018/wordml/cex" xmlns:w16cid="http://schemas.microsoft.com/office/word/2016/wordml/cid" xmlns:w16="http://schemas.microsoft.com/office/word/2018/wordml" xmlns:w16se="http://schemas.microsoft.com/office/word/2015/wordml/symex" xmlns:wpg="http://schemas.microsoft.com/office/word/2010/wordprocessingGroup" xmlns:wpi="http://schemas.microsoft.com/office/word/2010/wordprocessingInk" xmlns:wne="http://schemas.microsoft.com/office/word/2006/wordml" xmlns:wps="http://schemas.microsoft.com/office/word/2010/wordprocessingShape" mc:Ignorable="w14 w15 w16se w16cid w16 w16cex wp14">
   <w15:commentEx w15:paraId="630BEBA3" w15:done="0"/>
+  <w15:commentEx w15:paraId="54558D20" w15:done="0"/>
   <w15:commentEx w15:paraId="7C710425" w15:done="0"/>
   <w15:commentEx w15:paraId="3353D839" w15:done="0"/>
   <w15:commentEx w15:paraId="139BC79B" w15:done="0"/>
@@ -7119,6 +7432,7 @@
 <file path=word/commentsExtensible.xml><?xml version="1.0" encoding="utf-8"?>
 <w16cex:commentsExtensible xmlns:wpc="http://schemas.microsoft.com/office/word/2010/wordprocessingCanvas" xmlns:cx="http://schemas.microsoft.com/office/drawing/2014/chartex" xmlns:cx1="http://schemas.microsoft.com/office/drawing/2015/9/8/chartex" xmlns:cx2="http://schemas.microsoft.com/office/drawing/2015/10/21/chartex" xmlns:cx3="http://schemas.microsoft.com/office/drawing/2016/5/9/chartex" xmlns:cx4="http://schemas.microsoft.com/office/drawing/2016/5/10/chartex" xmlns:cx5="http://schemas.microsoft.com/office/drawing/2016/5/11/chartex" xmlns:cx6="http://schemas.microsoft.com/office/drawing/2016/5/12/chartex" xmlns:cx7="http://schemas.microsoft.com/office/drawing/2016/5/13/chartex" xmlns:cx8="http://schemas.microsoft.com/office/drawing/2016/5/14/chartex" xmlns:mc="http://schemas.openxmlformats.org/markup-compatibility/2006" xmlns:aink="http://schemas.microsoft.com/office/drawing/2016/ink" xmlns:am3d="http://schemas.microsoft.com/office/drawing/2017/model3d" xmlns:o="urn:schemas-microsoft-com:office:office" xmlns:r="http://schemas.openxmlformats.org/officeDocument/2006/relationships" xmlns:m="http://schemas.openxmlformats.org/officeDocument/2006/math" xmlns:v="urn:schemas-microsoft-com:vml" xmlns:wp14="http://schemas.microsoft.com/office/word/2010/wordprocessingDrawing" xmlns:wp="http://schemas.openxmlformats.org/drawingml/2006/wordprocessingDrawing" xmlns:w10="urn:schemas-microsoft-com:office:word" xmlns:w="http://schemas.openxmlformats.org/wordprocessingml/2006/main" xmlns:w14="http://schemas.microsoft.com/office/word/2010/wordml" xmlns:w15="http://schemas.microsoft.com/office/word/2012/wordml" xmlns:w16cex="http://schemas.microsoft.com/office/word/2018/wordml/cex" xmlns:w16cid="http://schemas.microsoft.com/office/word/2016/wordml/cid" xmlns:w16="http://schemas.microsoft.com/office/word/2018/wordml" xmlns:w16se="http://schemas.microsoft.com/office/word/2015/wordml/symex" xmlns:wpg="http://schemas.microsoft.com/office/word/2010/wordprocessingGroup" xmlns:wpi="http://schemas.microsoft.com/office/word/2010/wordprocessingInk" xmlns:wne="http://schemas.microsoft.com/office/word/2006/wordml" xmlns:wps="http://schemas.microsoft.com/office/word/2010/wordprocessingShape" mc:Ignorable="w14 w15 w16se w16cid w16 w16cex wp14">
   <w16cex:commentExtensible w16cex:durableId="23C66E87" w16cex:dateUtc="2021-02-04T19:00:00Z"/>
+  <w16cex:commentExtensible w16cex:durableId="23C78B00" w16cex:dateUtc="2021-02-05T15:14:00Z"/>
   <w16cex:commentExtensible w16cex:durableId="2387389A" w16cex:dateUtc="2020-12-18T21:18:00Z"/>
   <w16cex:commentExtensible w16cex:durableId="23B52120" w16cex:dateUtc="2021-01-22T16:02:00Z"/>
   <w16cex:commentExtensible w16cex:durableId="23C693A3" w16cex:dateUtc="2021-02-04T21:39:00Z"/>
@@ -7128,6 +7442,7 @@
 <file path=word/commentsIds.xml><?xml version="1.0" encoding="utf-8"?>
 <w16cid:commentsIds xmlns:wpc="http://schemas.microsoft.com/office/word/2010/wordprocessingCanvas" xmlns:cx="http://schemas.microsoft.com/office/drawing/2014/chartex" xmlns:cx1="http://schemas.microsoft.com/office/drawing/2015/9/8/chartex" xmlns:cx2="http://schemas.microsoft.com/office/drawing/2015/10/21/chartex" xmlns:cx3="http://schemas.microsoft.com/office/drawing/2016/5/9/chartex" xmlns:cx4="http://schemas.microsoft.com/office/drawing/2016/5/10/chartex" xmlns:cx5="http://schemas.microsoft.com/office/drawing/2016/5/11/chartex" xmlns:cx6="http://schemas.microsoft.com/office/drawing/2016/5/12/chartex" xmlns:cx7="http://schemas.microsoft.com/office/drawing/2016/5/13/chartex" xmlns:cx8="http://schemas.microsoft.com/office/drawing/2016/5/14/chartex" xmlns:mc="http://schemas.openxmlformats.org/markup-compatibility/2006" xmlns:aink="http://schemas.microsoft.com/office/drawing/2016/ink" xmlns:am3d="http://schemas.microsoft.com/office/drawing/2017/model3d" xmlns:o="urn:schemas-microsoft-com:office:office" xmlns:r="http://schemas.openxmlformats.org/officeDocument/2006/relationships" xmlns:m="http://schemas.openxmlformats.org/officeDocument/2006/math" xmlns:v="urn:schemas-microsoft-com:vml" xmlns:wp14="http://schemas.microsoft.com/office/word/2010/wordprocessingDrawing" xmlns:wp="http://schemas.openxmlformats.org/drawingml/2006/wordprocessingDrawing" xmlns:w10="urn:schemas-microsoft-com:office:word" xmlns:w="http://schemas.openxmlformats.org/wordprocessingml/2006/main" xmlns:w14="http://schemas.microsoft.com/office/word/2010/wordml" xmlns:w15="http://schemas.microsoft.com/office/word/2012/wordml" xmlns:w16cex="http://schemas.microsoft.com/office/word/2018/wordml/cex" xmlns:w16cid="http://schemas.microsoft.com/office/word/2016/wordml/cid" xmlns:w16="http://schemas.microsoft.com/office/word/2018/wordml" xmlns:w16se="http://schemas.microsoft.com/office/word/2015/wordml/symex" xmlns:wpg="http://schemas.microsoft.com/office/word/2010/wordprocessingGroup" xmlns:wpi="http://schemas.microsoft.com/office/word/2010/wordprocessingInk" xmlns:wne="http://schemas.microsoft.com/office/word/2006/wordml" xmlns:wps="http://schemas.microsoft.com/office/word/2010/wordprocessingShape" mc:Ignorable="w14 w15 w16se w16cid w16 w16cex wp14">
   <w16cid:commentId w16cid:paraId="630BEBA3" w16cid:durableId="23C66E87"/>
+  <w16cid:commentId w16cid:paraId="54558D20" w16cid:durableId="23C78B00"/>
   <w16cid:commentId w16cid:paraId="7C710425" w16cid:durableId="2387389A"/>
   <w16cid:commentId w16cid:paraId="3353D839" w16cid:durableId="23B52120"/>
   <w16cid:commentId w16cid:paraId="139BC79B" w16cid:durableId="23C693A3"/>

</xml_diff>